<commit_message>
added grades and copo for cse 101 section 9
</commit_message>
<xml_diff>
--- a/FALL 19/CSE 101/CSE101Map_QuesMidFall19.docx
+++ b/FALL 19/CSE 101/CSE101Map_QuesMidFall19.docx
@@ -1,6 +1,6 @@
 
 <file path=word/document.xml><?xml version="1.0" encoding="utf-8"?>
-<w:document xmlns:wpc="http://schemas.microsoft.com/office/word/2010/wordprocessingCanvas" xmlns:mo="http://schemas.microsoft.com/office/mac/office/2008/main" xmlns:mc="http://schemas.openxmlformats.org/markup-compatibility/2006" xmlns:mv="urn:schemas-microsoft-com:mac:vml" xmlns:o="urn:schemas-microsoft-com:office:office" xmlns:r="http://schemas.openxmlformats.org/officeDocument/2006/relationships" xmlns:m="http://schemas.openxmlformats.org/officeDocument/2006/math" xmlns:v="urn:schemas-microsoft-com:vml" xmlns:wp14="http://schemas.microsoft.com/office/word/2010/wordprocessingDrawing" xmlns:wp="http://schemas.openxmlformats.org/drawingml/2006/wordprocessingDrawing" xmlns:w10="urn:schemas-microsoft-com:office:word" xmlns:w="http://schemas.openxmlformats.org/wordprocessingml/2006/main" xmlns:w14="http://schemas.microsoft.com/office/word/2010/wordml" xmlns:w15="http://schemas.microsoft.com/office/word/2012/wordml" xmlns:wpg="http://schemas.microsoft.com/office/word/2010/wordprocessingGroup" xmlns:wpi="http://schemas.microsoft.com/office/word/2010/wordprocessingInk" xmlns:wne="http://schemas.microsoft.com/office/word/2006/wordml" xmlns:wps="http://schemas.microsoft.com/office/word/2010/wordprocessingShape" mc:Ignorable="w14 w15 wp14">
+<w:document xmlns:wpc="http://schemas.microsoft.com/office/word/2010/wordprocessingCanvas" xmlns:cx="http://schemas.microsoft.com/office/drawing/2014/chartex" xmlns:cx1="http://schemas.microsoft.com/office/drawing/2015/9/8/chartex" xmlns:cx2="http://schemas.microsoft.com/office/drawing/2015/10/21/chartex" xmlns:cx3="http://schemas.microsoft.com/office/drawing/2016/5/9/chartex" xmlns:cx4="http://schemas.microsoft.com/office/drawing/2016/5/10/chartex" xmlns:cx5="http://schemas.microsoft.com/office/drawing/2016/5/11/chartex" xmlns:cx6="http://schemas.microsoft.com/office/drawing/2016/5/12/chartex" xmlns:cx7="http://schemas.microsoft.com/office/drawing/2016/5/13/chartex" xmlns:cx8="http://schemas.microsoft.com/office/drawing/2016/5/14/chartex" xmlns:mc="http://schemas.openxmlformats.org/markup-compatibility/2006" xmlns:aink="http://schemas.microsoft.com/office/drawing/2016/ink" xmlns:am3d="http://schemas.microsoft.com/office/drawing/2017/model3d" xmlns:o="urn:schemas-microsoft-com:office:office" xmlns:r="http://schemas.openxmlformats.org/officeDocument/2006/relationships" xmlns:m="http://schemas.openxmlformats.org/officeDocument/2006/math" xmlns:v="urn:schemas-microsoft-com:vml" xmlns:wp14="http://schemas.microsoft.com/office/word/2010/wordprocessingDrawing" xmlns:wp="http://schemas.openxmlformats.org/drawingml/2006/wordprocessingDrawing" xmlns:w10="urn:schemas-microsoft-com:office:word" xmlns:w="http://schemas.openxmlformats.org/wordprocessingml/2006/main" xmlns:w14="http://schemas.microsoft.com/office/word/2010/wordml" xmlns:w15="http://schemas.microsoft.com/office/word/2012/wordml" xmlns:w16cid="http://schemas.microsoft.com/office/word/2016/wordml/cid" xmlns:w16se="http://schemas.microsoft.com/office/word/2015/wordml/symex" xmlns:wpg="http://schemas.microsoft.com/office/word/2010/wordprocessingGroup" xmlns:wpi="http://schemas.microsoft.com/office/word/2010/wordprocessingInk" xmlns:wne="http://schemas.microsoft.com/office/word/2006/wordml" xmlns:wps="http://schemas.microsoft.com/office/word/2010/wordprocessingShape" mc:Ignorable="w14 w15 w16se w16cid wp14">
   <w:body>
     <w:p>
       <w:pPr>
@@ -141,23 +141,7 @@
           <w:b/>
         </w:rPr>
         <w:tab/>
-        <w:t xml:space="preserve">Credit </w:t>
-      </w:r>
-      <w:proofErr w:type="spellStart"/>
-      <w:r>
-        <w:rPr>
-          <w:rFonts w:ascii="Times New Roman" w:eastAsia="Times New Roman" w:hAnsi="Times New Roman" w:cs="Times New Roman"/>
-          <w:b/>
-        </w:rPr>
-        <w:t>Hr</w:t>
-      </w:r>
-      <w:proofErr w:type="spellEnd"/>
-      <w:r>
-        <w:rPr>
-          <w:rFonts w:ascii="Times New Roman" w:eastAsia="Times New Roman" w:hAnsi="Times New Roman" w:cs="Times New Roman"/>
-          <w:b/>
-        </w:rPr>
-        <w:t>: 3</w:t>
+        <w:t>Credit Hr: 3</w:t>
       </w:r>
     </w:p>
     <w:p>
@@ -593,7 +577,6 @@
         <w:tab/>
         <w:t xml:space="preserve">   C4: Analyze</w:t>
       </w:r>
-      <w:proofErr w:type="gramStart"/>
       <w:r>
         <w:rPr>
           <w:rFonts w:ascii="Times New Roman" w:eastAsia="Times New Roman" w:hAnsi="Times New Roman" w:cs="Times New Roman"/>
@@ -603,18 +586,7 @@
           <w:szCs w:val="20"/>
         </w:rPr>
         <w:tab/>
-        <w:t xml:space="preserve">  C</w:t>
-      </w:r>
-      <w:proofErr w:type="gramEnd"/>
-      <w:r>
-        <w:rPr>
-          <w:rFonts w:ascii="Times New Roman" w:eastAsia="Times New Roman" w:hAnsi="Times New Roman" w:cs="Times New Roman"/>
-          <w:b/>
-          <w:i/>
-          <w:sz w:val="20"/>
-          <w:szCs w:val="20"/>
-        </w:rPr>
-        <w:t>5: Evaluate</w:t>
+        <w:t xml:space="preserve">  C5: Evaluate</w:t>
       </w:r>
       <w:r>
         <w:rPr>
@@ -2187,6 +2159,12 @@
                 <w:rFonts w:ascii="Times New Roman" w:eastAsia="Times New Roman" w:hAnsi="Times New Roman" w:cs="Times New Roman"/>
               </w:rPr>
             </w:pPr>
+            <w:r>
+              <w:rPr>
+                <w:rFonts w:ascii="Times New Roman" w:eastAsia="Times New Roman" w:hAnsi="Times New Roman" w:cs="Times New Roman"/>
+              </w:rPr>
+              <w:t>6</w:t>
+            </w:r>
           </w:p>
         </w:tc>
         <w:tc>
@@ -2215,12 +2193,6 @@
                 <w:rFonts w:ascii="Times New Roman" w:eastAsia="Times New Roman" w:hAnsi="Times New Roman" w:cs="Times New Roman"/>
               </w:rPr>
             </w:pPr>
-            <w:r>
-              <w:rPr>
-                <w:rFonts w:ascii="Times New Roman" w:eastAsia="Times New Roman" w:hAnsi="Times New Roman" w:cs="Times New Roman"/>
-              </w:rPr>
-              <w:t>5</w:t>
-            </w:r>
           </w:p>
         </w:tc>
         <w:tc>
@@ -2302,54 +2274,54 @@
                 <w:rFonts w:ascii="Times New Roman" w:eastAsia="Times New Roman" w:hAnsi="Times New Roman" w:cs="Times New Roman"/>
               </w:rPr>
             </w:pPr>
+          </w:p>
+        </w:tc>
+        <w:tc>
+          <w:tcPr>
+            <w:tcW w:w="810" w:type="dxa"/>
+          </w:tcPr>
+          <w:p>
+            <w:pPr>
+              <w:spacing w:after="0" w:line="240" w:lineRule="auto"/>
+              <w:jc w:val="center"/>
+              <w:rPr>
+                <w:rFonts w:ascii="Times New Roman" w:eastAsia="Times New Roman" w:hAnsi="Times New Roman" w:cs="Times New Roman"/>
+              </w:rPr>
+            </w:pPr>
+          </w:p>
+        </w:tc>
+        <w:tc>
+          <w:tcPr>
+            <w:tcW w:w="780" w:type="dxa"/>
+          </w:tcPr>
+          <w:p>
+            <w:pPr>
+              <w:spacing w:after="0" w:line="240" w:lineRule="auto"/>
+              <w:jc w:val="center"/>
+              <w:rPr>
+                <w:rFonts w:ascii="Times New Roman" w:eastAsia="Times New Roman" w:hAnsi="Times New Roman" w:cs="Times New Roman"/>
+              </w:rPr>
+            </w:pPr>
+          </w:p>
+        </w:tc>
+        <w:tc>
+          <w:tcPr>
+            <w:tcW w:w="735" w:type="dxa"/>
+          </w:tcPr>
+          <w:p>
+            <w:pPr>
+              <w:spacing w:after="0" w:line="240" w:lineRule="auto"/>
+              <w:jc w:val="center"/>
+              <w:rPr>
+                <w:rFonts w:ascii="Times New Roman" w:eastAsia="Times New Roman" w:hAnsi="Times New Roman" w:cs="Times New Roman"/>
+              </w:rPr>
+            </w:pPr>
             <w:r>
               <w:rPr>
                 <w:rFonts w:ascii="Times New Roman" w:eastAsia="Times New Roman" w:hAnsi="Times New Roman" w:cs="Times New Roman"/>
               </w:rPr>
-              <w:t>5</w:t>
+              <w:t>3</w:t>
             </w:r>
-          </w:p>
-        </w:tc>
-        <w:tc>
-          <w:tcPr>
-            <w:tcW w:w="810" w:type="dxa"/>
-          </w:tcPr>
-          <w:p>
-            <w:pPr>
-              <w:spacing w:after="0" w:line="240" w:lineRule="auto"/>
-              <w:jc w:val="center"/>
-              <w:rPr>
-                <w:rFonts w:ascii="Times New Roman" w:eastAsia="Times New Roman" w:hAnsi="Times New Roman" w:cs="Times New Roman"/>
-              </w:rPr>
-            </w:pPr>
-          </w:p>
-        </w:tc>
-        <w:tc>
-          <w:tcPr>
-            <w:tcW w:w="780" w:type="dxa"/>
-          </w:tcPr>
-          <w:p>
-            <w:pPr>
-              <w:spacing w:after="0" w:line="240" w:lineRule="auto"/>
-              <w:jc w:val="center"/>
-              <w:rPr>
-                <w:rFonts w:ascii="Times New Roman" w:eastAsia="Times New Roman" w:hAnsi="Times New Roman" w:cs="Times New Roman"/>
-              </w:rPr>
-            </w:pPr>
-          </w:p>
-        </w:tc>
-        <w:tc>
-          <w:tcPr>
-            <w:tcW w:w="735" w:type="dxa"/>
-          </w:tcPr>
-          <w:p>
-            <w:pPr>
-              <w:spacing w:after="0" w:line="240" w:lineRule="auto"/>
-              <w:jc w:val="center"/>
-              <w:rPr>
-                <w:rFonts w:ascii="Times New Roman" w:eastAsia="Times New Roman" w:hAnsi="Times New Roman" w:cs="Times New Roman"/>
-              </w:rPr>
-            </w:pPr>
           </w:p>
         </w:tc>
         <w:tc>
@@ -2477,43 +2449,141 @@
               <w:rPr>
                 <w:rFonts w:ascii="Times New Roman" w:eastAsia="Times New Roman" w:hAnsi="Times New Roman" w:cs="Times New Roman"/>
               </w:rPr>
+              <w:t>6</w:t>
+            </w:r>
+          </w:p>
+        </w:tc>
+        <w:tc>
+          <w:tcPr>
+            <w:tcW w:w="750" w:type="dxa"/>
+          </w:tcPr>
+          <w:p>
+            <w:pPr>
+              <w:spacing w:after="0" w:line="240" w:lineRule="auto"/>
+              <w:jc w:val="center"/>
+              <w:rPr>
+                <w:rFonts w:ascii="Times New Roman" w:eastAsia="Times New Roman" w:hAnsi="Times New Roman" w:cs="Times New Roman"/>
+              </w:rPr>
+            </w:pPr>
+          </w:p>
+        </w:tc>
+        <w:tc>
+          <w:tcPr>
+            <w:tcW w:w="810" w:type="dxa"/>
+          </w:tcPr>
+          <w:p>
+            <w:pPr>
+              <w:spacing w:after="0" w:line="240" w:lineRule="auto"/>
+              <w:jc w:val="center"/>
+              <w:rPr>
+                <w:rFonts w:ascii="Times New Roman" w:eastAsia="Times New Roman" w:hAnsi="Times New Roman" w:cs="Times New Roman"/>
+              </w:rPr>
+            </w:pPr>
+          </w:p>
+        </w:tc>
+      </w:tr>
+      <w:tr>
+        <w:tc>
+          <w:tcPr>
+            <w:tcW w:w="1920" w:type="dxa"/>
+          </w:tcPr>
+          <w:p>
+            <w:pPr>
+              <w:spacing w:after="0" w:line="240" w:lineRule="auto"/>
+              <w:jc w:val="center"/>
+              <w:rPr>
+                <w:rFonts w:ascii="Times New Roman" w:eastAsia="Times New Roman" w:hAnsi="Times New Roman" w:cs="Times New Roman"/>
+              </w:rPr>
+            </w:pPr>
+            <w:r>
+              <w:rPr>
+                <w:rFonts w:ascii="Times New Roman" w:eastAsia="Times New Roman" w:hAnsi="Times New Roman" w:cs="Times New Roman"/>
+                <w:b/>
+              </w:rPr>
+              <w:t>Total Allocation of Marks</w:t>
+            </w:r>
+          </w:p>
+        </w:tc>
+        <w:tc>
+          <w:tcPr>
+            <w:tcW w:w="1725" w:type="dxa"/>
+          </w:tcPr>
+          <w:p>
+            <w:pPr>
+              <w:spacing w:after="0" w:line="240" w:lineRule="auto"/>
+              <w:jc w:val="center"/>
+              <w:rPr>
+                <w:rFonts w:ascii="Times New Roman" w:eastAsia="Times New Roman" w:hAnsi="Times New Roman" w:cs="Times New Roman"/>
+              </w:rPr>
+            </w:pPr>
+            <w:r>
+              <w:rPr>
+                <w:rFonts w:ascii="Times New Roman" w:eastAsia="Times New Roman" w:hAnsi="Times New Roman" w:cs="Times New Roman"/>
+                <w:b/>
+              </w:rPr>
+              <w:t>20</w:t>
+            </w:r>
+          </w:p>
+        </w:tc>
+        <w:tc>
+          <w:tcPr>
+            <w:tcW w:w="810" w:type="dxa"/>
+          </w:tcPr>
+          <w:p>
+            <w:pPr>
+              <w:spacing w:after="0" w:line="240" w:lineRule="auto"/>
+              <w:jc w:val="center"/>
+              <w:rPr>
+                <w:rFonts w:ascii="Times New Roman" w:eastAsia="Times New Roman" w:hAnsi="Times New Roman" w:cs="Times New Roman"/>
+              </w:rPr>
+            </w:pPr>
+          </w:p>
+        </w:tc>
+        <w:tc>
+          <w:tcPr>
+            <w:tcW w:w="810" w:type="dxa"/>
+          </w:tcPr>
+          <w:p>
+            <w:pPr>
+              <w:spacing w:after="0" w:line="240" w:lineRule="auto"/>
+              <w:jc w:val="center"/>
+              <w:rPr>
+                <w:rFonts w:ascii="Times New Roman" w:eastAsia="Times New Roman" w:hAnsi="Times New Roman" w:cs="Times New Roman"/>
+              </w:rPr>
+            </w:pPr>
+            <w:r>
+              <w:rPr>
+                <w:rFonts w:ascii="Times New Roman" w:eastAsia="Times New Roman" w:hAnsi="Times New Roman" w:cs="Times New Roman"/>
+              </w:rPr>
+              <w:t>6</w:t>
+            </w:r>
+            <w:bookmarkStart w:id="0" w:name="_GoBack"/>
+            <w:bookmarkEnd w:id="0"/>
+          </w:p>
+        </w:tc>
+        <w:tc>
+          <w:tcPr>
+            <w:tcW w:w="780" w:type="dxa"/>
+          </w:tcPr>
+          <w:p>
+            <w:pPr>
+              <w:spacing w:after="0" w:line="240" w:lineRule="auto"/>
+              <w:jc w:val="center"/>
+              <w:rPr>
+                <w:rFonts w:ascii="Times New Roman" w:eastAsia="Times New Roman" w:hAnsi="Times New Roman" w:cs="Times New Roman"/>
+              </w:rPr>
+            </w:pPr>
+            <w:r>
+              <w:rPr>
+                <w:rFonts w:ascii="Times New Roman" w:eastAsia="Times New Roman" w:hAnsi="Times New Roman" w:cs="Times New Roman"/>
+              </w:rPr>
               <w:t>5</w:t>
             </w:r>
           </w:p>
         </w:tc>
         <w:tc>
           <w:tcPr>
-            <w:tcW w:w="750" w:type="dxa"/>
-          </w:tcPr>
-          <w:p>
-            <w:pPr>
-              <w:spacing w:after="0" w:line="240" w:lineRule="auto"/>
-              <w:jc w:val="center"/>
-              <w:rPr>
-                <w:rFonts w:ascii="Times New Roman" w:eastAsia="Times New Roman" w:hAnsi="Times New Roman" w:cs="Times New Roman"/>
-              </w:rPr>
-            </w:pPr>
-          </w:p>
-        </w:tc>
-        <w:tc>
-          <w:tcPr>
-            <w:tcW w:w="810" w:type="dxa"/>
-          </w:tcPr>
-          <w:p>
-            <w:pPr>
-              <w:spacing w:after="0" w:line="240" w:lineRule="auto"/>
-              <w:jc w:val="center"/>
-              <w:rPr>
-                <w:rFonts w:ascii="Times New Roman" w:eastAsia="Times New Roman" w:hAnsi="Times New Roman" w:cs="Times New Roman"/>
-              </w:rPr>
-            </w:pPr>
-          </w:p>
-        </w:tc>
-      </w:tr>
-      <w:tr>
-        <w:tc>
-          <w:tcPr>
-            <w:tcW w:w="1920" w:type="dxa"/>
+            <w:tcW w:w="735" w:type="dxa"/>
           </w:tcPr>
           <w:p>
             <w:pPr>
@@ -2526,104 +2596,8 @@
             <w:r>
               <w:rPr>
                 <w:rFonts w:ascii="Times New Roman" w:eastAsia="Times New Roman" w:hAnsi="Times New Roman" w:cs="Times New Roman"/>
-                <w:b/>
-              </w:rPr>
-              <w:t>Total Allocation of Marks</w:t>
-            </w:r>
-          </w:p>
-        </w:tc>
-        <w:tc>
-          <w:tcPr>
-            <w:tcW w:w="1725" w:type="dxa"/>
-          </w:tcPr>
-          <w:p>
-            <w:pPr>
-              <w:spacing w:after="0" w:line="240" w:lineRule="auto"/>
-              <w:jc w:val="center"/>
-              <w:rPr>
-                <w:rFonts w:ascii="Times New Roman" w:eastAsia="Times New Roman" w:hAnsi="Times New Roman" w:cs="Times New Roman"/>
-              </w:rPr>
-            </w:pPr>
-            <w:r>
-              <w:rPr>
-                <w:rFonts w:ascii="Times New Roman" w:eastAsia="Times New Roman" w:hAnsi="Times New Roman" w:cs="Times New Roman"/>
-                <w:b/>
-              </w:rPr>
-              <w:t>20</w:t>
-            </w:r>
-          </w:p>
-        </w:tc>
-        <w:tc>
-          <w:tcPr>
-            <w:tcW w:w="810" w:type="dxa"/>
-          </w:tcPr>
-          <w:p>
-            <w:pPr>
-              <w:spacing w:after="0" w:line="240" w:lineRule="auto"/>
-              <w:jc w:val="center"/>
-              <w:rPr>
-                <w:rFonts w:ascii="Times New Roman" w:eastAsia="Times New Roman" w:hAnsi="Times New Roman" w:cs="Times New Roman"/>
-              </w:rPr>
-            </w:pPr>
-            <w:r>
-              <w:rPr>
-                <w:rFonts w:ascii="Times New Roman" w:eastAsia="Times New Roman" w:hAnsi="Times New Roman" w:cs="Times New Roman"/>
-              </w:rPr>
-              <w:t>5</w:t>
-            </w:r>
-          </w:p>
-        </w:tc>
-        <w:tc>
-          <w:tcPr>
-            <w:tcW w:w="810" w:type="dxa"/>
-          </w:tcPr>
-          <w:p>
-            <w:pPr>
-              <w:spacing w:after="0" w:line="240" w:lineRule="auto"/>
-              <w:jc w:val="center"/>
-              <w:rPr>
-                <w:rFonts w:ascii="Times New Roman" w:eastAsia="Times New Roman" w:hAnsi="Times New Roman" w:cs="Times New Roman"/>
-              </w:rPr>
-            </w:pPr>
-          </w:p>
-        </w:tc>
-        <w:tc>
-          <w:tcPr>
-            <w:tcW w:w="780" w:type="dxa"/>
-          </w:tcPr>
-          <w:p>
-            <w:pPr>
-              <w:spacing w:after="0" w:line="240" w:lineRule="auto"/>
-              <w:jc w:val="center"/>
-              <w:rPr>
-                <w:rFonts w:ascii="Times New Roman" w:eastAsia="Times New Roman" w:hAnsi="Times New Roman" w:cs="Times New Roman"/>
-              </w:rPr>
-            </w:pPr>
-            <w:r>
-              <w:rPr>
-                <w:rFonts w:ascii="Times New Roman" w:eastAsia="Times New Roman" w:hAnsi="Times New Roman" w:cs="Times New Roman"/>
-              </w:rPr>
-              <w:t>5</w:t>
-            </w:r>
-          </w:p>
-        </w:tc>
-        <w:tc>
-          <w:tcPr>
-            <w:tcW w:w="735" w:type="dxa"/>
-          </w:tcPr>
-          <w:p>
-            <w:pPr>
-              <w:spacing w:after="0" w:line="240" w:lineRule="auto"/>
-              <w:jc w:val="center"/>
-              <w:rPr>
-                <w:rFonts w:ascii="Times New Roman" w:eastAsia="Times New Roman" w:hAnsi="Times New Roman" w:cs="Times New Roman"/>
-              </w:rPr>
-            </w:pPr>
-            <w:r>
-              <w:rPr>
-                <w:rFonts w:ascii="Times New Roman" w:eastAsia="Times New Roman" w:hAnsi="Times New Roman" w:cs="Times New Roman"/>
-              </w:rPr>
-              <w:t>10</w:t>
+              </w:rPr>
+              <w:t>9</w:t>
             </w:r>
           </w:p>
         </w:tc>
@@ -3067,36 +3041,16 @@
           <w:sz w:val="24"/>
           <w:szCs w:val="24"/>
         </w:rPr>
-        <w:t>Convert the following hexadecimal value to its decimal equivalent. Show all the calculations while performing the conversion</w:t>
-      </w:r>
-      <w:proofErr w:type="gramStart"/>
-      <w:r>
-        <w:rPr>
-          <w:rFonts w:ascii="Bookman Old Style" w:eastAsia="Bookman Old Style" w:hAnsi="Bookman Old Style" w:cs="Bookman Old Style"/>
+        <w:t xml:space="preserve">Convert the following hexadecimal value to its decimal equivalent. Show all the calculations while performing the conversion  </w:t>
+      </w:r>
+      <w:r>
+        <w:rPr>
+          <w:rFonts w:ascii="Times New Roman" w:eastAsia="Times New Roman" w:hAnsi="Times New Roman" w:cs="Times New Roman"/>
           <w:color w:val="000000"/>
           <w:sz w:val="24"/>
           <w:szCs w:val="24"/>
         </w:rPr>
-        <w:t xml:space="preserve">  </w:t>
-      </w:r>
-      <w:r>
-        <w:rPr>
-          <w:rFonts w:ascii="Times New Roman" w:eastAsia="Times New Roman" w:hAnsi="Times New Roman" w:cs="Times New Roman"/>
-          <w:color w:val="000000"/>
-          <w:sz w:val="24"/>
-          <w:szCs w:val="24"/>
-        </w:rPr>
-        <w:t xml:space="preserve"> (</w:t>
-      </w:r>
-      <w:proofErr w:type="gramEnd"/>
-      <w:r>
-        <w:rPr>
-          <w:rFonts w:ascii="Times New Roman" w:eastAsia="Times New Roman" w:hAnsi="Times New Roman" w:cs="Times New Roman"/>
-          <w:color w:val="000000"/>
-          <w:sz w:val="24"/>
-          <w:szCs w:val="24"/>
-        </w:rPr>
-        <w:t>ABCD)</w:t>
+        <w:t xml:space="preserve"> (ABCD)</w:t>
       </w:r>
       <w:r>
         <w:rPr>
@@ -3584,6 +3538,7 @@
           <w:tag w:val="goog_rdk_41"/>
           <w:id w:val="478265584"/>
         </w:sdtPr>
+        <w:sdtEndPr/>
         <w:sdtContent>
           <w:r>
             <w:rPr>
@@ -3641,7 +3596,7 @@
                   </wp:anchor>
                 </w:drawing>
               </mc:Choice>
-              <mc:Fallback>
+              <mc:Fallback xmlns:mv="urn:schemas-microsoft-com:mac:vml" xmlns:mo="http://schemas.microsoft.com/office/mac/office/2008/main">
                 <w:pict>
                   <v:shapetype w14:anchorId="233EA00E" id="_x0000_t32" coordsize="21600,21600" o:spt="32" o:oned="t" path="m0,0l21600,21600e" filled="f">
                     <v:path arrowok="t" fillok="f" o:connecttype="none"/>
@@ -3710,7 +3665,7 @@
                   </wp:anchor>
                 </w:drawing>
               </mc:Choice>
-              <mc:Fallback>
+              <mc:Fallback xmlns:mv="urn:schemas-microsoft-com:mac:vml" xmlns:mo="http://schemas.microsoft.com/office/mac/office/2008/main">
                 <w:pict>
                   <v:shape w14:anchorId="70B6996D" id="Straight Arrow Connector 208" o:spid="_x0000_s1026" type="#_x0000_t32" style="position:absolute;margin-left:324.75pt;margin-top:189.2pt;width:3.55pt;height:116.35pt;z-index:251675648;visibility:visible;mso-wrap-style:square;mso-width-percent:0;mso-height-percent:0;mso-wrap-distance-left:9pt;mso-wrap-distance-top:0;mso-wrap-distance-right:9pt;mso-wrap-distance-bottom:0;mso-position-horizontal:absolute;mso-position-horizontal-relative:text;mso-position-vertical:absolute;mso-position-vertical-relative:text;mso-width-percent:0;mso-height-percent:0;mso-width-relative:margin;mso-height-relative:margin" o:gfxdata="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">
                     <w10:wrap type="topAndBottom"/>
@@ -3797,12 +3752,12 @@
               </mc:Choice>
               <mc:Fallback>
                 <w:pict>
-                  <v:shapetype w14:anchorId="0C47DC5B" id="_x0000_t202" coordsize="21600,21600" o:spt="202" path="m0,0l0,21600,21600,21600,21600,0xe">
+                  <v:shapetype w14:anchorId="0C47DC5B" id="_x0000_t202" coordsize="21600,21600" o:spt="202" path="m,l,21600r21600,l21600,xe">
                     <v:stroke joinstyle="miter"/>
                     <v:path gradientshapeok="t" o:connecttype="rect"/>
                   </v:shapetype>
-                  <v:shape id="Text Box 399" o:spid="_x0000_s1026" type="#_x0000_t202" style="position:absolute;margin-left:247.05pt;margin-top:198.15pt;width:40.05pt;height:22.5pt;z-index:251680768;visibility:visible;mso-wrap-style:square;mso-width-percent:0;mso-height-percent:0;mso-wrap-distance-left:9pt;mso-wrap-distance-top:0;mso-wrap-distance-right:9pt;mso-wrap-distance-bottom:0;mso-position-horizontal:absolute;mso-position-horizontal-relative:text;mso-position-vertical:absolute;mso-position-vertical-relative:text;mso-width-percent:0;mso-height-percent:0;mso-width-relative:margin;mso-height-relative:margin;v-text-anchor:top" o:gfxdata="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" filled="f" stroked="f">
-                    <v:textbox inset="91425emu,91425emu,91425emu,91425emu">
+                  <v:shape id="Text Box 399" o:spid="_x0000_s1026" type="#_x0000_t202" style="position:absolute;margin-left:247.05pt;margin-top:198.15pt;width:40.05pt;height:22.5pt;z-index:251680768;visibility:visible;mso-wrap-style:square;mso-width-percent:0;mso-height-percent:0;mso-wrap-distance-left:9pt;mso-wrap-distance-top:0;mso-wrap-distance-right:9pt;mso-wrap-distance-bottom:0;mso-position-horizontal:absolute;mso-position-horizontal-relative:text;mso-position-vertical:absolute;mso-position-vertical-relative:text;mso-width-percent:0;mso-height-percent:0;mso-width-relative:margin;mso-height-relative:margin;v-text-anchor:top" o:gfxdata="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" filled="f" stroked="f">
+                    <v:textbox inset="2.53958mm,2.53958mm,2.53958mm,2.53958mm">
                       <w:txbxContent>
                         <w:p>
                           <w:pPr>
@@ -3904,7 +3859,7 @@
               </mc:Choice>
               <mc:Fallback>
                 <w:pict>
-                  <v:shapetype w14:anchorId="320396CE" id="_x0000_t176" coordsize="21600,21600" o:spt="176" adj="2700" path="m@0,0qx0@0l0@2qy@0,21600l@1,21600qx21600@2l21600@0qy@1,0xe">
+                  <v:shapetype w14:anchorId="320396CE" id="_x0000_t176" coordsize="21600,21600" o:spt="176" adj="2700" path="m@0,qx0@0l0@2qy@0,21600l@1,21600qx21600@2l21600@0qy@1,xe">
                     <v:stroke joinstyle="miter"/>
                     <v:formulas>
                       <v:f eqn="val #0"/>
@@ -3920,9 +3875,9 @@
                     </v:formulas>
                     <v:path gradientshapeok="t" limo="10800,10800" o:connecttype="custom" o:connectlocs="@8,0;0,@9;@8,@7;@6,@9" textboxrect="@3,@3,@4,@5"/>
                   </v:shapetype>
-                  <v:shape id="Alternate Process 192" o:spid="_x0000_s1027" type="#_x0000_t176" style="position:absolute;margin-left:210.7pt;margin-top:40.35pt;width:81.85pt;height:22.2pt;z-index:251659264;visibility:visible;mso-wrap-style:square;mso-wrap-distance-left:9pt;mso-wrap-distance-top:0;mso-wrap-distance-right:9pt;mso-wrap-distance-bottom:0;mso-position-horizontal:absolute;mso-position-horizontal-relative:text;mso-position-vertical:absolute;mso-position-vertical-relative:text;v-text-anchor:top" o:gfxdata="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">
+                  <v:shape id="Alternate Process 192" o:spid="_x0000_s1027" type="#_x0000_t176" style="position:absolute;margin-left:210.7pt;margin-top:40.35pt;width:81.85pt;height:22.2pt;z-index:251659264;visibility:visible;mso-wrap-style:square;mso-wrap-distance-left:9pt;mso-wrap-distance-top:0;mso-wrap-distance-right:9pt;mso-wrap-distance-bottom:0;mso-position-horizontal:absolute;mso-position-horizontal-relative:text;mso-position-vertical:absolute;mso-position-vertical-relative:text;v-text-anchor:top" o:gfxdata="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">
                     <v:stroke startarrowwidth="narrow" startarrowlength="short" endarrowwidth="narrow" endarrowlength="short"/>
-                    <v:textbox inset="77700emu,38850emu,77700emu,38850emu">
+                    <v:textbox inset="2.15833mm,1.0792mm,2.15833mm,1.0792mm">
                       <w:txbxContent>
                         <w:p>
                           <w:pPr>
@@ -4017,13 +3972,13 @@
               </mc:Choice>
               <mc:Fallback>
                 <w:pict>
-                  <v:shapetype w14:anchorId="4AA56B01" id="_x0000_t111" coordsize="21600,21600" o:spt="111" path="m4321,0l21600,,17204,21600,,21600xe">
+                  <v:shapetype w14:anchorId="4AA56B01" id="_x0000_t111" coordsize="21600,21600" o:spt="111" path="m4321,l21600,,17204,21600,,21600xe">
                     <v:stroke joinstyle="miter"/>
                     <v:path gradientshapeok="t" o:connecttype="custom" o:connectlocs="12961,0;10800,0;2161,10800;8602,21600;10800,21600;19402,10800" textboxrect="4321,0,17204,21600"/>
                   </v:shapetype>
-                  <v:shape id="Data 193" o:spid="_x0000_s1028" type="#_x0000_t111" style="position:absolute;margin-left:202.65pt;margin-top:77.3pt;width:96.75pt;height:22.2pt;z-index:251660288;visibility:visible;mso-wrap-style:square;mso-wrap-distance-left:9pt;mso-wrap-distance-top:0;mso-wrap-distance-right:9pt;mso-wrap-distance-bottom:0;mso-position-horizontal:absolute;mso-position-horizontal-relative:text;mso-position-vertical:absolute;mso-position-vertical-relative:text;v-text-anchor:top" o:gfxdata="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">
+                  <v:shape id="Data 193" o:spid="_x0000_s1028" type="#_x0000_t111" style="position:absolute;margin-left:202.65pt;margin-top:77.3pt;width:96.75pt;height:22.2pt;z-index:251660288;visibility:visible;mso-wrap-style:square;mso-wrap-distance-left:9pt;mso-wrap-distance-top:0;mso-wrap-distance-right:9pt;mso-wrap-distance-bottom:0;mso-position-horizontal:absolute;mso-position-horizontal-relative:text;mso-position-vertical:absolute;mso-position-vertical-relative:text;v-text-anchor:top" o:gfxdata="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">
                     <v:stroke startarrowwidth="narrow" startarrowlength="short" endarrowwidth="narrow" endarrowlength="short"/>
-                    <v:textbox inset="77700emu,38850emu,77700emu,38850emu">
+                    <v:textbox inset="2.15833mm,1.0792mm,2.15833mm,1.0792mm">
                       <w:txbxContent>
                         <w:p>
                           <w:pPr>
@@ -4142,13 +4097,13 @@
               </mc:Choice>
               <mc:Fallback>
                 <w:pict>
-                  <v:shapetype w14:anchorId="6DCA5E44" id="_x0000_t109" coordsize="21600,21600" o:spt="109" path="m0,0l0,21600,21600,21600,21600,0xe">
+                  <v:shapetype w14:anchorId="6DCA5E44" id="_x0000_t109" coordsize="21600,21600" o:spt="109" path="m,l,21600r21600,l21600,xe">
                     <v:stroke joinstyle="miter"/>
                     <v:path gradientshapeok="t" o:connecttype="rect"/>
                   </v:shapetype>
-                  <v:shape id="Process 194" o:spid="_x0000_s1029" type="#_x0000_t109" style="position:absolute;margin-left:225.55pt;margin-top:113.3pt;width:52.1pt;height:35.25pt;z-index:251661312;visibility:visible;mso-wrap-style:square;mso-wrap-distance-left:9pt;mso-wrap-distance-top:0;mso-wrap-distance-right:9pt;mso-wrap-distance-bottom:0;mso-position-horizontal:absolute;mso-position-horizontal-relative:text;mso-position-vertical:absolute;mso-position-vertical-relative:text;v-text-anchor:top" o:gfxdata="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">
+                  <v:shape id="Process 194" o:spid="_x0000_s1029" type="#_x0000_t109" style="position:absolute;margin-left:225.55pt;margin-top:113.3pt;width:52.1pt;height:35.25pt;z-index:251661312;visibility:visible;mso-wrap-style:square;mso-wrap-distance-left:9pt;mso-wrap-distance-top:0;mso-wrap-distance-right:9pt;mso-wrap-distance-bottom:0;mso-position-horizontal:absolute;mso-position-horizontal-relative:text;mso-position-vertical:absolute;mso-position-vertical-relative:text;v-text-anchor:top" o:gfxdata="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">
                     <v:stroke startarrowwidth="narrow" startarrowlength="short" endarrowwidth="narrow" endarrowlength="short"/>
-                    <v:textbox inset="77700emu,38850emu,77700emu,38850emu">
+                    <v:textbox inset="2.15833mm,1.0792mm,2.15833mm,1.0792mm">
                       <w:txbxContent>
                         <w:p>
                           <w:pPr>
@@ -4267,13 +4222,13 @@
               </mc:Choice>
               <mc:Fallback>
                 <w:pict>
-                  <v:shapetype w14:anchorId="208759B8" id="_x0000_t110" coordsize="21600,21600" o:spt="110" path="m10800,0l0,10800,10800,21600,21600,10800xe">
+                  <v:shapetype w14:anchorId="208759B8" id="_x0000_t110" coordsize="21600,21600" o:spt="110" path="m10800,l,10800,10800,21600,21600,10800xe">
                     <v:stroke joinstyle="miter"/>
                     <v:path gradientshapeok="t" o:connecttype="rect" textboxrect="5400,5400,16200,16200"/>
                   </v:shapetype>
-                  <v:shape id="Decision 195" o:spid="_x0000_s1030" type="#_x0000_t110" style="position:absolute;margin-left:196.7pt;margin-top:161.75pt;width:105.65pt;height:45.95pt;z-index:251662336;visibility:visible;mso-wrap-style:square;mso-wrap-distance-left:9pt;mso-wrap-distance-top:0;mso-wrap-distance-right:9pt;mso-wrap-distance-bottom:0;mso-position-horizontal:absolute;mso-position-horizontal-relative:text;mso-position-vertical:absolute;mso-position-vertical-relative:text;v-text-anchor:top" o:gfxdata="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">
+                  <v:shape id="Decision 195" o:spid="_x0000_s1030" type="#_x0000_t110" style="position:absolute;margin-left:196.7pt;margin-top:161.75pt;width:105.65pt;height:45.95pt;z-index:251662336;visibility:visible;mso-wrap-style:square;mso-wrap-distance-left:9pt;mso-wrap-distance-top:0;mso-wrap-distance-right:9pt;mso-wrap-distance-bottom:0;mso-position-horizontal:absolute;mso-position-horizontal-relative:text;mso-position-vertical:absolute;mso-position-vertical-relative:text;v-text-anchor:top" o:gfxdata="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">
                     <v:stroke startarrowwidth="narrow" startarrowlength="short" endarrowwidth="narrow" endarrowlength="short"/>
-                    <v:textbox inset="77700emu,38850emu,77700emu,38850emu">
+                    <v:textbox inset="2.15833mm,1.0792mm,2.15833mm,1.0792mm">
                       <w:txbxContent>
                         <w:p>
                           <w:pPr>
@@ -4368,9 +4323,9 @@
               </mc:Choice>
               <mc:Fallback>
                 <w:pict>
-                  <v:shape w14:anchorId="563FCF19" id="Data 196" o:spid="_x0000_s1031" type="#_x0000_t111" style="position:absolute;margin-left:197.55pt;margin-top:220.45pt;width:105.65pt;height:20.6pt;z-index:251663360;visibility:visible;mso-wrap-style:square;mso-wrap-distance-left:9pt;mso-wrap-distance-top:0;mso-wrap-distance-right:9pt;mso-wrap-distance-bottom:0;mso-position-horizontal:absolute;mso-position-horizontal-relative:text;mso-position-vertical:absolute;mso-position-vertical-relative:text;v-text-anchor:top" o:gfxdata="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">
+                  <v:shape w14:anchorId="563FCF19" id="Data 196" o:spid="_x0000_s1031" type="#_x0000_t111" style="position:absolute;margin-left:197.55pt;margin-top:220.45pt;width:105.65pt;height:20.6pt;z-index:251663360;visibility:visible;mso-wrap-style:square;mso-wrap-distance-left:9pt;mso-wrap-distance-top:0;mso-wrap-distance-right:9pt;mso-wrap-distance-bottom:0;mso-position-horizontal:absolute;mso-position-horizontal-relative:text;mso-position-vertical:absolute;mso-position-vertical-relative:text;v-text-anchor:top" o:gfxdata="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">
                     <v:stroke startarrowwidth="narrow" startarrowlength="short" endarrowwidth="narrow" endarrowlength="short"/>
-                    <v:textbox inset="77700emu,38850emu,77700emu,38850emu">
+                    <v:textbox inset="2.15833mm,1.0792mm,2.15833mm,1.0792mm">
                       <w:txbxContent>
                         <w:p>
                           <w:pPr>
@@ -4493,25 +4448,7 @@
                                     <w:color w:val="000000"/>
                                     <w:sz w:val="18"/>
                                   </w:rPr>
-                                  <w:t xml:space="preserve">B = </w:t>
-                                </w:r>
-                                <w:proofErr w:type="spellStart"/>
-                                <w:r>
-                                  <w:rPr>
-                                    <w:b/>
-                                    <w:color w:val="000000"/>
-                                    <w:sz w:val="18"/>
-                                  </w:rPr>
-                                  <w:t>B</w:t>
-                                </w:r>
-                                <w:proofErr w:type="spellEnd"/>
-                                <w:r>
-                                  <w:rPr>
-                                    <w:b/>
-                                    <w:color w:val="000000"/>
-                                    <w:sz w:val="18"/>
-                                  </w:rPr>
-                                  <w:t xml:space="preserve"> + C</w:t>
+                                  <w:t>B = B + C</w:t>
                                 </w:r>
                               </w:p>
                               <w:p>
@@ -4538,9 +4475,9 @@
               </mc:Choice>
               <mc:Fallback>
                 <w:pict>
-                  <v:shape w14:anchorId="2F9F2146" id="Process 197" o:spid="_x0000_s1032" type="#_x0000_t109" style="position:absolute;margin-left:210.7pt;margin-top:252pt;width:80.7pt;height:38.55pt;z-index:251664384;visibility:visible;mso-wrap-style:square;mso-wrap-distance-left:9pt;mso-wrap-distance-top:0;mso-wrap-distance-right:9pt;mso-wrap-distance-bottom:0;mso-position-horizontal:absolute;mso-position-horizontal-relative:text;mso-position-vertical:absolute;mso-position-vertical-relative:text;v-text-anchor:top" o:gfxdata="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">
+                  <v:shape w14:anchorId="2F9F2146" id="Process 197" o:spid="_x0000_s1032" type="#_x0000_t109" style="position:absolute;margin-left:210.7pt;margin-top:252pt;width:80.7pt;height:38.55pt;z-index:251664384;visibility:visible;mso-wrap-style:square;mso-wrap-distance-left:9pt;mso-wrap-distance-top:0;mso-wrap-distance-right:9pt;mso-wrap-distance-bottom:0;mso-position-horizontal:absolute;mso-position-horizontal-relative:text;mso-position-vertical:absolute;mso-position-vertical-relative:text;v-text-anchor:top" o:gfxdata="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">
                     <v:stroke startarrowwidth="narrow" startarrowlength="short" endarrowwidth="narrow" endarrowlength="short"/>
-                    <v:textbox inset="77700emu,38850emu,77700emu,38850emu">
+                    <v:textbox inset="2.15833mm,1.0792mm,2.15833mm,1.0792mm">
                       <w:txbxContent>
                         <w:p>
                           <w:pPr>
@@ -4596,25 +4533,7 @@
                               <w:color w:val="000000"/>
                               <w:sz w:val="18"/>
                             </w:rPr>
-                            <w:t xml:space="preserve">B = </w:t>
-                          </w:r>
-                          <w:proofErr w:type="spellStart"/>
-                          <w:r>
-                            <w:rPr>
-                              <w:b/>
-                              <w:color w:val="000000"/>
-                              <w:sz w:val="18"/>
-                            </w:rPr>
-                            <w:t>B</w:t>
-                          </w:r>
-                          <w:proofErr w:type="spellEnd"/>
-                          <w:r>
-                            <w:rPr>
-                              <w:b/>
-                              <w:color w:val="000000"/>
-                              <w:sz w:val="18"/>
-                            </w:rPr>
-                            <w:t xml:space="preserve"> + C</w:t>
+                            <w:t>B = B + C</w:t>
                           </w:r>
                         </w:p>
                         <w:p>
@@ -4686,7 +4605,7 @@
                   </wp:anchor>
                 </w:drawing>
               </mc:Choice>
-              <mc:Fallback>
+              <mc:Fallback xmlns:mv="urn:schemas-microsoft-com:mac:vml" xmlns:mo="http://schemas.microsoft.com/office/mac/office/2008/main">
                 <w:pict>
                   <v:shape w14:anchorId="7974B6D2" id="Straight Arrow Connector 198" o:spid="_x0000_s1026" type="#_x0000_t32" style="position:absolute;margin-left:251.65pt;margin-top:62.5pt;width:.05pt;height:14.8pt;z-index:251665408;visibility:visible;mso-wrap-style:square;mso-wrap-distance-left:9pt;mso-wrap-distance-top:0;mso-wrap-distance-right:9pt;mso-wrap-distance-bottom:0;mso-position-horizontal:absolute;mso-position-horizontal-relative:text;mso-position-vertical:absolute;mso-position-vertical-relative:text" o:gfxdata="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">
                     <v:stroke endarrow="block"/>
@@ -4746,7 +4665,7 @@
                   </wp:anchor>
                 </w:drawing>
               </mc:Choice>
-              <mc:Fallback>
+              <mc:Fallback xmlns:mv="urn:schemas-microsoft-com:mac:vml" xmlns:mo="http://schemas.microsoft.com/office/mac/office/2008/main">
                 <w:pict>
                   <v:shape w14:anchorId="3736F189" id="Straight Arrow Connector 199" o:spid="_x0000_s1026" type="#_x0000_t32" style="position:absolute;margin-left:251.65pt;margin-top:99.2pt;width:.05pt;height:14.85pt;z-index:251666432;visibility:visible;mso-wrap-style:square;mso-wrap-distance-left:9pt;mso-wrap-distance-top:0;mso-wrap-distance-right:9pt;mso-wrap-distance-bottom:0;mso-position-horizontal:absolute;mso-position-horizontal-relative:text;mso-position-vertical:absolute;mso-position-vertical-relative:text" o:gfxdata="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">
                     <v:stroke endarrow="block"/>
@@ -4806,7 +4725,7 @@
                   </wp:anchor>
                 </w:drawing>
               </mc:Choice>
-              <mc:Fallback>
+              <mc:Fallback xmlns:mv="urn:schemas-microsoft-com:mac:vml" xmlns:mo="http://schemas.microsoft.com/office/mac/office/2008/main">
                 <w:pict>
                   <v:shape w14:anchorId="32A44219" id="Straight Arrow Connector 200" o:spid="_x0000_s1026" type="#_x0000_t32" style="position:absolute;margin-left:251.65pt;margin-top:148.55pt;width:.05pt;height:14.8pt;z-index:251667456;visibility:visible;mso-wrap-style:square;mso-wrap-distance-left:9pt;mso-wrap-distance-top:0;mso-wrap-distance-right:9pt;mso-wrap-distance-bottom:0;mso-position-horizontal:absolute;mso-position-horizontal-relative:text;mso-position-vertical:absolute;mso-position-vertical-relative:text" o:gfxdata="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">
                     <v:stroke endarrow="block"/>
@@ -4866,7 +4785,7 @@
                   </wp:anchor>
                 </w:drawing>
               </mc:Choice>
-              <mc:Fallback>
+              <mc:Fallback xmlns:mv="urn:schemas-microsoft-com:mac:vml" xmlns:mo="http://schemas.microsoft.com/office/mac/office/2008/main">
                 <w:pict>
                   <v:shape w14:anchorId="4FECD3A1" id="Straight Arrow Connector 201" o:spid="_x0000_s1026" type="#_x0000_t32" style="position:absolute;margin-left:249.55pt;margin-top:207.7pt;width:0;height:14.6pt;z-index:251668480;visibility:visible;mso-wrap-style:square;mso-wrap-distance-left:9pt;mso-wrap-distance-top:0;mso-wrap-distance-right:9pt;mso-wrap-distance-bottom:0;mso-position-horizontal:absolute;mso-position-horizontal-relative:text;mso-position-vertical:absolute;mso-position-vertical-relative:text" o:gfxdata="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">
                     <v:stroke endarrow="block"/>
@@ -4926,7 +4845,7 @@
                   </wp:anchor>
                 </w:drawing>
               </mc:Choice>
-              <mc:Fallback>
+              <mc:Fallback xmlns:mv="urn:schemas-microsoft-com:mac:vml" xmlns:mo="http://schemas.microsoft.com/office/mac/office/2008/main">
                 <w:pict>
                   <v:shape w14:anchorId="19E025F3" id="Straight Arrow Connector 202" o:spid="_x0000_s1026" type="#_x0000_t32" style="position:absolute;margin-left:251.8pt;margin-top:241.75pt;width:.05pt;height:10.5pt;flip:x;z-index:251669504;visibility:visible;mso-wrap-style:square;mso-wrap-distance-left:9pt;mso-wrap-distance-top:0;mso-wrap-distance-right:9pt;mso-wrap-distance-bottom:0;mso-position-horizontal:absolute;mso-position-horizontal-relative:text;mso-position-vertical:absolute;mso-position-vertical-relative:text" o:gfxdata="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">
                     <v:stroke endarrow="block"/>
@@ -4986,7 +4905,7 @@
                   </wp:anchor>
                 </w:drawing>
               </mc:Choice>
-              <mc:Fallback>
+              <mc:Fallback xmlns:mv="urn:schemas-microsoft-com:mac:vml" xmlns:mo="http://schemas.microsoft.com/office/mac/office/2008/main">
                 <w:pict>
                   <v:shape w14:anchorId="146781BF" id="Straight Arrow Connector 203" o:spid="_x0000_s1026" type="#_x0000_t32" style="position:absolute;margin-left:250.35pt;margin-top:289.95pt;width:.05pt;height:7.45pt;z-index:251670528;visibility:visible;mso-wrap-style:square;mso-wrap-distance-left:9pt;mso-wrap-distance-top:0;mso-wrap-distance-right:9pt;mso-wrap-distance-bottom:0;mso-position-horizontal:absolute;mso-position-horizontal-relative:text;mso-position-vertical:absolute;mso-position-vertical-relative:text" o:gfxdata="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">
                     <w10:wrap type="topAndBottom"/>
@@ -5045,7 +4964,7 @@
                   </wp:anchor>
                 </w:drawing>
               </mc:Choice>
-              <mc:Fallback>
+              <mc:Fallback xmlns:mv="urn:schemas-microsoft-com:mac:vml" xmlns:mo="http://schemas.microsoft.com/office/mac/office/2008/main">
                 <w:pict>
                   <v:shape w14:anchorId="51882E7D" id="Straight Arrow Connector 204" o:spid="_x0000_s1026" type="#_x0000_t32" style="position:absolute;margin-left:184.35pt;margin-top:297.95pt;width:66.95pt;height:.05pt;flip:x;z-index:251671552;visibility:visible;mso-wrap-style:square;mso-wrap-distance-left:9pt;mso-wrap-distance-top:0;mso-wrap-distance-right:9pt;mso-wrap-distance-bottom:0;mso-position-horizontal:absolute;mso-position-horizontal-relative:text;mso-position-vertical:absolute;mso-position-vertical-relative:text" o:gfxdata="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">
                     <w10:wrap type="topAndBottom"/>
@@ -5104,7 +5023,7 @@
                   </wp:anchor>
                 </w:drawing>
               </mc:Choice>
-              <mc:Fallback>
+              <mc:Fallback xmlns:mv="urn:schemas-microsoft-com:mac:vml" xmlns:mo="http://schemas.microsoft.com/office/mac/office/2008/main">
                 <w:pict>
                   <v:shape w14:anchorId="69AC7EEA" id="Straight Arrow Connector 205" o:spid="_x0000_s1026" type="#_x0000_t32" style="position:absolute;margin-left:184.7pt;margin-top:155.95pt;width:0;height:140.6pt;rotation:180;z-index:251672576;visibility:visible;mso-wrap-style:square;mso-wrap-distance-left:9pt;mso-wrap-distance-top:0;mso-wrap-distance-right:9pt;mso-wrap-distance-bottom:0;mso-position-horizontal:absolute;mso-position-horizontal-relative:text;mso-position-vertical:absolute;mso-position-vertical-relative:text" o:gfxdata="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">
                     <w10:wrap type="topAndBottom"/>
@@ -5163,7 +5082,7 @@
                   </wp:anchor>
                 </w:drawing>
               </mc:Choice>
-              <mc:Fallback>
+              <mc:Fallback xmlns:mv="urn:schemas-microsoft-com:mac:vml" xmlns:mo="http://schemas.microsoft.com/office/mac/office/2008/main">
                 <w:pict>
                   <v:shape w14:anchorId="79AF7010" id="Straight Arrow Connector 206" o:spid="_x0000_s1026" type="#_x0000_t32" style="position:absolute;margin-left:184.7pt;margin-top:155.95pt;width:66.95pt;height:0;z-index:251673600;visibility:visible;mso-wrap-style:square;mso-wrap-distance-left:9pt;mso-wrap-distance-top:0;mso-wrap-distance-right:9pt;mso-wrap-distance-bottom:0;mso-position-horizontal:absolute;mso-position-horizontal-relative:text;mso-position-vertical:absolute;mso-position-vertical-relative:text" o:gfxdata="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">
                     <v:stroke endarrow="block"/>
@@ -5223,7 +5142,7 @@
                   </wp:anchor>
                 </w:drawing>
               </mc:Choice>
-              <mc:Fallback>
+              <mc:Fallback xmlns:mv="urn:schemas-microsoft-com:mac:vml" xmlns:mo="http://schemas.microsoft.com/office/mac/office/2008/main">
                 <w:pict>
                   <v:shape w14:anchorId="032381FD" id="Straight Arrow Connector 209" o:spid="_x0000_s1026" type="#_x0000_t32" style="position:absolute;margin-left:254.25pt;margin-top:305.7pt;width:74.05pt;height:.05pt;flip:x;z-index:251676672;visibility:visible;mso-wrap-style:square;mso-wrap-distance-left:9pt;mso-wrap-distance-top:0;mso-wrap-distance-right:9pt;mso-wrap-distance-bottom:0;mso-position-horizontal:absolute;mso-position-horizontal-relative:text;mso-position-vertical:absolute;mso-position-vertical-relative:text" o:gfxdata="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">
                     <w10:wrap type="topAndBottom"/>
@@ -5282,7 +5201,7 @@
                   </wp:anchor>
                 </w:drawing>
               </mc:Choice>
-              <mc:Fallback>
+              <mc:Fallback xmlns:mv="urn:schemas-microsoft-com:mac:vml" xmlns:mo="http://schemas.microsoft.com/office/mac/office/2008/main">
                 <w:pict>
                   <v:shape w14:anchorId="090C4A0D" id="Straight Arrow Connector 210" o:spid="_x0000_s1026" type="#_x0000_t32" style="position:absolute;margin-left:254.25pt;margin-top:306.55pt;width:.05pt;height:7.4pt;z-index:251677696;visibility:visible;mso-wrap-style:square;mso-wrap-distance-left:9pt;mso-wrap-distance-top:0;mso-wrap-distance-right:9pt;mso-wrap-distance-bottom:0;mso-position-horizontal:absolute;mso-position-horizontal-relative:text;mso-position-vertical:absolute;mso-position-vertical-relative:text" o:gfxdata="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">
                     <v:stroke endarrow="block"/>
@@ -5364,9 +5283,9 @@
               </mc:Choice>
               <mc:Fallback>
                 <w:pict>
-                  <v:shape w14:anchorId="21759463" id="Alternate Process 211" o:spid="_x0000_s1033" type="#_x0000_t176" style="position:absolute;margin-left:211.45pt;margin-top:313.95pt;width:81.85pt;height:22.2pt;z-index:251678720;visibility:visible;mso-wrap-style:square;mso-wrap-distance-left:9pt;mso-wrap-distance-top:0;mso-wrap-distance-right:9pt;mso-wrap-distance-bottom:0;mso-position-horizontal:absolute;mso-position-horizontal-relative:text;mso-position-vertical:absolute;mso-position-vertical-relative:text;v-text-anchor:top" o:gfxdata="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">
+                  <v:shape w14:anchorId="21759463" id="Alternate Process 211" o:spid="_x0000_s1033" type="#_x0000_t176" style="position:absolute;margin-left:211.45pt;margin-top:313.95pt;width:81.85pt;height:22.2pt;z-index:251678720;visibility:visible;mso-wrap-style:square;mso-wrap-distance-left:9pt;mso-wrap-distance-top:0;mso-wrap-distance-right:9pt;mso-wrap-distance-bottom:0;mso-position-horizontal:absolute;mso-position-horizontal-relative:text;mso-position-vertical:absolute;mso-position-vertical-relative:text;v-text-anchor:top" o:gfxdata="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">
                     <v:stroke startarrowwidth="narrow" startarrowlength="short" endarrowwidth="narrow" endarrowlength="short"/>
-                    <v:textbox inset="77700emu,38850emu,77700emu,38850emu">
+                    <v:textbox inset="2.15833mm,1.0792mm,2.15833mm,1.0792mm">
                       <w:txbxContent>
                         <w:p>
                           <w:pPr>
@@ -5483,8 +5402,8 @@
           </mc:Choice>
           <mc:Fallback>
             <w:pict>
-              <v:shape w14:anchorId="0E1A4AE9" id="Text Box 213" o:spid="_x0000_s1034" type="#_x0000_t202" style="position:absolute;margin-left:291.75pt;margin-top:172.95pt;width:31.15pt;height:20.85pt;z-index:251679744;visibility:visible;mso-wrap-style:square;mso-width-percent:0;mso-wrap-distance-left:9pt;mso-wrap-distance-top:0;mso-wrap-distance-right:9pt;mso-wrap-distance-bottom:0;mso-position-horizontal:absolute;mso-position-horizontal-relative:text;mso-position-vertical:absolute;mso-position-vertical-relative:text;mso-width-percent:0;mso-width-relative:margin;v-text-anchor:top" o:gfxdata="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" filled="f" stroked="f">
-                <v:textbox inset="91425emu,91425emu,91425emu,91425emu">
+              <v:shape w14:anchorId="0E1A4AE9" id="Text Box 213" o:spid="_x0000_s1034" type="#_x0000_t202" style="position:absolute;margin-left:291.75pt;margin-top:172.95pt;width:31.15pt;height:20.85pt;z-index:251679744;visibility:visible;mso-wrap-style:square;mso-width-percent:0;mso-wrap-distance-left:9pt;mso-wrap-distance-top:0;mso-wrap-distance-right:9pt;mso-wrap-distance-bottom:0;mso-position-horizontal:absolute;mso-position-horizontal-relative:text;mso-position-vertical:absolute;mso-position-vertical-relative:text;mso-width-percent:0;mso-width-relative:margin;v-text-anchor:top" o:gfxdata="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" filled="f" stroked="f">
+                <v:textbox inset="2.53958mm,2.53958mm,2.53958mm,2.53958mm">
                   <w:txbxContent>
                     <w:p>
                       <w:pPr>
@@ -5676,8 +5595,6 @@
           <w:szCs w:val="24"/>
         </w:rPr>
       </w:pPr>
-      <w:bookmarkStart w:id="0" w:name="_GoBack"/>
-      <w:bookmarkEnd w:id="0"/>
       <w:r>
         <w:rPr>
           <w:rFonts w:ascii="Bookman Old Style" w:eastAsia="Bookman Old Style" w:hAnsi="Bookman Old Style" w:cs="Bookman Old Style"/>
@@ -5699,8 +5616,8 @@
 </file>
 
 <file path=word/numbering.xml><?xml version="1.0" encoding="utf-8"?>
-<w:numbering xmlns:wpc="http://schemas.microsoft.com/office/word/2010/wordprocessingCanvas" xmlns:mo="http://schemas.microsoft.com/office/mac/office/2008/main" xmlns:mc="http://schemas.openxmlformats.org/markup-compatibility/2006" xmlns:mv="urn:schemas-microsoft-com:mac:vml" xmlns:o="urn:schemas-microsoft-com:office:office" xmlns:r="http://schemas.openxmlformats.org/officeDocument/2006/relationships" xmlns:m="http://schemas.openxmlformats.org/officeDocument/2006/math" xmlns:v="urn:schemas-microsoft-com:vml" xmlns:wp14="http://schemas.microsoft.com/office/word/2010/wordprocessingDrawing" xmlns:wp="http://schemas.openxmlformats.org/drawingml/2006/wordprocessingDrawing" xmlns:w10="urn:schemas-microsoft-com:office:word" xmlns:w="http://schemas.openxmlformats.org/wordprocessingml/2006/main" xmlns:w14="http://schemas.microsoft.com/office/word/2010/wordml" xmlns:w15="http://schemas.microsoft.com/office/word/2012/wordml" xmlns:wpg="http://schemas.microsoft.com/office/word/2010/wordprocessingGroup" xmlns:wpi="http://schemas.microsoft.com/office/word/2010/wordprocessingInk" xmlns:wne="http://schemas.microsoft.com/office/word/2006/wordml" xmlns:wps="http://schemas.microsoft.com/office/word/2010/wordprocessingShape" mc:Ignorable="w14 w15 wp14">
-  <w:abstractNum w:abstractNumId="0">
+<w:numbering xmlns:wpc="http://schemas.microsoft.com/office/word/2010/wordprocessingCanvas" xmlns:cx="http://schemas.microsoft.com/office/drawing/2014/chartex" xmlns:cx1="http://schemas.microsoft.com/office/drawing/2015/9/8/chartex" xmlns:cx2="http://schemas.microsoft.com/office/drawing/2015/10/21/chartex" xmlns:cx3="http://schemas.microsoft.com/office/drawing/2016/5/9/chartex" xmlns:cx4="http://schemas.microsoft.com/office/drawing/2016/5/10/chartex" xmlns:cx5="http://schemas.microsoft.com/office/drawing/2016/5/11/chartex" xmlns:cx6="http://schemas.microsoft.com/office/drawing/2016/5/12/chartex" xmlns:cx7="http://schemas.microsoft.com/office/drawing/2016/5/13/chartex" xmlns:cx8="http://schemas.microsoft.com/office/drawing/2016/5/14/chartex" xmlns:mc="http://schemas.openxmlformats.org/markup-compatibility/2006" xmlns:aink="http://schemas.microsoft.com/office/drawing/2016/ink" xmlns:am3d="http://schemas.microsoft.com/office/drawing/2017/model3d" xmlns:o="urn:schemas-microsoft-com:office:office" xmlns:r="http://schemas.openxmlformats.org/officeDocument/2006/relationships" xmlns:m="http://schemas.openxmlformats.org/officeDocument/2006/math" xmlns:v="urn:schemas-microsoft-com:vml" xmlns:wp14="http://schemas.microsoft.com/office/word/2010/wordprocessingDrawing" xmlns:wp="http://schemas.openxmlformats.org/drawingml/2006/wordprocessingDrawing" xmlns:w10="urn:schemas-microsoft-com:office:word" xmlns:w="http://schemas.openxmlformats.org/wordprocessingml/2006/main" xmlns:w14="http://schemas.microsoft.com/office/word/2010/wordml" xmlns:w15="http://schemas.microsoft.com/office/word/2012/wordml" xmlns:w16cid="http://schemas.microsoft.com/office/word/2016/wordml/cid" xmlns:w16se="http://schemas.microsoft.com/office/word/2015/wordml/symex" xmlns:wpg="http://schemas.microsoft.com/office/word/2010/wordprocessingGroup" xmlns:wpi="http://schemas.microsoft.com/office/word/2010/wordprocessingInk" xmlns:wne="http://schemas.microsoft.com/office/word/2006/wordml" xmlns:wps="http://schemas.microsoft.com/office/word/2010/wordprocessingShape" mc:Ignorable="w14 w15 w16se w16cid wp14">
+  <w:abstractNum w:abstractNumId="0" w15:restartNumberingAfterBreak="0">
     <w:nsid w:val="11A93EC1"/>
     <w:multiLevelType w:val="multilevel"/>
     <w:tmpl w:val="54663F5E"/>
@@ -5820,7 +5737,7 @@
 </file>
 
 <file path=word/styles.xml><?xml version="1.0" encoding="utf-8"?>
-<w:styles xmlns:mc="http://schemas.openxmlformats.org/markup-compatibility/2006" xmlns:r="http://schemas.openxmlformats.org/officeDocument/2006/relationships" xmlns:w="http://schemas.openxmlformats.org/wordprocessingml/2006/main" xmlns:w14="http://schemas.microsoft.com/office/word/2010/wordml" xmlns:w15="http://schemas.microsoft.com/office/word/2012/wordml" mc:Ignorable="w14 w15">
+<w:styles xmlns:mc="http://schemas.openxmlformats.org/markup-compatibility/2006" xmlns:r="http://schemas.openxmlformats.org/officeDocument/2006/relationships" xmlns:w="http://schemas.openxmlformats.org/wordprocessingml/2006/main" xmlns:w14="http://schemas.microsoft.com/office/word/2010/wordml" xmlns:w15="http://schemas.microsoft.com/office/word/2012/wordml" xmlns:w16cid="http://schemas.microsoft.com/office/word/2016/wordml/cid" xmlns:w16se="http://schemas.microsoft.com/office/word/2015/wordml/symex" mc:Ignorable="w14 w15 w16se w16cid">
   <w:docDefaults>
     <w:rPrDefault>
       <w:rPr>
@@ -5832,7 +5749,7 @@
     </w:rPrDefault>
     <w:pPrDefault/>
   </w:docDefaults>
-  <w:latentStyles w:defLockedState="0" w:defUIPriority="99" w:defSemiHidden="0" w:defUnhideWhenUsed="0" w:defQFormat="0" w:count="382">
+  <w:latentStyles w:defLockedState="0" w:defUIPriority="99" w:defSemiHidden="0" w:defUnhideWhenUsed="0" w:defQFormat="0" w:count="376">
     <w:lsdException w:name="Normal" w:uiPriority="0" w:qFormat="1"/>
     <w:lsdException w:name="heading 1" w:uiPriority="9" w:qFormat="1"/>
     <w:lsdException w:name="heading 2" w:semiHidden="1" w:uiPriority="9" w:unhideWhenUsed="1" w:qFormat="1"/>
@@ -5989,15 +5906,6 @@
     <w:lsdException w:name="Balloon Text" w:semiHidden="1" w:unhideWhenUsed="1"/>
     <w:lsdException w:name="Table Grid" w:uiPriority="39"/>
     <w:lsdException w:name="Table Theme" w:semiHidden="1" w:unhideWhenUsed="1"/>
-    <w:lsdException w:name="Note Level 1" w:semiHidden="1" w:unhideWhenUsed="1"/>
-    <w:lsdException w:name="Note Level 2" w:semiHidden="1" w:unhideWhenUsed="1"/>
-    <w:lsdException w:name="Note Level 3" w:semiHidden="1" w:unhideWhenUsed="1"/>
-    <w:lsdException w:name="Note Level 4" w:semiHidden="1" w:unhideWhenUsed="1"/>
-    <w:lsdException w:name="Note Level 5" w:semiHidden="1" w:unhideWhenUsed="1"/>
-    <w:lsdException w:name="Note Level 6" w:semiHidden="1" w:unhideWhenUsed="1"/>
-    <w:lsdException w:name="Note Level 7" w:semiHidden="1" w:unhideWhenUsed="1"/>
-    <w:lsdException w:name="Note Level 8" w:semiHidden="1" w:unhideWhenUsed="1"/>
-    <w:lsdException w:name="Note Level 9" w:semiHidden="1" w:unhideWhenUsed="1"/>
     <w:lsdException w:name="Placeholder Text" w:semiHidden="1"/>
     <w:lsdException w:name="No Spacing" w:uiPriority="1" w:qFormat="1"/>
     <w:lsdException w:name="Light Shading" w:uiPriority="60"/>

</xml_diff>

<commit_message>
changed question mapping for cse 101 section 9 and mat 101 section 4
</commit_message>
<xml_diff>
--- a/FALL 19/CSE 101/CSE101Map_QuesMidFall19.docx
+++ b/FALL 19/CSE 101/CSE101Map_QuesMidFall19.docx
@@ -1,6 +1,6 @@
 
 <file path=word/document.xml><?xml version="1.0" encoding="utf-8"?>
-<w:document xmlns:wpc="http://schemas.microsoft.com/office/word/2010/wordprocessingCanvas" xmlns:cx="http://schemas.microsoft.com/office/drawing/2014/chartex" xmlns:cx1="http://schemas.microsoft.com/office/drawing/2015/9/8/chartex" xmlns:cx2="http://schemas.microsoft.com/office/drawing/2015/10/21/chartex" xmlns:cx3="http://schemas.microsoft.com/office/drawing/2016/5/9/chartex" xmlns:cx4="http://schemas.microsoft.com/office/drawing/2016/5/10/chartex" xmlns:cx5="http://schemas.microsoft.com/office/drawing/2016/5/11/chartex" xmlns:cx6="http://schemas.microsoft.com/office/drawing/2016/5/12/chartex" xmlns:cx7="http://schemas.microsoft.com/office/drawing/2016/5/13/chartex" xmlns:cx8="http://schemas.microsoft.com/office/drawing/2016/5/14/chartex" xmlns:mc="http://schemas.openxmlformats.org/markup-compatibility/2006" xmlns:aink="http://schemas.microsoft.com/office/drawing/2016/ink" xmlns:am3d="http://schemas.microsoft.com/office/drawing/2017/model3d" xmlns:o="urn:schemas-microsoft-com:office:office" xmlns:r="http://schemas.openxmlformats.org/officeDocument/2006/relationships" xmlns:m="http://schemas.openxmlformats.org/officeDocument/2006/math" xmlns:v="urn:schemas-microsoft-com:vml" xmlns:wp14="http://schemas.microsoft.com/office/word/2010/wordprocessingDrawing" xmlns:wp="http://schemas.openxmlformats.org/drawingml/2006/wordprocessingDrawing" xmlns:w10="urn:schemas-microsoft-com:office:word" xmlns:w="http://schemas.openxmlformats.org/wordprocessingml/2006/main" xmlns:w14="http://schemas.microsoft.com/office/word/2010/wordml" xmlns:w15="http://schemas.microsoft.com/office/word/2012/wordml" xmlns:w16cid="http://schemas.microsoft.com/office/word/2016/wordml/cid" xmlns:w16se="http://schemas.microsoft.com/office/word/2015/wordml/symex" xmlns:wpg="http://schemas.microsoft.com/office/word/2010/wordprocessingGroup" xmlns:wpi="http://schemas.microsoft.com/office/word/2010/wordprocessingInk" xmlns:wne="http://schemas.microsoft.com/office/word/2006/wordml" xmlns:wps="http://schemas.microsoft.com/office/word/2010/wordprocessingShape" mc:Ignorable="w14 w15 w16se w16cid wp14">
+<w:document xmlns:ve="http://schemas.openxmlformats.org/markup-compatibility/2006" xmlns:o="urn:schemas-microsoft-com:office:office" xmlns:r="http://schemas.openxmlformats.org/officeDocument/2006/relationships" xmlns:m="http://schemas.openxmlformats.org/officeDocument/2006/math" xmlns:v="urn:schemas-microsoft-com:vml" xmlns:wp="http://schemas.openxmlformats.org/drawingml/2006/wordprocessingDrawing" xmlns:w10="urn:schemas-microsoft-com:office:word" xmlns:w="http://schemas.openxmlformats.org/wordprocessingml/2006/main" xmlns:wne="http://schemas.microsoft.com/office/word/2006/wordml">
   <w:body>
     <w:p>
       <w:pPr>
@@ -229,7 +229,28 @@
           <w:rFonts w:ascii="Times New Roman" w:eastAsia="Times New Roman" w:hAnsi="Times New Roman" w:cs="Times New Roman"/>
           <w:b/>
         </w:rPr>
-        <w:t>Name &amp; Designation of the Examiner:  Nafees Mansoor, PhD Assistant Professor</w:t>
+        <w:t xml:space="preserve">Name &amp; Designation of the Examiner:  </w:t>
+      </w:r>
+      <w:r>
+        <w:rPr>
+          <w:rFonts w:ascii="Times New Roman" w:eastAsia="Times New Roman" w:hAnsi="Times New Roman" w:cs="Times New Roman"/>
+          <w:b/>
+        </w:rPr>
+        <w:t>Satyaki Das</w:t>
+      </w:r>
+      <w:r>
+        <w:rPr>
+          <w:rFonts w:ascii="Times New Roman" w:eastAsia="Times New Roman" w:hAnsi="Times New Roman" w:cs="Times New Roman"/>
+          <w:b/>
+        </w:rPr>
+        <w:t xml:space="preserve">, </w:t>
+      </w:r>
+      <w:r>
+        <w:rPr>
+          <w:rFonts w:ascii="Times New Roman" w:eastAsia="Times New Roman" w:hAnsi="Times New Roman" w:cs="Times New Roman"/>
+          <w:b/>
+        </w:rPr>
+        <w:t>Lecturer</w:t>
       </w:r>
     </w:p>
     <w:p>
@@ -279,7 +300,7 @@
           <w:insideV w:val="single" w:sz="4" w:space="0" w:color="BFBFBF"/>
         </w:tblBorders>
         <w:tblLayout w:type="fixed"/>
-        <w:tblLook w:val="0000" w:firstRow="0" w:lastRow="0" w:firstColumn="0" w:lastColumn="0" w:noHBand="0" w:noVBand="0"/>
+        <w:tblLook w:val="0000"/>
       </w:tblPr>
       <w:tblGrid>
         <w:gridCol w:w="9690"/>
@@ -315,14 +336,6 @@
                 <w:szCs w:val="20"/>
               </w:rPr>
               <w:t>Describe</w:t>
-            </w:r>
-            <w:r>
-              <w:rPr>
-                <w:rFonts w:ascii="CastleTLig" w:eastAsia="CastleTLig" w:hAnsi="CastleTLig" w:cs="CastleTLig"/>
-                <w:sz w:val="20"/>
-                <w:szCs w:val="20"/>
-              </w:rPr>
-              <w:t xml:space="preserve"> </w:t>
             </w:r>
             <w:r>
               <w:t>the concept and components of computing system along with its benefits.</w:t>
@@ -623,7 +636,7 @@
           <w:insideV w:val="single" w:sz="4" w:space="0" w:color="000000"/>
         </w:tblBorders>
         <w:tblLayout w:type="fixed"/>
-        <w:tblLook w:val="0000" w:firstRow="0" w:lastRow="0" w:firstColumn="0" w:lastColumn="0" w:noHBand="0" w:noVBand="0"/>
+        <w:tblLook w:val="0000"/>
       </w:tblPr>
       <w:tblGrid>
         <w:gridCol w:w="1920"/>
@@ -3014,7 +3027,6 @@
           <w:szCs w:val="24"/>
         </w:rPr>
         <w:tab/>
-        <w:t xml:space="preserve"> </w:t>
       </w:r>
     </w:p>
     <w:p>
@@ -3088,7 +3100,7 @@
           <w:sz w:val="24"/>
           <w:szCs w:val="24"/>
         </w:rPr>
-        <w:t xml:space="preserve"> </w:t>
+        <w:tab/>
       </w:r>
       <w:r>
         <w:rPr>
@@ -3098,16 +3110,6 @@
           <w:szCs w:val="24"/>
         </w:rPr>
         <w:tab/>
-      </w:r>
-      <w:r>
-        <w:rPr>
-          <w:rFonts w:ascii="Bookman Old Style" w:eastAsia="Bookman Old Style" w:hAnsi="Bookman Old Style" w:cs="Bookman Old Style"/>
-          <w:color w:val="000000"/>
-          <w:sz w:val="24"/>
-          <w:szCs w:val="24"/>
-        </w:rPr>
-        <w:tab/>
-        <w:t xml:space="preserve"> </w:t>
       </w:r>
       <w:r>
         <w:rPr>
@@ -3150,7 +3152,6 @@
           <w:szCs w:val="24"/>
         </w:rPr>
         <w:tab/>
-        <w:t xml:space="preserve"> </w:t>
       </w:r>
     </w:p>
     <w:p>
@@ -3214,7 +3215,6 @@
           <w:szCs w:val="24"/>
         </w:rPr>
         <w:tab/>
-        <w:t xml:space="preserve">  </w:t>
       </w:r>
       <w:r>
         <w:rPr>
@@ -3251,7 +3251,6 @@
           <w:szCs w:val="24"/>
         </w:rPr>
         <w:tab/>
-        <w:t xml:space="preserve"> </w:t>
       </w:r>
       <w:r>
         <w:rPr>
@@ -3279,7 +3278,6 @@
           <w:szCs w:val="24"/>
         </w:rPr>
         <w:tab/>
-        <w:t xml:space="preserve">  </w:t>
       </w:r>
       <w:r>
         <w:rPr>
@@ -3322,7 +3320,6 @@
           <w:szCs w:val="24"/>
         </w:rPr>
         <w:tab/>
-        <w:t xml:space="preserve"> </w:t>
       </w:r>
     </w:p>
     <w:p>
@@ -3397,71 +3394,61 @@
           <w:sz w:val="24"/>
           <w:szCs w:val="24"/>
         </w:rPr>
-        <w:t xml:space="preserve">         </w:t>
-      </w:r>
-      <w:r>
-        <w:rPr>
-          <w:rFonts w:ascii="Times New Roman" w:eastAsia="Times New Roman" w:hAnsi="Times New Roman" w:cs="Times New Roman"/>
-          <w:b/>
-          <w:sz w:val="24"/>
-          <w:szCs w:val="24"/>
-        </w:rPr>
-        <w:tab/>
-      </w:r>
-      <w:r>
-        <w:rPr>
-          <w:rFonts w:ascii="Times New Roman" w:eastAsia="Times New Roman" w:hAnsi="Times New Roman" w:cs="Times New Roman"/>
-          <w:b/>
-          <w:sz w:val="24"/>
-          <w:szCs w:val="24"/>
-        </w:rPr>
-        <w:tab/>
-      </w:r>
-      <w:r>
-        <w:rPr>
-          <w:rFonts w:ascii="Times New Roman" w:eastAsia="Times New Roman" w:hAnsi="Times New Roman" w:cs="Times New Roman"/>
-          <w:b/>
-          <w:sz w:val="24"/>
-          <w:szCs w:val="24"/>
-        </w:rPr>
-        <w:tab/>
-      </w:r>
-      <w:r>
-        <w:rPr>
-          <w:rFonts w:ascii="Times New Roman" w:eastAsia="Times New Roman" w:hAnsi="Times New Roman" w:cs="Times New Roman"/>
-          <w:b/>
-          <w:sz w:val="24"/>
-          <w:szCs w:val="24"/>
-        </w:rPr>
-        <w:tab/>
-      </w:r>
-      <w:r>
-        <w:rPr>
-          <w:rFonts w:ascii="Times New Roman" w:eastAsia="Times New Roman" w:hAnsi="Times New Roman" w:cs="Times New Roman"/>
-          <w:b/>
-          <w:sz w:val="24"/>
-          <w:szCs w:val="24"/>
-        </w:rPr>
-        <w:tab/>
-      </w:r>
-      <w:r>
-        <w:rPr>
-          <w:rFonts w:ascii="Times New Roman" w:eastAsia="Times New Roman" w:hAnsi="Times New Roman" w:cs="Times New Roman"/>
-          <w:b/>
-          <w:sz w:val="24"/>
-          <w:szCs w:val="24"/>
-        </w:rPr>
-        <w:tab/>
-      </w:r>
-      <w:r>
-        <w:rPr>
-          <w:rFonts w:ascii="Times New Roman" w:eastAsia="Times New Roman" w:hAnsi="Times New Roman" w:cs="Times New Roman"/>
-          <w:b/>
-          <w:sz w:val="24"/>
-          <w:szCs w:val="24"/>
-        </w:rPr>
-        <w:tab/>
-        <w:t xml:space="preserve">    </w:t>
+        <w:tab/>
+      </w:r>
+      <w:r>
+        <w:rPr>
+          <w:rFonts w:ascii="Times New Roman" w:eastAsia="Times New Roman" w:hAnsi="Times New Roman" w:cs="Times New Roman"/>
+          <w:b/>
+          <w:sz w:val="24"/>
+          <w:szCs w:val="24"/>
+        </w:rPr>
+        <w:tab/>
+      </w:r>
+      <w:r>
+        <w:rPr>
+          <w:rFonts w:ascii="Times New Roman" w:eastAsia="Times New Roman" w:hAnsi="Times New Roman" w:cs="Times New Roman"/>
+          <w:b/>
+          <w:sz w:val="24"/>
+          <w:szCs w:val="24"/>
+        </w:rPr>
+        <w:tab/>
+      </w:r>
+      <w:r>
+        <w:rPr>
+          <w:rFonts w:ascii="Times New Roman" w:eastAsia="Times New Roman" w:hAnsi="Times New Roman" w:cs="Times New Roman"/>
+          <w:b/>
+          <w:sz w:val="24"/>
+          <w:szCs w:val="24"/>
+        </w:rPr>
+        <w:tab/>
+      </w:r>
+      <w:r>
+        <w:rPr>
+          <w:rFonts w:ascii="Times New Roman" w:eastAsia="Times New Roman" w:hAnsi="Times New Roman" w:cs="Times New Roman"/>
+          <w:b/>
+          <w:sz w:val="24"/>
+          <w:szCs w:val="24"/>
+        </w:rPr>
+        <w:tab/>
+      </w:r>
+      <w:r>
+        <w:rPr>
+          <w:rFonts w:ascii="Times New Roman" w:eastAsia="Times New Roman" w:hAnsi="Times New Roman" w:cs="Times New Roman"/>
+          <w:b/>
+          <w:sz w:val="24"/>
+          <w:szCs w:val="24"/>
+        </w:rPr>
+        <w:tab/>
+      </w:r>
+      <w:r>
+        <w:rPr>
+          <w:rFonts w:ascii="Times New Roman" w:eastAsia="Times New Roman" w:hAnsi="Times New Roman" w:cs="Times New Roman"/>
+          <w:b/>
+          <w:sz w:val="24"/>
+          <w:szCs w:val="24"/>
+        </w:rPr>
+        <w:tab/>
       </w:r>
       <w:r>
         <w:rPr>
@@ -3503,7 +3490,6 @@
           <w:szCs w:val="24"/>
         </w:rPr>
         <w:tab/>
-        <w:t xml:space="preserve"> </w:t>
       </w:r>
     </w:p>
     <w:p>
@@ -3538,1774 +3524,484 @@
           <w:tag w:val="goog_rdk_41"/>
           <w:id w:val="478265584"/>
         </w:sdtPr>
-        <w:sdtEndPr/>
         <w:sdtContent>
           <w:r>
             <w:rPr>
               <w:noProof/>
             </w:rPr>
-            <mc:AlternateContent>
-              <mc:Choice Requires="wps">
-                <w:drawing>
-                  <wp:anchor distT="0" distB="0" distL="114300" distR="114300" simplePos="0" relativeHeight="251674624" behindDoc="0" locked="0" layoutInCell="1" allowOverlap="1" wp14:anchorId="3C6E60C1" wp14:editId="7182A726">
-                    <wp:simplePos x="0" y="0"/>
-                    <wp:positionH relativeFrom="column">
-                      <wp:posOffset>3841750</wp:posOffset>
-                    </wp:positionH>
-                    <wp:positionV relativeFrom="paragraph">
-                      <wp:posOffset>2338705</wp:posOffset>
-                    </wp:positionV>
-                    <wp:extent cx="326390" cy="62230"/>
-                    <wp:effectExtent l="0" t="0" r="29210" b="39370"/>
-                    <wp:wrapTopAndBottom/>
-                    <wp:docPr id="207" name="Straight Arrow Connector 207"/>
-                    <wp:cNvGraphicFramePr/>
-                    <a:graphic xmlns:a="http://schemas.openxmlformats.org/drawingml/2006/main">
-                      <a:graphicData uri="http://schemas.microsoft.com/office/word/2010/wordprocessingShape">
-                        <wps:wsp>
-                          <wps:cNvCnPr/>
-                          <wps:spPr>
-                            <a:xfrm>
-                              <a:off x="0" y="0"/>
-                              <a:ext cx="326390" cy="62230"/>
-                            </a:xfrm>
-                            <a:prstGeom prst="straightConnector1">
-                              <a:avLst/>
-                            </a:prstGeom>
-                            <a:noFill/>
-                            <a:ln w="9525" cap="flat" cmpd="sng">
-                              <a:solidFill>
-                                <a:srgbClr val="000000"/>
-                              </a:solidFill>
-                              <a:prstDash val="solid"/>
-                              <a:round/>
-                              <a:headEnd type="none" w="med" len="med"/>
-                              <a:tailEnd type="none" w="med" len="med"/>
-                            </a:ln>
-                          </wps:spPr>
-                          <wps:bodyPr/>
-                        </wps:wsp>
-                      </a:graphicData>
-                    </a:graphic>
-                    <wp14:sizeRelH relativeFrom="margin">
-                      <wp14:pctWidth>0</wp14:pctWidth>
-                    </wp14:sizeRelH>
-                    <wp14:sizeRelV relativeFrom="margin">
-                      <wp14:pctHeight>0</wp14:pctHeight>
-                    </wp14:sizeRelV>
-                  </wp:anchor>
-                </w:drawing>
-              </mc:Choice>
-              <mc:Fallback xmlns:mv="urn:schemas-microsoft-com:mac:vml" xmlns:mo="http://schemas.microsoft.com/office/mac/office/2008/main">
-                <w:pict>
-                  <v:shapetype w14:anchorId="233EA00E" id="_x0000_t32" coordsize="21600,21600" o:spt="32" o:oned="t" path="m0,0l21600,21600e" filled="f">
-                    <v:path arrowok="t" fillok="f" o:connecttype="none"/>
-                    <o:lock v:ext="edit" shapetype="t"/>
-                  </v:shapetype>
-                  <v:shape id="Straight Arrow Connector 207" o:spid="_x0000_s1026" type="#_x0000_t32" style="position:absolute;margin-left:302.5pt;margin-top:184.15pt;width:25.7pt;height:4.9pt;z-index:251674624;visibility:visible;mso-wrap-style:square;mso-width-percent:0;mso-height-percent:0;mso-wrap-distance-left:9pt;mso-wrap-distance-top:0;mso-wrap-distance-right:9pt;mso-wrap-distance-bottom:0;mso-position-horizontal:absolute;mso-position-horizontal-relative:text;mso-position-vertical:absolute;mso-position-vertical-relative:text;mso-width-percent:0;mso-height-percent:0;mso-width-relative:margin;mso-height-relative:margin" o:gfxdata="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">
-                    <w10:wrap type="topAndBottom"/>
-                  </v:shape>
-                </w:pict>
-              </mc:Fallback>
-            </mc:AlternateContent>
+            <w:pict>
+              <v:shapetype id="_x0000_t32" coordsize="21600,21600" o:spt="32" o:oned="t" path="m,l21600,21600e" filled="f">
+                <v:path arrowok="t" fillok="f" o:connecttype="none"/>
+                <o:lock v:ext="edit" shapetype="t"/>
+              </v:shapetype>
+              <v:shape id="Straight Arrow Connector 207" o:spid="_x0000_s1026" type="#_x0000_t32" style="position:absolute;margin-left:302.5pt;margin-top:184.15pt;width:25.7pt;height:4.9pt;z-index:251674624;visibility:visible;mso-position-horizontal-relative:text;mso-position-vertical-relative:text;mso-width-relative:margin;mso-height-relative:margin" o:gfxdata="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">
+                <w10:wrap type="topAndBottom"/>
+              </v:shape>
+            </w:pict>
           </w:r>
           <w:r>
             <w:rPr>
               <w:noProof/>
             </w:rPr>
-            <mc:AlternateContent>
-              <mc:Choice Requires="wps">
-                <w:drawing>
-                  <wp:anchor distT="0" distB="0" distL="114300" distR="114300" simplePos="0" relativeHeight="251675648" behindDoc="0" locked="0" layoutInCell="1" allowOverlap="1" wp14:anchorId="3C53513E" wp14:editId="63609BDA">
-                    <wp:simplePos x="0" y="0"/>
-                    <wp:positionH relativeFrom="column">
-                      <wp:posOffset>4124325</wp:posOffset>
-                    </wp:positionH>
-                    <wp:positionV relativeFrom="paragraph">
-                      <wp:posOffset>2402840</wp:posOffset>
-                    </wp:positionV>
-                    <wp:extent cx="45085" cy="1477645"/>
-                    <wp:effectExtent l="0" t="0" r="31115" b="46355"/>
-                    <wp:wrapTopAndBottom/>
-                    <wp:docPr id="208" name="Straight Arrow Connector 208"/>
-                    <wp:cNvGraphicFramePr/>
-                    <a:graphic xmlns:a="http://schemas.openxmlformats.org/drawingml/2006/main">
-                      <a:graphicData uri="http://schemas.microsoft.com/office/word/2010/wordprocessingShape">
-                        <wps:wsp>
-                          <wps:cNvCnPr/>
-                          <wps:spPr>
-                            <a:xfrm>
-                              <a:off x="0" y="0"/>
-                              <a:ext cx="45085" cy="1477645"/>
-                            </a:xfrm>
-                            <a:prstGeom prst="straightConnector1">
-                              <a:avLst/>
-                            </a:prstGeom>
-                            <a:noFill/>
-                            <a:ln w="9525" cap="flat" cmpd="sng">
-                              <a:solidFill>
-                                <a:srgbClr val="000000"/>
-                              </a:solidFill>
-                              <a:prstDash val="solid"/>
-                              <a:round/>
-                              <a:headEnd type="none" w="med" len="med"/>
-                              <a:tailEnd type="none" w="med" len="med"/>
-                            </a:ln>
-                          </wps:spPr>
-                          <wps:bodyPr/>
-                        </wps:wsp>
-                      </a:graphicData>
-                    </a:graphic>
-                    <wp14:sizeRelH relativeFrom="margin">
-                      <wp14:pctWidth>0</wp14:pctWidth>
-                    </wp14:sizeRelH>
-                    <wp14:sizeRelV relativeFrom="margin">
-                      <wp14:pctHeight>0</wp14:pctHeight>
-                    </wp14:sizeRelV>
-                  </wp:anchor>
-                </w:drawing>
-              </mc:Choice>
-              <mc:Fallback xmlns:mv="urn:schemas-microsoft-com:mac:vml" xmlns:mo="http://schemas.microsoft.com/office/mac/office/2008/main">
-                <w:pict>
-                  <v:shape w14:anchorId="70B6996D" id="Straight Arrow Connector 208" o:spid="_x0000_s1026" type="#_x0000_t32" style="position:absolute;margin-left:324.75pt;margin-top:189.2pt;width:3.55pt;height:116.35pt;z-index:251675648;visibility:visible;mso-wrap-style:square;mso-width-percent:0;mso-height-percent:0;mso-wrap-distance-left:9pt;mso-wrap-distance-top:0;mso-wrap-distance-right:9pt;mso-wrap-distance-bottom:0;mso-position-horizontal:absolute;mso-position-horizontal-relative:text;mso-position-vertical:absolute;mso-position-vertical-relative:text;mso-width-percent:0;mso-height-percent:0;mso-width-relative:margin;mso-height-relative:margin" o:gfxdata="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">
-                    <w10:wrap type="topAndBottom"/>
-                  </v:shape>
-                </w:pict>
-              </mc:Fallback>
-            </mc:AlternateContent>
+            <w:pict>
+              <v:shape id="Straight Arrow Connector 208" o:spid="_x0000_s1047" type="#_x0000_t32" style="position:absolute;margin-left:324.75pt;margin-top:189.2pt;width:3.55pt;height:116.35pt;z-index:251675648;visibility:visible;mso-position-horizontal-relative:text;mso-position-vertical-relative:text;mso-width-relative:margin;mso-height-relative:margin" o:gfxdata="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">
+                <w10:wrap type="topAndBottom"/>
+              </v:shape>
+            </w:pict>
           </w:r>
           <w:r>
             <w:rPr>
               <w:noProof/>
             </w:rPr>
-            <mc:AlternateContent>
-              <mc:Choice Requires="wps">
-                <w:drawing>
-                  <wp:anchor distT="0" distB="0" distL="114300" distR="114300" simplePos="0" relativeHeight="251680768" behindDoc="0" locked="0" layoutInCell="1" allowOverlap="1" wp14:anchorId="0C47DC5B" wp14:editId="3BDD4096">
-                    <wp:simplePos x="0" y="0"/>
-                    <wp:positionH relativeFrom="column">
-                      <wp:posOffset>3137535</wp:posOffset>
-                    </wp:positionH>
-                    <wp:positionV relativeFrom="paragraph">
-                      <wp:posOffset>2516505</wp:posOffset>
-                    </wp:positionV>
-                    <wp:extent cx="508635" cy="285750"/>
-                    <wp:effectExtent l="0" t="0" r="0" b="0"/>
-                    <wp:wrapTopAndBottom/>
-                    <wp:docPr id="399" name="Text Box 399"/>
-                    <wp:cNvGraphicFramePr/>
-                    <a:graphic xmlns:a="http://schemas.openxmlformats.org/drawingml/2006/main">
-                      <a:graphicData uri="http://schemas.microsoft.com/office/word/2010/wordprocessingShape">
-                        <wps:wsp>
-                          <wps:cNvSpPr txBox="1"/>
-                          <wps:spPr>
-                            <a:xfrm>
-                              <a:off x="0" y="0"/>
-                              <a:ext cx="508635" cy="285750"/>
-                            </a:xfrm>
-                            <a:prstGeom prst="rect">
-                              <a:avLst/>
-                            </a:prstGeom>
-                            <a:noFill/>
-                            <a:ln>
-                              <a:noFill/>
-                            </a:ln>
-                          </wps:spPr>
-                          <wps:txbx>
-                            <w:txbxContent>
-                              <w:p>
-                                <w:pPr>
-                                  <w:textDirection w:val="btLr"/>
-                                  <w:rPr>
-                                    <w:b/>
-                                    <w:sz w:val="15"/>
-                                    <w:szCs w:val="15"/>
-                                  </w:rPr>
-                                </w:pPr>
-                                <w:r>
-                                  <w:rPr>
-                                    <w:rFonts w:ascii="Arial" w:eastAsia="Arial" w:hAnsi="Arial" w:cs="Arial"/>
-                                    <w:b/>
-                                    <w:color w:val="000000"/>
-                                    <w:sz w:val="15"/>
-                                    <w:szCs w:val="15"/>
-                                  </w:rPr>
-                                  <w:t>TRUE</w:t>
-                                </w:r>
-                              </w:p>
-                            </w:txbxContent>
-                          </wps:txbx>
-                          <wps:bodyPr spcFirstLastPara="1" wrap="square" lIns="91425" tIns="91425" rIns="91425" bIns="91425" anchor="t" anchorCtr="0">
-                            <a:noAutofit/>
-                          </wps:bodyPr>
-                        </wps:wsp>
-                      </a:graphicData>
-                    </a:graphic>
-                    <wp14:sizeRelH relativeFrom="margin">
-                      <wp14:pctWidth>0</wp14:pctWidth>
-                    </wp14:sizeRelH>
-                    <wp14:sizeRelV relativeFrom="margin">
-                      <wp14:pctHeight>0</wp14:pctHeight>
-                    </wp14:sizeRelV>
-                  </wp:anchor>
-                </w:drawing>
-              </mc:Choice>
-              <mc:Fallback>
-                <w:pict>
-                  <v:shapetype w14:anchorId="0C47DC5B" id="_x0000_t202" coordsize="21600,21600" o:spt="202" path="m,l,21600r21600,l21600,xe">
-                    <v:stroke joinstyle="miter"/>
-                    <v:path gradientshapeok="t" o:connecttype="rect"/>
-                  </v:shapetype>
-                  <v:shape id="Text Box 399" o:spid="_x0000_s1026" type="#_x0000_t202" style="position:absolute;margin-left:247.05pt;margin-top:198.15pt;width:40.05pt;height:22.5pt;z-index:251680768;visibility:visible;mso-wrap-style:square;mso-width-percent:0;mso-height-percent:0;mso-wrap-distance-left:9pt;mso-wrap-distance-top:0;mso-wrap-distance-right:9pt;mso-wrap-distance-bottom:0;mso-position-horizontal:absolute;mso-position-horizontal-relative:text;mso-position-vertical:absolute;mso-position-vertical-relative:text;mso-width-percent:0;mso-height-percent:0;mso-width-relative:margin;mso-height-relative:margin;v-text-anchor:top" o:gfxdata="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" filled="f" stroked="f">
-                    <v:textbox inset="2.53958mm,2.53958mm,2.53958mm,2.53958mm">
-                      <w:txbxContent>
-                        <w:p>
-                          <w:pPr>
-                            <w:textDirection w:val="btLr"/>
-                            <w:rPr>
-                              <w:b/>
-                              <w:sz w:val="15"/>
-                              <w:szCs w:val="15"/>
-                            </w:rPr>
-                          </w:pPr>
-                          <w:r>
-                            <w:rPr>
-                              <w:rFonts w:ascii="Arial" w:eastAsia="Arial" w:hAnsi="Arial" w:cs="Arial"/>
-                              <w:b/>
-                              <w:color w:val="000000"/>
-                              <w:sz w:val="15"/>
-                              <w:szCs w:val="15"/>
-                            </w:rPr>
-                            <w:t>TRUE</w:t>
-                          </w:r>
-                        </w:p>
-                      </w:txbxContent>
-                    </v:textbox>
-                    <w10:wrap type="topAndBottom"/>
-                  </v:shape>
-                </w:pict>
-              </mc:Fallback>
-            </mc:AlternateContent>
+            <w:pict>
+              <v:shapetype id="_x0000_t202" coordsize="21600,21600" o:spt="202" path="m,l,21600r21600,l21600,xe">
+                <v:stroke joinstyle="miter"/>
+                <v:path gradientshapeok="t" o:connecttype="rect"/>
+              </v:shapetype>
+              <v:shape id="Text Box 399" o:spid="_x0000_s1046" type="#_x0000_t202" style="position:absolute;margin-left:247.05pt;margin-top:198.15pt;width:40.05pt;height:22.5pt;z-index:251680768;visibility:visible;mso-position-horizontal-relative:text;mso-position-vertical-relative:text;mso-width-relative:margin;mso-height-relative:margin" o:gfxdata="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" filled="f" stroked="f">
+                <v:textbox inset="2.53958mm,2.53958mm,2.53958mm,2.53958mm">
+                  <w:txbxContent>
+                    <w:p>
+                      <w:pPr>
+                        <w:textDirection w:val="btLr"/>
+                        <w:rPr>
+                          <w:b/>
+                          <w:sz w:val="15"/>
+                          <w:szCs w:val="15"/>
+                        </w:rPr>
+                      </w:pPr>
+                      <w:r>
+                        <w:rPr>
+                          <w:rFonts w:ascii="Arial" w:eastAsia="Arial" w:hAnsi="Arial" w:cs="Arial"/>
+                          <w:b/>
+                          <w:color w:val="000000"/>
+                          <w:sz w:val="15"/>
+                          <w:szCs w:val="15"/>
+                        </w:rPr>
+                        <w:t>TRUE</w:t>
+                      </w:r>
+                    </w:p>
+                  </w:txbxContent>
+                </v:textbox>
+                <w10:wrap type="topAndBottom"/>
+              </v:shape>
+            </w:pict>
           </w:r>
           <w:r>
             <w:rPr>
               <w:noProof/>
             </w:rPr>
-            <mc:AlternateContent>
-              <mc:Choice Requires="wps">
-                <w:drawing>
-                  <wp:anchor distT="0" distB="0" distL="114300" distR="114300" simplePos="0" relativeHeight="251659264" behindDoc="0" locked="0" layoutInCell="1" allowOverlap="1" wp14:anchorId="320396CE" wp14:editId="4EBD2E48">
-                    <wp:simplePos x="0" y="0"/>
-                    <wp:positionH relativeFrom="column">
-                      <wp:posOffset>2675884</wp:posOffset>
-                    </wp:positionH>
-                    <wp:positionV relativeFrom="paragraph">
-                      <wp:posOffset>512201</wp:posOffset>
-                    </wp:positionV>
-                    <wp:extent cx="1039357" cy="281770"/>
-                    <wp:effectExtent l="0" t="0" r="27940" b="23495"/>
-                    <wp:wrapTopAndBottom/>
-                    <wp:docPr id="192" name="Alternate Process 192"/>
-                    <wp:cNvGraphicFramePr/>
-                    <a:graphic xmlns:a="http://schemas.openxmlformats.org/drawingml/2006/main">
-                      <a:graphicData uri="http://schemas.microsoft.com/office/word/2010/wordprocessingShape">
-                        <wps:wsp>
-                          <wps:cNvSpPr/>
-                          <wps:spPr>
-                            <a:xfrm>
-                              <a:off x="0" y="0"/>
-                              <a:ext cx="1039357" cy="281770"/>
-                            </a:xfrm>
-                            <a:prstGeom prst="flowChartAlternateProcess">
-                              <a:avLst/>
-                            </a:prstGeom>
-                            <a:solidFill>
-                              <a:srgbClr val="FFFFFF"/>
-                            </a:solidFill>
-                            <a:ln w="9525" cap="flat" cmpd="sng">
-                              <a:solidFill>
-                                <a:srgbClr val="000000"/>
-                              </a:solidFill>
-                              <a:prstDash val="solid"/>
-                              <a:miter lim="800000"/>
-                              <a:headEnd type="none" w="sm" len="sm"/>
-                              <a:tailEnd type="none" w="sm" len="sm"/>
-                            </a:ln>
-                          </wps:spPr>
-                          <wps:txbx>
-                            <w:txbxContent>
-                              <w:p>
-                                <w:pPr>
-                                  <w:jc w:val="center"/>
-                                  <w:textDirection w:val="btLr"/>
-                                </w:pPr>
-                                <w:r>
-                                  <w:rPr>
-                                    <w:color w:val="000000"/>
-                                  </w:rPr>
-                                  <w:t>Start</w:t>
-                                </w:r>
-                              </w:p>
-                            </w:txbxContent>
-                          </wps:txbx>
-                          <wps:bodyPr spcFirstLastPara="1" wrap="square" lIns="77700" tIns="38850" rIns="77700" bIns="38850" anchor="t" anchorCtr="0">
-                            <a:noAutofit/>
-                          </wps:bodyPr>
-                        </wps:wsp>
-                      </a:graphicData>
-                    </a:graphic>
-                  </wp:anchor>
-                </w:drawing>
-              </mc:Choice>
-              <mc:Fallback>
-                <w:pict>
-                  <v:shapetype w14:anchorId="320396CE" id="_x0000_t176" coordsize="21600,21600" o:spt="176" adj="2700" path="m@0,qx0@0l0@2qy@0,21600l@1,21600qx21600@2l21600@0qy@1,xe">
-                    <v:stroke joinstyle="miter"/>
-                    <v:formulas>
-                      <v:f eqn="val #0"/>
-                      <v:f eqn="sum width 0 #0"/>
-                      <v:f eqn="sum height 0 #0"/>
-                      <v:f eqn="prod @0 2929 10000"/>
-                      <v:f eqn="sum width 0 @3"/>
-                      <v:f eqn="sum height 0 @3"/>
-                      <v:f eqn="val width"/>
-                      <v:f eqn="val height"/>
-                      <v:f eqn="prod width 1 2"/>
-                      <v:f eqn="prod height 1 2"/>
-                    </v:formulas>
-                    <v:path gradientshapeok="t" limo="10800,10800" o:connecttype="custom" o:connectlocs="@8,0;0,@9;@8,@7;@6,@9" textboxrect="@3,@3,@4,@5"/>
-                  </v:shapetype>
-                  <v:shape id="Alternate Process 192" o:spid="_x0000_s1027" type="#_x0000_t176" style="position:absolute;margin-left:210.7pt;margin-top:40.35pt;width:81.85pt;height:22.2pt;z-index:251659264;visibility:visible;mso-wrap-style:square;mso-wrap-distance-left:9pt;mso-wrap-distance-top:0;mso-wrap-distance-right:9pt;mso-wrap-distance-bottom:0;mso-position-horizontal:absolute;mso-position-horizontal-relative:text;mso-position-vertical:absolute;mso-position-vertical-relative:text;v-text-anchor:top" o:gfxdata="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">
-                    <v:stroke startarrowwidth="narrow" startarrowlength="short" endarrowwidth="narrow" endarrowlength="short"/>
-                    <v:textbox inset="2.15833mm,1.0792mm,2.15833mm,1.0792mm">
-                      <w:txbxContent>
-                        <w:p>
-                          <w:pPr>
-                            <w:jc w:val="center"/>
-                            <w:textDirection w:val="btLr"/>
-                          </w:pPr>
-                          <w:r>
-                            <w:rPr>
-                              <w:color w:val="000000"/>
-                            </w:rPr>
-                            <w:t>Start</w:t>
-                          </w:r>
-                        </w:p>
-                      </w:txbxContent>
-                    </v:textbox>
-                    <w10:wrap type="topAndBottom"/>
-                  </v:shape>
-                </w:pict>
-              </mc:Fallback>
-            </mc:AlternateContent>
+            <w:pict>
+              <v:shapetype id="_x0000_t176" coordsize="21600,21600" o:spt="176" adj="2700" path="m@0,qx0@0l0@2qy@0,21600l@1,21600qx21600@2l21600@0qy@1,xe">
+                <v:stroke joinstyle="miter"/>
+                <v:formulas>
+                  <v:f eqn="val #0"/>
+                  <v:f eqn="sum width 0 #0"/>
+                  <v:f eqn="sum height 0 #0"/>
+                  <v:f eqn="prod @0 2929 10000"/>
+                  <v:f eqn="sum width 0 @3"/>
+                  <v:f eqn="sum height 0 @3"/>
+                  <v:f eqn="val width"/>
+                  <v:f eqn="val height"/>
+                  <v:f eqn="prod width 1 2"/>
+                  <v:f eqn="prod height 1 2"/>
+                </v:formulas>
+                <v:path gradientshapeok="t" limo="10800,10800" o:connecttype="custom" o:connectlocs="@8,0;0,@9;@8,@7;@6,@9" textboxrect="@3,@3,@4,@5"/>
+              </v:shapetype>
+              <v:shape id="Alternate Process 192" o:spid="_x0000_s1027" type="#_x0000_t176" style="position:absolute;margin-left:210.7pt;margin-top:40.35pt;width:81.85pt;height:22.2pt;z-index:251659264;visibility:visible;mso-position-horizontal-relative:text;mso-position-vertical-relative:text" o:gfxdata="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">
+                <v:stroke startarrowwidth="narrow" startarrowlength="short" endarrowwidth="narrow" endarrowlength="short"/>
+                <v:textbox inset="2.15833mm,1.0792mm,2.15833mm,1.0792mm">
+                  <w:txbxContent>
+                    <w:p>
+                      <w:pPr>
+                        <w:jc w:val="center"/>
+                        <w:textDirection w:val="btLr"/>
+                      </w:pPr>
+                      <w:r>
+                        <w:rPr>
+                          <w:color w:val="000000"/>
+                        </w:rPr>
+                        <w:t>Start</w:t>
+                      </w:r>
+                    </w:p>
+                  </w:txbxContent>
+                </v:textbox>
+                <w10:wrap type="topAndBottom"/>
+              </v:shape>
+            </w:pict>
           </w:r>
           <w:r>
             <w:rPr>
               <w:noProof/>
             </w:rPr>
-            <mc:AlternateContent>
-              <mc:Choice Requires="wps">
-                <w:drawing>
-                  <wp:anchor distT="0" distB="0" distL="114300" distR="114300" simplePos="0" relativeHeight="251660288" behindDoc="0" locked="0" layoutInCell="1" allowOverlap="1" wp14:anchorId="4AA56B01" wp14:editId="4706DFF4">
-                    <wp:simplePos x="0" y="0"/>
-                    <wp:positionH relativeFrom="column">
-                      <wp:posOffset>2573377</wp:posOffset>
-                    </wp:positionH>
-                    <wp:positionV relativeFrom="paragraph">
-                      <wp:posOffset>981818</wp:posOffset>
-                    </wp:positionV>
-                    <wp:extent cx="1228839" cy="281770"/>
-                    <wp:effectExtent l="25400" t="0" r="41275" b="23495"/>
-                    <wp:wrapTopAndBottom/>
-                    <wp:docPr id="193" name="Data 193"/>
-                    <wp:cNvGraphicFramePr/>
-                    <a:graphic xmlns:a="http://schemas.openxmlformats.org/drawingml/2006/main">
-                      <a:graphicData uri="http://schemas.microsoft.com/office/word/2010/wordprocessingShape">
-                        <wps:wsp>
-                          <wps:cNvSpPr/>
-                          <wps:spPr>
-                            <a:xfrm>
-                              <a:off x="0" y="0"/>
-                              <a:ext cx="1228839" cy="281770"/>
-                            </a:xfrm>
-                            <a:prstGeom prst="flowChartInputOutput">
-                              <a:avLst/>
-                            </a:prstGeom>
-                            <a:solidFill>
-                              <a:srgbClr val="FFFFFF"/>
-                            </a:solidFill>
-                            <a:ln w="9525" cap="flat" cmpd="sng">
-                              <a:solidFill>
-                                <a:srgbClr val="000000"/>
-                              </a:solidFill>
-                              <a:prstDash val="solid"/>
-                              <a:miter lim="800000"/>
-                              <a:headEnd type="none" w="sm" len="sm"/>
-                              <a:tailEnd type="none" w="sm" len="sm"/>
-                            </a:ln>
-                          </wps:spPr>
-                          <wps:txbx>
-                            <w:txbxContent>
-                              <w:p>
-                                <w:pPr>
-                                  <w:jc w:val="center"/>
-                                  <w:textDirection w:val="btLr"/>
-                                </w:pPr>
-                                <w:r>
-                                  <w:rPr>
-                                    <w:color w:val="000000"/>
-                                    <w:sz w:val="20"/>
-                                  </w:rPr>
-                                  <w:t>Input N</w:t>
-                                </w:r>
-                              </w:p>
-                            </w:txbxContent>
-                          </wps:txbx>
-                          <wps:bodyPr spcFirstLastPara="1" wrap="square" lIns="77700" tIns="38850" rIns="77700" bIns="38850" anchor="t" anchorCtr="0">
-                            <a:noAutofit/>
-                          </wps:bodyPr>
-                        </wps:wsp>
-                      </a:graphicData>
-                    </a:graphic>
-                  </wp:anchor>
-                </w:drawing>
-              </mc:Choice>
-              <mc:Fallback>
-                <w:pict>
-                  <v:shapetype w14:anchorId="4AA56B01" id="_x0000_t111" coordsize="21600,21600" o:spt="111" path="m4321,l21600,,17204,21600,,21600xe">
-                    <v:stroke joinstyle="miter"/>
-                    <v:path gradientshapeok="t" o:connecttype="custom" o:connectlocs="12961,0;10800,0;2161,10800;8602,21600;10800,21600;19402,10800" textboxrect="4321,0,17204,21600"/>
-                  </v:shapetype>
-                  <v:shape id="Data 193" o:spid="_x0000_s1028" type="#_x0000_t111" style="position:absolute;margin-left:202.65pt;margin-top:77.3pt;width:96.75pt;height:22.2pt;z-index:251660288;visibility:visible;mso-wrap-style:square;mso-wrap-distance-left:9pt;mso-wrap-distance-top:0;mso-wrap-distance-right:9pt;mso-wrap-distance-bottom:0;mso-position-horizontal:absolute;mso-position-horizontal-relative:text;mso-position-vertical:absolute;mso-position-vertical-relative:text;v-text-anchor:top" o:gfxdata="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">
-                    <v:stroke startarrowwidth="narrow" startarrowlength="short" endarrowwidth="narrow" endarrowlength="short"/>
-                    <v:textbox inset="2.15833mm,1.0792mm,2.15833mm,1.0792mm">
-                      <w:txbxContent>
-                        <w:p>
-                          <w:pPr>
-                            <w:jc w:val="center"/>
-                            <w:textDirection w:val="btLr"/>
-                          </w:pPr>
-                          <w:r>
-                            <w:rPr>
-                              <w:color w:val="000000"/>
-                              <w:sz w:val="20"/>
-                            </w:rPr>
-                            <w:t>Input N</w:t>
-                          </w:r>
-                        </w:p>
-                      </w:txbxContent>
-                    </v:textbox>
-                    <w10:wrap type="topAndBottom"/>
-                  </v:shape>
-                </w:pict>
-              </mc:Fallback>
-            </mc:AlternateContent>
+            <w:pict>
+              <v:shapetype id="_x0000_t111" coordsize="21600,21600" o:spt="111" path="m4321,l21600,,17204,21600,,21600xe">
+                <v:stroke joinstyle="miter"/>
+                <v:path gradientshapeok="t" o:connecttype="custom" o:connectlocs="12961,0;10800,0;2161,10800;8602,21600;10800,21600;19402,10800" textboxrect="4321,0,17204,21600"/>
+              </v:shapetype>
+              <v:shape id="Data 193" o:spid="_x0000_s1028" type="#_x0000_t111" style="position:absolute;margin-left:202.65pt;margin-top:77.3pt;width:96.75pt;height:22.2pt;z-index:251660288;visibility:visible;mso-position-horizontal-relative:text;mso-position-vertical-relative:text" o:gfxdata="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">
+                <v:stroke startarrowwidth="narrow" startarrowlength="short" endarrowwidth="narrow" endarrowlength="short"/>
+                <v:textbox inset="2.15833mm,1.0792mm,2.15833mm,1.0792mm">
+                  <w:txbxContent>
+                    <w:p>
+                      <w:pPr>
+                        <w:jc w:val="center"/>
+                        <w:textDirection w:val="btLr"/>
+                      </w:pPr>
+                      <w:r>
+                        <w:rPr>
+                          <w:color w:val="000000"/>
+                          <w:sz w:val="20"/>
+                        </w:rPr>
+                        <w:t>Input N</w:t>
+                      </w:r>
+                    </w:p>
+                  </w:txbxContent>
+                </v:textbox>
+                <w10:wrap type="topAndBottom"/>
+              </v:shape>
+            </w:pict>
           </w:r>
           <w:r>
             <w:rPr>
               <w:noProof/>
             </w:rPr>
-            <mc:AlternateContent>
-              <mc:Choice Requires="wps">
-                <w:drawing>
-                  <wp:anchor distT="0" distB="0" distL="114300" distR="114300" simplePos="0" relativeHeight="251661312" behindDoc="0" locked="0" layoutInCell="1" allowOverlap="1" wp14:anchorId="6DCA5E44" wp14:editId="078F539D">
-                    <wp:simplePos x="0" y="0"/>
-                    <wp:positionH relativeFrom="column">
-                      <wp:posOffset>2864744</wp:posOffset>
-                    </wp:positionH>
-                    <wp:positionV relativeFrom="paragraph">
-                      <wp:posOffset>1439076</wp:posOffset>
-                    </wp:positionV>
-                    <wp:extent cx="661635" cy="447372"/>
-                    <wp:effectExtent l="0" t="0" r="24765" b="35560"/>
-                    <wp:wrapTopAndBottom/>
-                    <wp:docPr id="194" name="Process 194"/>
-                    <wp:cNvGraphicFramePr/>
-                    <a:graphic xmlns:a="http://schemas.openxmlformats.org/drawingml/2006/main">
-                      <a:graphicData uri="http://schemas.microsoft.com/office/word/2010/wordprocessingShape">
-                        <wps:wsp>
-                          <wps:cNvSpPr/>
-                          <wps:spPr>
-                            <a:xfrm>
-                              <a:off x="0" y="0"/>
-                              <a:ext cx="661635" cy="447372"/>
-                            </a:xfrm>
-                            <a:prstGeom prst="flowChartProcess">
-                              <a:avLst/>
-                            </a:prstGeom>
-                            <a:solidFill>
-                              <a:srgbClr val="FFFFFF"/>
-                            </a:solidFill>
-                            <a:ln w="9525" cap="flat" cmpd="sng">
-                              <a:solidFill>
-                                <a:srgbClr val="000000"/>
-                              </a:solidFill>
-                              <a:prstDash val="solid"/>
-                              <a:miter lim="800000"/>
-                              <a:headEnd type="none" w="sm" len="sm"/>
-                              <a:tailEnd type="none" w="sm" len="sm"/>
-                            </a:ln>
-                          </wps:spPr>
-                          <wps:txbx>
-                            <w:txbxContent>
-                              <w:p>
-                                <w:pPr>
-                                  <w:spacing w:after="0" w:line="240" w:lineRule="auto"/>
-                                  <w:jc w:val="center"/>
-                                  <w:textDirection w:val="btLr"/>
-                                  <w:rPr>
-                                    <w:b/>
-                                  </w:rPr>
-                                </w:pPr>
-                                <w:r>
-                                  <w:rPr>
-                                    <w:b/>
-                                    <w:color w:val="000000"/>
-                                    <w:sz w:val="20"/>
-                                  </w:rPr>
-                                  <w:t>A = 0</w:t>
-                                </w:r>
-                              </w:p>
-                              <w:p>
-                                <w:pPr>
-                                  <w:spacing w:after="0" w:line="240" w:lineRule="auto"/>
-                                  <w:jc w:val="center"/>
-                                  <w:textDirection w:val="btLr"/>
-                                  <w:rPr>
-                                    <w:b/>
-                                  </w:rPr>
-                                </w:pPr>
-                                <w:r>
-                                  <w:rPr>
-                                    <w:b/>
-                                    <w:color w:val="000000"/>
-                                    <w:sz w:val="20"/>
-                                  </w:rPr>
-                                  <w:t>B = 1</w:t>
-                                </w:r>
-                              </w:p>
-                            </w:txbxContent>
-                          </wps:txbx>
-                          <wps:bodyPr spcFirstLastPara="1" wrap="square" lIns="77700" tIns="38850" rIns="77700" bIns="38850" anchor="t" anchorCtr="0">
-                            <a:noAutofit/>
-                          </wps:bodyPr>
-                        </wps:wsp>
-                      </a:graphicData>
-                    </a:graphic>
-                  </wp:anchor>
-                </w:drawing>
-              </mc:Choice>
-              <mc:Fallback>
-                <w:pict>
-                  <v:shapetype w14:anchorId="6DCA5E44" id="_x0000_t109" coordsize="21600,21600" o:spt="109" path="m,l,21600r21600,l21600,xe">
-                    <v:stroke joinstyle="miter"/>
-                    <v:path gradientshapeok="t" o:connecttype="rect"/>
-                  </v:shapetype>
-                  <v:shape id="Process 194" o:spid="_x0000_s1029" type="#_x0000_t109" style="position:absolute;margin-left:225.55pt;margin-top:113.3pt;width:52.1pt;height:35.25pt;z-index:251661312;visibility:visible;mso-wrap-style:square;mso-wrap-distance-left:9pt;mso-wrap-distance-top:0;mso-wrap-distance-right:9pt;mso-wrap-distance-bottom:0;mso-position-horizontal:absolute;mso-position-horizontal-relative:text;mso-position-vertical:absolute;mso-position-vertical-relative:text;v-text-anchor:top" o:gfxdata="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">
-                    <v:stroke startarrowwidth="narrow" startarrowlength="short" endarrowwidth="narrow" endarrowlength="short"/>
-                    <v:textbox inset="2.15833mm,1.0792mm,2.15833mm,1.0792mm">
-                      <w:txbxContent>
-                        <w:p>
-                          <w:pPr>
-                            <w:spacing w:after="0" w:line="240" w:lineRule="auto"/>
-                            <w:jc w:val="center"/>
-                            <w:textDirection w:val="btLr"/>
-                            <w:rPr>
-                              <w:b/>
-                            </w:rPr>
-                          </w:pPr>
-                          <w:r>
-                            <w:rPr>
-                              <w:b/>
-                              <w:color w:val="000000"/>
-                              <w:sz w:val="20"/>
-                            </w:rPr>
-                            <w:t>A = 0</w:t>
-                          </w:r>
-                        </w:p>
-                        <w:p>
-                          <w:pPr>
-                            <w:spacing w:after="0" w:line="240" w:lineRule="auto"/>
-                            <w:jc w:val="center"/>
-                            <w:textDirection w:val="btLr"/>
-                            <w:rPr>
-                              <w:b/>
-                            </w:rPr>
-                          </w:pPr>
-                          <w:r>
-                            <w:rPr>
-                              <w:b/>
-                              <w:color w:val="000000"/>
-                              <w:sz w:val="20"/>
-                            </w:rPr>
-                            <w:t>B = 1</w:t>
-                          </w:r>
-                        </w:p>
-                      </w:txbxContent>
-                    </v:textbox>
-                    <w10:wrap type="topAndBottom"/>
-                  </v:shape>
-                </w:pict>
-              </mc:Fallback>
-            </mc:AlternateContent>
+            <w:pict>
+              <v:shapetype id="_x0000_t109" coordsize="21600,21600" o:spt="109" path="m,l,21600r21600,l21600,xe">
+                <v:stroke joinstyle="miter"/>
+                <v:path gradientshapeok="t" o:connecttype="rect"/>
+              </v:shapetype>
+              <v:shape id="Process 194" o:spid="_x0000_s1029" type="#_x0000_t109" style="position:absolute;margin-left:225.55pt;margin-top:113.3pt;width:52.1pt;height:35.25pt;z-index:251661312;visibility:visible;mso-position-horizontal-relative:text;mso-position-vertical-relative:text" o:gfxdata="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">
+                <v:stroke startarrowwidth="narrow" startarrowlength="short" endarrowwidth="narrow" endarrowlength="short"/>
+                <v:textbox inset="2.15833mm,1.0792mm,2.15833mm,1.0792mm">
+                  <w:txbxContent>
+                    <w:p>
+                      <w:pPr>
+                        <w:spacing w:after="0" w:line="240" w:lineRule="auto"/>
+                        <w:jc w:val="center"/>
+                        <w:textDirection w:val="btLr"/>
+                        <w:rPr>
+                          <w:b/>
+                        </w:rPr>
+                      </w:pPr>
+                      <w:r>
+                        <w:rPr>
+                          <w:b/>
+                          <w:color w:val="000000"/>
+                          <w:sz w:val="20"/>
+                        </w:rPr>
+                        <w:t>A = 0</w:t>
+                      </w:r>
+                    </w:p>
+                    <w:p>
+                      <w:pPr>
+                        <w:spacing w:after="0" w:line="240" w:lineRule="auto"/>
+                        <w:jc w:val="center"/>
+                        <w:textDirection w:val="btLr"/>
+                        <w:rPr>
+                          <w:b/>
+                        </w:rPr>
+                      </w:pPr>
+                      <w:r>
+                        <w:rPr>
+                          <w:b/>
+                          <w:color w:val="000000"/>
+                          <w:sz w:val="20"/>
+                        </w:rPr>
+                        <w:t>B = 1</w:t>
+                      </w:r>
+                    </w:p>
+                  </w:txbxContent>
+                </v:textbox>
+                <w10:wrap type="topAndBottom"/>
+              </v:shape>
+            </w:pict>
           </w:r>
           <w:r>
             <w:rPr>
               <w:noProof/>
             </w:rPr>
-            <mc:AlternateContent>
-              <mc:Choice Requires="wps">
-                <w:drawing>
-                  <wp:anchor distT="0" distB="0" distL="114300" distR="114300" simplePos="0" relativeHeight="251662336" behindDoc="0" locked="0" layoutInCell="1" allowOverlap="1" wp14:anchorId="208759B8" wp14:editId="0389BDB7">
-                    <wp:simplePos x="0" y="0"/>
-                    <wp:positionH relativeFrom="column">
-                      <wp:posOffset>2498205</wp:posOffset>
-                    </wp:positionH>
-                    <wp:positionV relativeFrom="paragraph">
-                      <wp:posOffset>2054521</wp:posOffset>
-                    </wp:positionV>
-                    <wp:extent cx="1341907" cy="583313"/>
-                    <wp:effectExtent l="25400" t="25400" r="29845" b="52070"/>
-                    <wp:wrapTopAndBottom/>
-                    <wp:docPr id="195" name="Decision 195"/>
-                    <wp:cNvGraphicFramePr/>
-                    <a:graphic xmlns:a="http://schemas.openxmlformats.org/drawingml/2006/main">
-                      <a:graphicData uri="http://schemas.microsoft.com/office/word/2010/wordprocessingShape">
-                        <wps:wsp>
-                          <wps:cNvSpPr/>
-                          <wps:spPr>
-                            <a:xfrm>
-                              <a:off x="0" y="0"/>
-                              <a:ext cx="1341907" cy="583313"/>
-                            </a:xfrm>
-                            <a:prstGeom prst="flowChartDecision">
-                              <a:avLst/>
-                            </a:prstGeom>
-                            <a:solidFill>
-                              <a:srgbClr val="FFFFFF"/>
-                            </a:solidFill>
-                            <a:ln w="9525" cap="flat" cmpd="sng">
-                              <a:solidFill>
-                                <a:srgbClr val="000000"/>
-                              </a:solidFill>
-                              <a:prstDash val="solid"/>
-                              <a:miter lim="800000"/>
-                              <a:headEnd type="none" w="sm" len="sm"/>
-                              <a:tailEnd type="none" w="sm" len="sm"/>
-                            </a:ln>
-                          </wps:spPr>
-                          <wps:txbx>
-                            <w:txbxContent>
-                              <w:p>
-                                <w:pPr>
-                                  <w:jc w:val="center"/>
-                                  <w:textDirection w:val="btLr"/>
-                                </w:pPr>
-                                <w:r>
-                                  <w:rPr>
-                                    <w:color w:val="000000"/>
-                                    <w:sz w:val="20"/>
-                                  </w:rPr>
-                                  <w:t>If A&lt;=N</w:t>
-                                </w:r>
-                              </w:p>
-                            </w:txbxContent>
-                          </wps:txbx>
-                          <wps:bodyPr spcFirstLastPara="1" wrap="square" lIns="77700" tIns="38850" rIns="77700" bIns="38850" anchor="t" anchorCtr="0">
-                            <a:noAutofit/>
-                          </wps:bodyPr>
-                        </wps:wsp>
-                      </a:graphicData>
-                    </a:graphic>
-                  </wp:anchor>
-                </w:drawing>
-              </mc:Choice>
-              <mc:Fallback>
-                <w:pict>
-                  <v:shapetype w14:anchorId="208759B8" id="_x0000_t110" coordsize="21600,21600" o:spt="110" path="m10800,l,10800,10800,21600,21600,10800xe">
-                    <v:stroke joinstyle="miter"/>
-                    <v:path gradientshapeok="t" o:connecttype="rect" textboxrect="5400,5400,16200,16200"/>
-                  </v:shapetype>
-                  <v:shape id="Decision 195" o:spid="_x0000_s1030" type="#_x0000_t110" style="position:absolute;margin-left:196.7pt;margin-top:161.75pt;width:105.65pt;height:45.95pt;z-index:251662336;visibility:visible;mso-wrap-style:square;mso-wrap-distance-left:9pt;mso-wrap-distance-top:0;mso-wrap-distance-right:9pt;mso-wrap-distance-bottom:0;mso-position-horizontal:absolute;mso-position-horizontal-relative:text;mso-position-vertical:absolute;mso-position-vertical-relative:text;v-text-anchor:top" o:gfxdata="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">
-                    <v:stroke startarrowwidth="narrow" startarrowlength="short" endarrowwidth="narrow" endarrowlength="short"/>
-                    <v:textbox inset="2.15833mm,1.0792mm,2.15833mm,1.0792mm">
-                      <w:txbxContent>
-                        <w:p>
-                          <w:pPr>
-                            <w:jc w:val="center"/>
-                            <w:textDirection w:val="btLr"/>
-                          </w:pPr>
-                          <w:r>
-                            <w:rPr>
-                              <w:color w:val="000000"/>
-                              <w:sz w:val="20"/>
-                            </w:rPr>
-                            <w:t>If A&lt;=N</w:t>
-                          </w:r>
-                        </w:p>
-                      </w:txbxContent>
-                    </v:textbox>
-                    <w10:wrap type="topAndBottom"/>
-                  </v:shape>
-                </w:pict>
-              </mc:Fallback>
-            </mc:AlternateContent>
+            <w:pict>
+              <v:shapetype id="_x0000_t110" coordsize="21600,21600" o:spt="110" path="m10800,l,10800,10800,21600,21600,10800xe">
+                <v:stroke joinstyle="miter"/>
+                <v:path gradientshapeok="t" o:connecttype="rect" textboxrect="5400,5400,16200,16200"/>
+              </v:shapetype>
+              <v:shape id="Decision 195" o:spid="_x0000_s1030" type="#_x0000_t110" style="position:absolute;margin-left:196.7pt;margin-top:161.75pt;width:105.65pt;height:45.95pt;z-index:251662336;visibility:visible;mso-position-horizontal-relative:text;mso-position-vertical-relative:text" o:gfxdata="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">
+                <v:stroke startarrowwidth="narrow" startarrowlength="short" endarrowwidth="narrow" endarrowlength="short"/>
+                <v:textbox inset="2.15833mm,1.0792mm,2.15833mm,1.0792mm">
+                  <w:txbxContent>
+                    <w:p>
+                      <w:pPr>
+                        <w:jc w:val="center"/>
+                        <w:textDirection w:val="btLr"/>
+                      </w:pPr>
+                      <w:r>
+                        <w:rPr>
+                          <w:color w:val="000000"/>
+                          <w:sz w:val="20"/>
+                        </w:rPr>
+                        <w:t>If A&lt;=N</w:t>
+                      </w:r>
+                    </w:p>
+                  </w:txbxContent>
+                </v:textbox>
+                <w10:wrap type="topAndBottom"/>
+              </v:shape>
+            </w:pict>
           </w:r>
           <w:r>
             <w:rPr>
               <w:noProof/>
             </w:rPr>
-            <mc:AlternateContent>
-              <mc:Choice Requires="wps">
-                <w:drawing>
-                  <wp:anchor distT="0" distB="0" distL="114300" distR="114300" simplePos="0" relativeHeight="251663360" behindDoc="0" locked="0" layoutInCell="1" allowOverlap="1" wp14:anchorId="563FCF19" wp14:editId="68F8E612">
-                    <wp:simplePos x="0" y="0"/>
-                    <wp:positionH relativeFrom="column">
-                      <wp:posOffset>2508766</wp:posOffset>
-                    </wp:positionH>
-                    <wp:positionV relativeFrom="paragraph">
-                      <wp:posOffset>2799729</wp:posOffset>
-                    </wp:positionV>
-                    <wp:extent cx="1341907" cy="261379"/>
-                    <wp:effectExtent l="25400" t="0" r="55245" b="18415"/>
-                    <wp:wrapTopAndBottom/>
-                    <wp:docPr id="196" name="Data 196"/>
-                    <wp:cNvGraphicFramePr/>
-                    <a:graphic xmlns:a="http://schemas.openxmlformats.org/drawingml/2006/main">
-                      <a:graphicData uri="http://schemas.microsoft.com/office/word/2010/wordprocessingShape">
-                        <wps:wsp>
-                          <wps:cNvSpPr/>
-                          <wps:spPr>
-                            <a:xfrm>
-                              <a:off x="0" y="0"/>
-                              <a:ext cx="1341907" cy="261379"/>
-                            </a:xfrm>
-                            <a:prstGeom prst="flowChartInputOutput">
-                              <a:avLst/>
-                            </a:prstGeom>
-                            <a:solidFill>
-                              <a:srgbClr val="FFFFFF"/>
-                            </a:solidFill>
-                            <a:ln w="9525" cap="flat" cmpd="sng">
-                              <a:solidFill>
-                                <a:srgbClr val="000000"/>
-                              </a:solidFill>
-                              <a:prstDash val="solid"/>
-                              <a:miter lim="800000"/>
-                              <a:headEnd type="none" w="sm" len="sm"/>
-                              <a:tailEnd type="none" w="sm" len="sm"/>
-                            </a:ln>
-                          </wps:spPr>
-                          <wps:txbx>
-                            <w:txbxContent>
-                              <w:p>
-                                <w:pPr>
-                                  <w:jc w:val="center"/>
-                                  <w:textDirection w:val="btLr"/>
-                                </w:pPr>
-                                <w:r>
-                                  <w:rPr>
-                                    <w:color w:val="000000"/>
-                                  </w:rPr>
-                                  <w:t>Output A</w:t>
-                                </w:r>
-                              </w:p>
-                            </w:txbxContent>
-                          </wps:txbx>
-                          <wps:bodyPr spcFirstLastPara="1" wrap="square" lIns="77700" tIns="38850" rIns="77700" bIns="38850" anchor="t" anchorCtr="0">
-                            <a:noAutofit/>
-                          </wps:bodyPr>
-                        </wps:wsp>
-                      </a:graphicData>
-                    </a:graphic>
-                  </wp:anchor>
-                </w:drawing>
-              </mc:Choice>
-              <mc:Fallback>
-                <w:pict>
-                  <v:shape w14:anchorId="563FCF19" id="Data 196" o:spid="_x0000_s1031" type="#_x0000_t111" style="position:absolute;margin-left:197.55pt;margin-top:220.45pt;width:105.65pt;height:20.6pt;z-index:251663360;visibility:visible;mso-wrap-style:square;mso-wrap-distance-left:9pt;mso-wrap-distance-top:0;mso-wrap-distance-right:9pt;mso-wrap-distance-bottom:0;mso-position-horizontal:absolute;mso-position-horizontal-relative:text;mso-position-vertical:absolute;mso-position-vertical-relative:text;v-text-anchor:top" o:gfxdata="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">
-                    <v:stroke startarrowwidth="narrow" startarrowlength="short" endarrowwidth="narrow" endarrowlength="short"/>
-                    <v:textbox inset="2.15833mm,1.0792mm,2.15833mm,1.0792mm">
-                      <w:txbxContent>
-                        <w:p>
-                          <w:pPr>
-                            <w:jc w:val="center"/>
-                            <w:textDirection w:val="btLr"/>
-                          </w:pPr>
-                          <w:r>
-                            <w:rPr>
-                              <w:color w:val="000000"/>
-                            </w:rPr>
-                            <w:t>Output A</w:t>
-                          </w:r>
-                        </w:p>
-                      </w:txbxContent>
-                    </v:textbox>
-                    <w10:wrap type="topAndBottom"/>
-                  </v:shape>
-                </w:pict>
-              </mc:Fallback>
-            </mc:AlternateContent>
+            <w:pict>
+              <v:shape id="Data 196" o:spid="_x0000_s1031" type="#_x0000_t111" style="position:absolute;margin-left:197.55pt;margin-top:220.45pt;width:105.65pt;height:20.6pt;z-index:251663360;visibility:visible;mso-position-horizontal-relative:text;mso-position-vertical-relative:text" o:gfxdata="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">
+                <v:stroke startarrowwidth="narrow" startarrowlength="short" endarrowwidth="narrow" endarrowlength="short"/>
+                <v:textbox inset="2.15833mm,1.0792mm,2.15833mm,1.0792mm">
+                  <w:txbxContent>
+                    <w:p>
+                      <w:pPr>
+                        <w:jc w:val="center"/>
+                        <w:textDirection w:val="btLr"/>
+                      </w:pPr>
+                      <w:r>
+                        <w:rPr>
+                          <w:color w:val="000000"/>
+                        </w:rPr>
+                        <w:t>Output A</w:t>
+                      </w:r>
+                    </w:p>
+                  </w:txbxContent>
+                </v:textbox>
+                <w10:wrap type="topAndBottom"/>
+              </v:shape>
+            </w:pict>
           </w:r>
           <w:r>
             <w:rPr>
               <w:noProof/>
             </w:rPr>
-            <mc:AlternateContent>
-              <mc:Choice Requires="wps">
-                <w:drawing>
-                  <wp:anchor distT="0" distB="0" distL="114300" distR="114300" simplePos="0" relativeHeight="251664384" behindDoc="0" locked="0" layoutInCell="1" allowOverlap="1" wp14:anchorId="2F9F2146" wp14:editId="06CC4104">
-                    <wp:simplePos x="0" y="0"/>
-                    <wp:positionH relativeFrom="column">
-                      <wp:posOffset>2675884</wp:posOffset>
-                    </wp:positionH>
-                    <wp:positionV relativeFrom="paragraph">
-                      <wp:posOffset>3200139</wp:posOffset>
-                    </wp:positionV>
-                    <wp:extent cx="1025068" cy="489390"/>
-                    <wp:effectExtent l="0" t="0" r="16510" b="19050"/>
-                    <wp:wrapTopAndBottom/>
-                    <wp:docPr id="197" name="Process 197"/>
-                    <wp:cNvGraphicFramePr/>
-                    <a:graphic xmlns:a="http://schemas.openxmlformats.org/drawingml/2006/main">
-                      <a:graphicData uri="http://schemas.microsoft.com/office/word/2010/wordprocessingShape">
-                        <wps:wsp>
-                          <wps:cNvSpPr/>
-                          <wps:spPr>
-                            <a:xfrm>
-                              <a:off x="0" y="0"/>
-                              <a:ext cx="1025068" cy="489390"/>
-                            </a:xfrm>
-                            <a:prstGeom prst="flowChartProcess">
-                              <a:avLst/>
-                            </a:prstGeom>
-                            <a:solidFill>
-                              <a:srgbClr val="FFFFFF"/>
-                            </a:solidFill>
-                            <a:ln w="9525" cap="flat" cmpd="sng">
-                              <a:solidFill>
-                                <a:srgbClr val="000000"/>
-                              </a:solidFill>
-                              <a:prstDash val="solid"/>
-                              <a:miter lim="800000"/>
-                              <a:headEnd type="none" w="sm" len="sm"/>
-                              <a:tailEnd type="none" w="sm" len="sm"/>
-                            </a:ln>
-                          </wps:spPr>
-                          <wps:txbx>
-                            <w:txbxContent>
-                              <w:p>
-                                <w:pPr>
-                                  <w:spacing w:after="0" w:line="240" w:lineRule="auto"/>
-                                  <w:jc w:val="center"/>
-                                  <w:textDirection w:val="btLr"/>
-                                  <w:rPr>
-                                    <w:b/>
-                                    <w:sz w:val="21"/>
-                                  </w:rPr>
-                                </w:pPr>
-                                <w:r>
-                                  <w:rPr>
-                                    <w:b/>
-                                    <w:color w:val="000000"/>
-                                    <w:sz w:val="18"/>
-                                  </w:rPr>
-                                  <w:t>C = A</w:t>
-                                </w:r>
-                              </w:p>
-                              <w:p>
-                                <w:pPr>
-                                  <w:spacing w:after="0" w:line="240" w:lineRule="auto"/>
-                                  <w:jc w:val="center"/>
-                                  <w:textDirection w:val="btLr"/>
-                                  <w:rPr>
-                                    <w:b/>
-                                    <w:sz w:val="21"/>
-                                  </w:rPr>
-                                </w:pPr>
-                                <w:r>
-                                  <w:rPr>
-                                    <w:b/>
-                                    <w:color w:val="000000"/>
-                                    <w:sz w:val="18"/>
-                                  </w:rPr>
-                                  <w:t>A = B</w:t>
-                                </w:r>
-                              </w:p>
-                              <w:p>
-                                <w:pPr>
-                                  <w:spacing w:after="0" w:line="240" w:lineRule="auto"/>
-                                  <w:jc w:val="center"/>
-                                  <w:textDirection w:val="btLr"/>
-                                  <w:rPr>
-                                    <w:b/>
-                                    <w:sz w:val="21"/>
-                                  </w:rPr>
-                                </w:pPr>
-                                <w:r>
-                                  <w:rPr>
-                                    <w:b/>
-                                    <w:color w:val="000000"/>
-                                    <w:sz w:val="18"/>
-                                  </w:rPr>
-                                  <w:t>B = B + C</w:t>
-                                </w:r>
-                              </w:p>
-                              <w:p>
-                                <w:pPr>
-                                  <w:spacing w:after="0" w:line="240" w:lineRule="auto"/>
-                                  <w:jc w:val="center"/>
-                                  <w:textDirection w:val="btLr"/>
-                                  <w:rPr>
-                                    <w:b/>
-                                    <w:sz w:val="21"/>
-                                  </w:rPr>
-                                </w:pPr>
-                              </w:p>
-                            </w:txbxContent>
-                          </wps:txbx>
-                          <wps:bodyPr spcFirstLastPara="1" wrap="square" lIns="77700" tIns="38850" rIns="77700" bIns="38850" anchor="t" anchorCtr="0">
-                            <a:noAutofit/>
-                          </wps:bodyPr>
-                        </wps:wsp>
-                      </a:graphicData>
-                    </a:graphic>
-                  </wp:anchor>
-                </w:drawing>
-              </mc:Choice>
-              <mc:Fallback>
-                <w:pict>
-                  <v:shape w14:anchorId="2F9F2146" id="Process 197" o:spid="_x0000_s1032" type="#_x0000_t109" style="position:absolute;margin-left:210.7pt;margin-top:252pt;width:80.7pt;height:38.55pt;z-index:251664384;visibility:visible;mso-wrap-style:square;mso-wrap-distance-left:9pt;mso-wrap-distance-top:0;mso-wrap-distance-right:9pt;mso-wrap-distance-bottom:0;mso-position-horizontal:absolute;mso-position-horizontal-relative:text;mso-position-vertical:absolute;mso-position-vertical-relative:text;v-text-anchor:top" o:gfxdata="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">
-                    <v:stroke startarrowwidth="narrow" startarrowlength="short" endarrowwidth="narrow" endarrowlength="short"/>
-                    <v:textbox inset="2.15833mm,1.0792mm,2.15833mm,1.0792mm">
-                      <w:txbxContent>
-                        <w:p>
-                          <w:pPr>
-                            <w:spacing w:after="0" w:line="240" w:lineRule="auto"/>
-                            <w:jc w:val="center"/>
-                            <w:textDirection w:val="btLr"/>
-                            <w:rPr>
-                              <w:b/>
-                              <w:sz w:val="21"/>
-                            </w:rPr>
-                          </w:pPr>
-                          <w:r>
-                            <w:rPr>
-                              <w:b/>
-                              <w:color w:val="000000"/>
-                              <w:sz w:val="18"/>
-                            </w:rPr>
-                            <w:t>C = A</w:t>
-                          </w:r>
-                        </w:p>
-                        <w:p>
-                          <w:pPr>
-                            <w:spacing w:after="0" w:line="240" w:lineRule="auto"/>
-                            <w:jc w:val="center"/>
-                            <w:textDirection w:val="btLr"/>
-                            <w:rPr>
-                              <w:b/>
-                              <w:sz w:val="21"/>
-                            </w:rPr>
-                          </w:pPr>
-                          <w:r>
-                            <w:rPr>
-                              <w:b/>
-                              <w:color w:val="000000"/>
-                              <w:sz w:val="18"/>
-                            </w:rPr>
-                            <w:t>A = B</w:t>
-                          </w:r>
-                        </w:p>
-                        <w:p>
-                          <w:pPr>
-                            <w:spacing w:after="0" w:line="240" w:lineRule="auto"/>
-                            <w:jc w:val="center"/>
-                            <w:textDirection w:val="btLr"/>
-                            <w:rPr>
-                              <w:b/>
-                              <w:sz w:val="21"/>
-                            </w:rPr>
-                          </w:pPr>
-                          <w:r>
-                            <w:rPr>
-                              <w:b/>
-                              <w:color w:val="000000"/>
-                              <w:sz w:val="18"/>
-                            </w:rPr>
-                            <w:t>B = B + C</w:t>
-                          </w:r>
-                        </w:p>
-                        <w:p>
-                          <w:pPr>
-                            <w:spacing w:after="0" w:line="240" w:lineRule="auto"/>
-                            <w:jc w:val="center"/>
-                            <w:textDirection w:val="btLr"/>
-                            <w:rPr>
-                              <w:b/>
-                              <w:sz w:val="21"/>
-                            </w:rPr>
-                          </w:pPr>
-                        </w:p>
-                      </w:txbxContent>
-                    </v:textbox>
-                    <w10:wrap type="topAndBottom"/>
-                  </v:shape>
-                </w:pict>
-              </mc:Fallback>
-            </mc:AlternateContent>
+            <w:pict>
+              <v:shape id="Process 197" o:spid="_x0000_s1032" type="#_x0000_t109" style="position:absolute;margin-left:210.7pt;margin-top:252pt;width:80.7pt;height:38.55pt;z-index:251664384;visibility:visible;mso-position-horizontal-relative:text;mso-position-vertical-relative:text" o:gfxdata="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">
+                <v:stroke startarrowwidth="narrow" startarrowlength="short" endarrowwidth="narrow" endarrowlength="short"/>
+                <v:textbox inset="2.15833mm,1.0792mm,2.15833mm,1.0792mm">
+                  <w:txbxContent>
+                    <w:p>
+                      <w:pPr>
+                        <w:spacing w:after="0" w:line="240" w:lineRule="auto"/>
+                        <w:jc w:val="center"/>
+                        <w:textDirection w:val="btLr"/>
+                        <w:rPr>
+                          <w:b/>
+                          <w:sz w:val="21"/>
+                        </w:rPr>
+                      </w:pPr>
+                      <w:r>
+                        <w:rPr>
+                          <w:b/>
+                          <w:color w:val="000000"/>
+                          <w:sz w:val="18"/>
+                        </w:rPr>
+                        <w:t>C = A</w:t>
+                      </w:r>
+                    </w:p>
+                    <w:p>
+                      <w:pPr>
+                        <w:spacing w:after="0" w:line="240" w:lineRule="auto"/>
+                        <w:jc w:val="center"/>
+                        <w:textDirection w:val="btLr"/>
+                        <w:rPr>
+                          <w:b/>
+                          <w:sz w:val="21"/>
+                        </w:rPr>
+                      </w:pPr>
+                      <w:r>
+                        <w:rPr>
+                          <w:b/>
+                          <w:color w:val="000000"/>
+                          <w:sz w:val="18"/>
+                        </w:rPr>
+                        <w:t>A = B</w:t>
+                      </w:r>
+                    </w:p>
+                    <w:p>
+                      <w:pPr>
+                        <w:spacing w:after="0" w:line="240" w:lineRule="auto"/>
+                        <w:jc w:val="center"/>
+                        <w:textDirection w:val="btLr"/>
+                        <w:rPr>
+                          <w:b/>
+                          <w:sz w:val="21"/>
+                        </w:rPr>
+                      </w:pPr>
+                      <w:r>
+                        <w:rPr>
+                          <w:b/>
+                          <w:color w:val="000000"/>
+                          <w:sz w:val="18"/>
+                        </w:rPr>
+                        <w:t>B = B + C</w:t>
+                      </w:r>
+                    </w:p>
+                    <w:p>
+                      <w:pPr>
+                        <w:spacing w:after="0" w:line="240" w:lineRule="auto"/>
+                        <w:jc w:val="center"/>
+                        <w:textDirection w:val="btLr"/>
+                        <w:rPr>
+                          <w:b/>
+                          <w:sz w:val="21"/>
+                        </w:rPr>
+                      </w:pPr>
+                    </w:p>
+                  </w:txbxContent>
+                </v:textbox>
+                <w10:wrap type="topAndBottom"/>
+              </v:shape>
+            </w:pict>
           </w:r>
           <w:r>
             <w:rPr>
               <w:noProof/>
             </w:rPr>
-            <mc:AlternateContent>
-              <mc:Choice Requires="wps">
-                <w:drawing>
-                  <wp:anchor distT="0" distB="0" distL="114300" distR="114300" simplePos="0" relativeHeight="251665408" behindDoc="0" locked="0" layoutInCell="1" allowOverlap="1" wp14:anchorId="64E6EDF9" wp14:editId="0A445A27">
-                    <wp:simplePos x="0" y="0"/>
-                    <wp:positionH relativeFrom="column">
-                      <wp:posOffset>3195872</wp:posOffset>
-                    </wp:positionH>
-                    <wp:positionV relativeFrom="paragraph">
-                      <wp:posOffset>793971</wp:posOffset>
-                    </wp:positionV>
-                    <wp:extent cx="621" cy="187847"/>
-                    <wp:effectExtent l="50800" t="0" r="76200" b="66675"/>
-                    <wp:wrapTopAndBottom/>
-                    <wp:docPr id="198" name="Straight Arrow Connector 198"/>
-                    <wp:cNvGraphicFramePr/>
-                    <a:graphic xmlns:a="http://schemas.openxmlformats.org/drawingml/2006/main">
-                      <a:graphicData uri="http://schemas.microsoft.com/office/word/2010/wordprocessingShape">
-                        <wps:wsp>
-                          <wps:cNvCnPr/>
-                          <wps:spPr>
-                            <a:xfrm>
-                              <a:off x="0" y="0"/>
-                              <a:ext cx="621" cy="187847"/>
-                            </a:xfrm>
-                            <a:prstGeom prst="straightConnector1">
-                              <a:avLst/>
-                            </a:prstGeom>
-                            <a:noFill/>
-                            <a:ln w="9525" cap="flat" cmpd="sng">
-                              <a:solidFill>
-                                <a:srgbClr val="000000"/>
-                              </a:solidFill>
-                              <a:prstDash val="solid"/>
-                              <a:round/>
-                              <a:headEnd type="none" w="med" len="med"/>
-                              <a:tailEnd type="triangle" w="med" len="med"/>
-                            </a:ln>
-                          </wps:spPr>
-                          <wps:bodyPr/>
-                        </wps:wsp>
-                      </a:graphicData>
-                    </a:graphic>
-                  </wp:anchor>
-                </w:drawing>
-              </mc:Choice>
-              <mc:Fallback xmlns:mv="urn:schemas-microsoft-com:mac:vml" xmlns:mo="http://schemas.microsoft.com/office/mac/office/2008/main">
-                <w:pict>
-                  <v:shape w14:anchorId="7974B6D2" id="Straight Arrow Connector 198" o:spid="_x0000_s1026" type="#_x0000_t32" style="position:absolute;margin-left:251.65pt;margin-top:62.5pt;width:.05pt;height:14.8pt;z-index:251665408;visibility:visible;mso-wrap-style:square;mso-wrap-distance-left:9pt;mso-wrap-distance-top:0;mso-wrap-distance-right:9pt;mso-wrap-distance-bottom:0;mso-position-horizontal:absolute;mso-position-horizontal-relative:text;mso-position-vertical:absolute;mso-position-vertical-relative:text" o:gfxdata="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">
-                    <v:stroke endarrow="block"/>
-                    <w10:wrap type="topAndBottom"/>
-                  </v:shape>
-                </w:pict>
-              </mc:Fallback>
-            </mc:AlternateContent>
+            <w:pict>
+              <v:shape id="Straight Arrow Connector 198" o:spid="_x0000_s1045" type="#_x0000_t32" style="position:absolute;margin-left:251.65pt;margin-top:62.5pt;width:.05pt;height:14.8pt;z-index:251665408;visibility:visible;mso-position-horizontal-relative:text;mso-position-vertical-relative:text" o:gfxdata="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">
+                <v:stroke endarrow="block"/>
+                <w10:wrap type="topAndBottom"/>
+              </v:shape>
+            </w:pict>
           </w:r>
           <w:r>
             <w:rPr>
               <w:noProof/>
             </w:rPr>
-            <mc:AlternateContent>
-              <mc:Choice Requires="wps">
-                <w:drawing>
-                  <wp:anchor distT="0" distB="0" distL="114300" distR="114300" simplePos="0" relativeHeight="251666432" behindDoc="0" locked="0" layoutInCell="1" allowOverlap="1" wp14:anchorId="7B4344D5" wp14:editId="5EB4A832">
-                    <wp:simplePos x="0" y="0"/>
-                    <wp:positionH relativeFrom="column">
-                      <wp:posOffset>3195872</wp:posOffset>
-                    </wp:positionH>
-                    <wp:positionV relativeFrom="paragraph">
-                      <wp:posOffset>1259880</wp:posOffset>
-                    </wp:positionV>
-                    <wp:extent cx="621" cy="188465"/>
-                    <wp:effectExtent l="50800" t="0" r="76200" b="66040"/>
-                    <wp:wrapTopAndBottom/>
-                    <wp:docPr id="199" name="Straight Arrow Connector 199"/>
-                    <wp:cNvGraphicFramePr/>
-                    <a:graphic xmlns:a="http://schemas.openxmlformats.org/drawingml/2006/main">
-                      <a:graphicData uri="http://schemas.microsoft.com/office/word/2010/wordprocessingShape">
-                        <wps:wsp>
-                          <wps:cNvCnPr/>
-                          <wps:spPr>
-                            <a:xfrm>
-                              <a:off x="0" y="0"/>
-                              <a:ext cx="621" cy="188465"/>
-                            </a:xfrm>
-                            <a:prstGeom prst="straightConnector1">
-                              <a:avLst/>
-                            </a:prstGeom>
-                            <a:noFill/>
-                            <a:ln w="9525" cap="flat" cmpd="sng">
-                              <a:solidFill>
-                                <a:srgbClr val="000000"/>
-                              </a:solidFill>
-                              <a:prstDash val="solid"/>
-                              <a:round/>
-                              <a:headEnd type="none" w="med" len="med"/>
-                              <a:tailEnd type="triangle" w="med" len="med"/>
-                            </a:ln>
-                          </wps:spPr>
-                          <wps:bodyPr/>
-                        </wps:wsp>
-                      </a:graphicData>
-                    </a:graphic>
-                  </wp:anchor>
-                </w:drawing>
-              </mc:Choice>
-              <mc:Fallback xmlns:mv="urn:schemas-microsoft-com:mac:vml" xmlns:mo="http://schemas.microsoft.com/office/mac/office/2008/main">
-                <w:pict>
-                  <v:shape w14:anchorId="3736F189" id="Straight Arrow Connector 199" o:spid="_x0000_s1026" type="#_x0000_t32" style="position:absolute;margin-left:251.65pt;margin-top:99.2pt;width:.05pt;height:14.85pt;z-index:251666432;visibility:visible;mso-wrap-style:square;mso-wrap-distance-left:9pt;mso-wrap-distance-top:0;mso-wrap-distance-right:9pt;mso-wrap-distance-bottom:0;mso-position-horizontal:absolute;mso-position-horizontal-relative:text;mso-position-vertical:absolute;mso-position-vertical-relative:text" o:gfxdata="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">
-                    <v:stroke endarrow="block"/>
-                    <w10:wrap type="topAndBottom"/>
-                  </v:shape>
-                </w:pict>
-              </mc:Fallback>
-            </mc:AlternateContent>
+            <w:pict>
+              <v:shape id="Straight Arrow Connector 199" o:spid="_x0000_s1044" type="#_x0000_t32" style="position:absolute;margin-left:251.65pt;margin-top:99.2pt;width:.05pt;height:14.85pt;z-index:251666432;visibility:visible;mso-position-horizontal-relative:text;mso-position-vertical-relative:text" o:gfxdata="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">
+                <v:stroke endarrow="block"/>
+                <w10:wrap type="topAndBottom"/>
+              </v:shape>
+            </w:pict>
           </w:r>
           <w:r>
             <w:rPr>
               <w:noProof/>
             </w:rPr>
-            <mc:AlternateContent>
-              <mc:Choice Requires="wps">
-                <w:drawing>
-                  <wp:anchor distT="0" distB="0" distL="114300" distR="114300" simplePos="0" relativeHeight="251667456" behindDoc="0" locked="0" layoutInCell="1" allowOverlap="1" wp14:anchorId="53A57A14" wp14:editId="0E492B08">
-                    <wp:simplePos x="0" y="0"/>
-                    <wp:positionH relativeFrom="column">
-                      <wp:posOffset>3195872</wp:posOffset>
-                    </wp:positionH>
-                    <wp:positionV relativeFrom="paragraph">
-                      <wp:posOffset>1886448</wp:posOffset>
-                    </wp:positionV>
-                    <wp:extent cx="621" cy="187847"/>
-                    <wp:effectExtent l="50800" t="0" r="76200" b="66675"/>
-                    <wp:wrapTopAndBottom/>
-                    <wp:docPr id="200" name="Straight Arrow Connector 200"/>
-                    <wp:cNvGraphicFramePr/>
-                    <a:graphic xmlns:a="http://schemas.openxmlformats.org/drawingml/2006/main">
-                      <a:graphicData uri="http://schemas.microsoft.com/office/word/2010/wordprocessingShape">
-                        <wps:wsp>
-                          <wps:cNvCnPr/>
-                          <wps:spPr>
-                            <a:xfrm>
-                              <a:off x="0" y="0"/>
-                              <a:ext cx="621" cy="187847"/>
-                            </a:xfrm>
-                            <a:prstGeom prst="straightConnector1">
-                              <a:avLst/>
-                            </a:prstGeom>
-                            <a:noFill/>
-                            <a:ln w="9525" cap="flat" cmpd="sng">
-                              <a:solidFill>
-                                <a:srgbClr val="000000"/>
-                              </a:solidFill>
-                              <a:prstDash val="solid"/>
-                              <a:round/>
-                              <a:headEnd type="none" w="med" len="med"/>
-                              <a:tailEnd type="triangle" w="med" len="med"/>
-                            </a:ln>
-                          </wps:spPr>
-                          <wps:bodyPr/>
-                        </wps:wsp>
-                      </a:graphicData>
-                    </a:graphic>
-                  </wp:anchor>
-                </w:drawing>
-              </mc:Choice>
-              <mc:Fallback xmlns:mv="urn:schemas-microsoft-com:mac:vml" xmlns:mo="http://schemas.microsoft.com/office/mac/office/2008/main">
-                <w:pict>
-                  <v:shape w14:anchorId="32A44219" id="Straight Arrow Connector 200" o:spid="_x0000_s1026" type="#_x0000_t32" style="position:absolute;margin-left:251.65pt;margin-top:148.55pt;width:.05pt;height:14.8pt;z-index:251667456;visibility:visible;mso-wrap-style:square;mso-wrap-distance-left:9pt;mso-wrap-distance-top:0;mso-wrap-distance-right:9pt;mso-wrap-distance-bottom:0;mso-position-horizontal:absolute;mso-position-horizontal-relative:text;mso-position-vertical:absolute;mso-position-vertical-relative:text" o:gfxdata="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">
-                    <v:stroke endarrow="block"/>
-                    <w10:wrap type="topAndBottom"/>
-                  </v:shape>
-                </w:pict>
-              </mc:Fallback>
-            </mc:AlternateContent>
+            <w:pict>
+              <v:shape id="Straight Arrow Connector 200" o:spid="_x0000_s1043" type="#_x0000_t32" style="position:absolute;margin-left:251.65pt;margin-top:148.55pt;width:.05pt;height:14.8pt;z-index:251667456;visibility:visible;mso-position-horizontal-relative:text;mso-position-vertical-relative:text" o:gfxdata="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">
+                <v:stroke endarrow="block"/>
+                <w10:wrap type="topAndBottom"/>
+              </v:shape>
+            </w:pict>
           </w:r>
           <w:r>
             <w:rPr>
               <w:noProof/>
             </w:rPr>
-            <mc:AlternateContent>
-              <mc:Choice Requires="wps">
-                <w:drawing>
-                  <wp:anchor distT="0" distB="0" distL="114300" distR="114300" simplePos="0" relativeHeight="251668480" behindDoc="0" locked="0" layoutInCell="1" allowOverlap="1" wp14:anchorId="28049C9D" wp14:editId="53F8EA2E">
-                    <wp:simplePos x="0" y="0"/>
-                    <wp:positionH relativeFrom="column">
-                      <wp:posOffset>3169159</wp:posOffset>
-                    </wp:positionH>
-                    <wp:positionV relativeFrom="paragraph">
-                      <wp:posOffset>2637835</wp:posOffset>
-                    </wp:positionV>
-                    <wp:extent cx="0" cy="185375"/>
-                    <wp:effectExtent l="50800" t="0" r="76200" b="69215"/>
-                    <wp:wrapTopAndBottom/>
-                    <wp:docPr id="201" name="Straight Arrow Connector 201"/>
-                    <wp:cNvGraphicFramePr/>
-                    <a:graphic xmlns:a="http://schemas.openxmlformats.org/drawingml/2006/main">
-                      <a:graphicData uri="http://schemas.microsoft.com/office/word/2010/wordprocessingShape">
-                        <wps:wsp>
-                          <wps:cNvCnPr/>
-                          <wps:spPr>
-                            <a:xfrm>
-                              <a:off x="0" y="0"/>
-                              <a:ext cx="0" cy="185375"/>
-                            </a:xfrm>
-                            <a:prstGeom prst="straightConnector1">
-                              <a:avLst/>
-                            </a:prstGeom>
-                            <a:noFill/>
-                            <a:ln w="9525" cap="flat" cmpd="sng">
-                              <a:solidFill>
-                                <a:srgbClr val="000000"/>
-                              </a:solidFill>
-                              <a:prstDash val="solid"/>
-                              <a:round/>
-                              <a:headEnd type="none" w="med" len="med"/>
-                              <a:tailEnd type="triangle" w="med" len="med"/>
-                            </a:ln>
-                          </wps:spPr>
-                          <wps:bodyPr/>
-                        </wps:wsp>
-                      </a:graphicData>
-                    </a:graphic>
-                  </wp:anchor>
-                </w:drawing>
-              </mc:Choice>
-              <mc:Fallback xmlns:mv="urn:schemas-microsoft-com:mac:vml" xmlns:mo="http://schemas.microsoft.com/office/mac/office/2008/main">
-                <w:pict>
-                  <v:shape w14:anchorId="4FECD3A1" id="Straight Arrow Connector 201" o:spid="_x0000_s1026" type="#_x0000_t32" style="position:absolute;margin-left:249.55pt;margin-top:207.7pt;width:0;height:14.6pt;z-index:251668480;visibility:visible;mso-wrap-style:square;mso-wrap-distance-left:9pt;mso-wrap-distance-top:0;mso-wrap-distance-right:9pt;mso-wrap-distance-bottom:0;mso-position-horizontal:absolute;mso-position-horizontal-relative:text;mso-position-vertical:absolute;mso-position-vertical-relative:text" o:gfxdata="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">
-                    <v:stroke endarrow="block"/>
-                    <w10:wrap type="topAndBottom"/>
-                  </v:shape>
-                </w:pict>
-              </mc:Fallback>
-            </mc:AlternateContent>
+            <w:pict>
+              <v:shape id="Straight Arrow Connector 201" o:spid="_x0000_s1042" type="#_x0000_t32" style="position:absolute;margin-left:249.55pt;margin-top:207.7pt;width:0;height:14.6pt;z-index:251668480;visibility:visible;mso-position-horizontal-relative:text;mso-position-vertical-relative:text" o:gfxdata="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">
+                <v:stroke endarrow="block"/>
+                <w10:wrap type="topAndBottom"/>
+              </v:shape>
+            </w:pict>
           </w:r>
           <w:r>
             <w:rPr>
               <w:noProof/>
             </w:rPr>
-            <mc:AlternateContent>
-              <mc:Choice Requires="wps">
-                <w:drawing>
-                  <wp:anchor distT="0" distB="0" distL="114300" distR="114300" simplePos="0" relativeHeight="251669504" behindDoc="0" locked="0" layoutInCell="1" allowOverlap="1" wp14:anchorId="0F3CDAEE" wp14:editId="2CA78560">
-                    <wp:simplePos x="0" y="0"/>
-                    <wp:positionH relativeFrom="column">
-                      <wp:posOffset>3197736</wp:posOffset>
-                    </wp:positionH>
-                    <wp:positionV relativeFrom="paragraph">
-                      <wp:posOffset>3070376</wp:posOffset>
-                    </wp:positionV>
-                    <wp:extent cx="621" cy="133470"/>
-                    <wp:effectExtent l="50800" t="0" r="76200" b="69850"/>
-                    <wp:wrapTopAndBottom/>
-                    <wp:docPr id="202" name="Straight Arrow Connector 202"/>
-                    <wp:cNvGraphicFramePr/>
-                    <a:graphic xmlns:a="http://schemas.openxmlformats.org/drawingml/2006/main">
-                      <a:graphicData uri="http://schemas.microsoft.com/office/word/2010/wordprocessingShape">
-                        <wps:wsp>
-                          <wps:cNvCnPr/>
-                          <wps:spPr>
-                            <a:xfrm flipH="1">
-                              <a:off x="0" y="0"/>
-                              <a:ext cx="621" cy="133470"/>
-                            </a:xfrm>
-                            <a:prstGeom prst="straightConnector1">
-                              <a:avLst/>
-                            </a:prstGeom>
-                            <a:noFill/>
-                            <a:ln w="9525" cap="flat" cmpd="sng">
-                              <a:solidFill>
-                                <a:srgbClr val="000000"/>
-                              </a:solidFill>
-                              <a:prstDash val="solid"/>
-                              <a:round/>
-                              <a:headEnd type="none" w="med" len="med"/>
-                              <a:tailEnd type="triangle" w="med" len="med"/>
-                            </a:ln>
-                          </wps:spPr>
-                          <wps:bodyPr/>
-                        </wps:wsp>
-                      </a:graphicData>
-                    </a:graphic>
-                  </wp:anchor>
-                </w:drawing>
-              </mc:Choice>
-              <mc:Fallback xmlns:mv="urn:schemas-microsoft-com:mac:vml" xmlns:mo="http://schemas.microsoft.com/office/mac/office/2008/main">
-                <w:pict>
-                  <v:shape w14:anchorId="19E025F3" id="Straight Arrow Connector 202" o:spid="_x0000_s1026" type="#_x0000_t32" style="position:absolute;margin-left:251.8pt;margin-top:241.75pt;width:.05pt;height:10.5pt;flip:x;z-index:251669504;visibility:visible;mso-wrap-style:square;mso-wrap-distance-left:9pt;mso-wrap-distance-top:0;mso-wrap-distance-right:9pt;mso-wrap-distance-bottom:0;mso-position-horizontal:absolute;mso-position-horizontal-relative:text;mso-position-vertical:absolute;mso-position-vertical-relative:text" o:gfxdata="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">
-                    <v:stroke endarrow="block"/>
-                    <w10:wrap type="topAndBottom"/>
-                  </v:shape>
-                </w:pict>
-              </mc:Fallback>
-            </mc:AlternateContent>
+            <w:pict>
+              <v:shape id="Straight Arrow Connector 202" o:spid="_x0000_s1041" type="#_x0000_t32" style="position:absolute;margin-left:251.8pt;margin-top:241.75pt;width:.05pt;height:10.5pt;flip:x;z-index:251669504;visibility:visible;mso-position-horizontal-relative:text;mso-position-vertical-relative:text" o:gfxdata="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">
+                <v:stroke endarrow="block"/>
+                <w10:wrap type="topAndBottom"/>
+              </v:shape>
+            </w:pict>
           </w:r>
           <w:r>
             <w:rPr>
               <w:noProof/>
             </w:rPr>
-            <mc:AlternateContent>
-              <mc:Choice Requires="wps">
-                <w:drawing>
-                  <wp:anchor distT="0" distB="0" distL="114300" distR="114300" simplePos="0" relativeHeight="251670528" behindDoc="0" locked="0" layoutInCell="1" allowOverlap="1" wp14:anchorId="31B46E18" wp14:editId="71F06DBA">
-                    <wp:simplePos x="0" y="0"/>
-                    <wp:positionH relativeFrom="column">
-                      <wp:posOffset>3179720</wp:posOffset>
-                    </wp:positionH>
-                    <wp:positionV relativeFrom="paragraph">
-                      <wp:posOffset>3682114</wp:posOffset>
-                    </wp:positionV>
-                    <wp:extent cx="621" cy="94541"/>
-                    <wp:effectExtent l="0" t="0" r="25400" b="33020"/>
-                    <wp:wrapTopAndBottom/>
-                    <wp:docPr id="203" name="Straight Arrow Connector 203"/>
-                    <wp:cNvGraphicFramePr/>
-                    <a:graphic xmlns:a="http://schemas.openxmlformats.org/drawingml/2006/main">
-                      <a:graphicData uri="http://schemas.microsoft.com/office/word/2010/wordprocessingShape">
-                        <wps:wsp>
-                          <wps:cNvCnPr/>
-                          <wps:spPr>
-                            <a:xfrm>
-                              <a:off x="0" y="0"/>
-                              <a:ext cx="621" cy="94541"/>
-                            </a:xfrm>
-                            <a:prstGeom prst="straightConnector1">
-                              <a:avLst/>
-                            </a:prstGeom>
-                            <a:noFill/>
-                            <a:ln w="9525" cap="flat" cmpd="sng">
-                              <a:solidFill>
-                                <a:srgbClr val="000000"/>
-                              </a:solidFill>
-                              <a:prstDash val="solid"/>
-                              <a:round/>
-                              <a:headEnd type="none" w="med" len="med"/>
-                              <a:tailEnd type="none" w="med" len="med"/>
-                            </a:ln>
-                          </wps:spPr>
-                          <wps:bodyPr/>
-                        </wps:wsp>
-                      </a:graphicData>
-                    </a:graphic>
-                  </wp:anchor>
-                </w:drawing>
-              </mc:Choice>
-              <mc:Fallback xmlns:mv="urn:schemas-microsoft-com:mac:vml" xmlns:mo="http://schemas.microsoft.com/office/mac/office/2008/main">
-                <w:pict>
-                  <v:shape w14:anchorId="146781BF" id="Straight Arrow Connector 203" o:spid="_x0000_s1026" type="#_x0000_t32" style="position:absolute;margin-left:250.35pt;margin-top:289.95pt;width:.05pt;height:7.45pt;z-index:251670528;visibility:visible;mso-wrap-style:square;mso-wrap-distance-left:9pt;mso-wrap-distance-top:0;mso-wrap-distance-right:9pt;mso-wrap-distance-bottom:0;mso-position-horizontal:absolute;mso-position-horizontal-relative:text;mso-position-vertical:absolute;mso-position-vertical-relative:text" o:gfxdata="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">
-                    <w10:wrap type="topAndBottom"/>
-                  </v:shape>
-                </w:pict>
-              </mc:Fallback>
-            </mc:AlternateContent>
+            <w:pict>
+              <v:shape id="Straight Arrow Connector 203" o:spid="_x0000_s1040" type="#_x0000_t32" style="position:absolute;margin-left:250.35pt;margin-top:289.95pt;width:.05pt;height:7.45pt;z-index:251670528;visibility:visible;mso-position-horizontal-relative:text;mso-position-vertical-relative:text" o:gfxdata="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">
+                <w10:wrap type="topAndBottom"/>
+              </v:shape>
+            </w:pict>
           </w:r>
           <w:r>
             <w:rPr>
               <w:noProof/>
             </w:rPr>
-            <mc:AlternateContent>
-              <mc:Choice Requires="wps">
-                <w:drawing>
-                  <wp:anchor distT="0" distB="0" distL="114300" distR="114300" simplePos="0" relativeHeight="251671552" behindDoc="0" locked="0" layoutInCell="1" allowOverlap="1" wp14:anchorId="2FAE5EB3" wp14:editId="4F73C2AE">
-                    <wp:simplePos x="0" y="0"/>
-                    <wp:positionH relativeFrom="column">
-                      <wp:posOffset>2341028</wp:posOffset>
-                    </wp:positionH>
-                    <wp:positionV relativeFrom="paragraph">
-                      <wp:posOffset>3784070</wp:posOffset>
-                    </wp:positionV>
-                    <wp:extent cx="850496" cy="618"/>
-                    <wp:effectExtent l="0" t="0" r="13335" b="25400"/>
-                    <wp:wrapTopAndBottom/>
-                    <wp:docPr id="204" name="Straight Arrow Connector 204"/>
-                    <wp:cNvGraphicFramePr/>
-                    <a:graphic xmlns:a="http://schemas.openxmlformats.org/drawingml/2006/main">
-                      <a:graphicData uri="http://schemas.microsoft.com/office/word/2010/wordprocessingShape">
-                        <wps:wsp>
-                          <wps:cNvCnPr/>
-                          <wps:spPr>
-                            <a:xfrm flipH="1">
-                              <a:off x="0" y="0"/>
-                              <a:ext cx="850496" cy="618"/>
-                            </a:xfrm>
-                            <a:prstGeom prst="straightConnector1">
-                              <a:avLst/>
-                            </a:prstGeom>
-                            <a:noFill/>
-                            <a:ln w="9525" cap="flat" cmpd="sng">
-                              <a:solidFill>
-                                <a:srgbClr val="000000"/>
-                              </a:solidFill>
-                              <a:prstDash val="solid"/>
-                              <a:round/>
-                              <a:headEnd type="none" w="med" len="med"/>
-                              <a:tailEnd type="none" w="med" len="med"/>
-                            </a:ln>
-                          </wps:spPr>
-                          <wps:bodyPr/>
-                        </wps:wsp>
-                      </a:graphicData>
-                    </a:graphic>
-                  </wp:anchor>
-                </w:drawing>
-              </mc:Choice>
-              <mc:Fallback xmlns:mv="urn:schemas-microsoft-com:mac:vml" xmlns:mo="http://schemas.microsoft.com/office/mac/office/2008/main">
-                <w:pict>
-                  <v:shape w14:anchorId="51882E7D" id="Straight Arrow Connector 204" o:spid="_x0000_s1026" type="#_x0000_t32" style="position:absolute;margin-left:184.35pt;margin-top:297.95pt;width:66.95pt;height:.05pt;flip:x;z-index:251671552;visibility:visible;mso-wrap-style:square;mso-wrap-distance-left:9pt;mso-wrap-distance-top:0;mso-wrap-distance-right:9pt;mso-wrap-distance-bottom:0;mso-position-horizontal:absolute;mso-position-horizontal-relative:text;mso-position-vertical:absolute;mso-position-vertical-relative:text" o:gfxdata="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">
-                    <w10:wrap type="topAndBottom"/>
-                  </v:shape>
-                </w:pict>
-              </mc:Fallback>
-            </mc:AlternateContent>
+            <w:pict>
+              <v:shape id="Straight Arrow Connector 204" o:spid="_x0000_s1039" type="#_x0000_t32" style="position:absolute;margin-left:184.35pt;margin-top:297.95pt;width:66.95pt;height:.05pt;flip:x;z-index:251671552;visibility:visible;mso-position-horizontal-relative:text;mso-position-vertical-relative:text" o:gfxdata="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">
+                <w10:wrap type="topAndBottom"/>
+              </v:shape>
+            </w:pict>
           </w:r>
           <w:r>
             <w:rPr>
               <w:noProof/>
             </w:rPr>
-            <mc:AlternateContent>
-              <mc:Choice Requires="wps">
-                <w:drawing>
-                  <wp:anchor distT="0" distB="0" distL="114300" distR="114300" simplePos="0" relativeHeight="251672576" behindDoc="0" locked="0" layoutInCell="1" allowOverlap="1" wp14:anchorId="27007C42" wp14:editId="58ABAACB">
-                    <wp:simplePos x="0" y="0"/>
-                    <wp:positionH relativeFrom="column">
-                      <wp:posOffset>2345377</wp:posOffset>
-                    </wp:positionH>
-                    <wp:positionV relativeFrom="paragraph">
-                      <wp:posOffset>1980371</wp:posOffset>
-                    </wp:positionV>
-                    <wp:extent cx="0" cy="1785779"/>
-                    <wp:effectExtent l="0" t="0" r="25400" b="17780"/>
-                    <wp:wrapTopAndBottom/>
-                    <wp:docPr id="205" name="Straight Arrow Connector 205"/>
-                    <wp:cNvGraphicFramePr/>
-                    <a:graphic xmlns:a="http://schemas.openxmlformats.org/drawingml/2006/main">
-                      <a:graphicData uri="http://schemas.microsoft.com/office/word/2010/wordprocessingShape">
-                        <wps:wsp>
-                          <wps:cNvCnPr/>
-                          <wps:spPr>
-                            <a:xfrm rot="10800000">
-                              <a:off x="0" y="0"/>
-                              <a:ext cx="0" cy="1785779"/>
-                            </a:xfrm>
-                            <a:prstGeom prst="straightConnector1">
-                              <a:avLst/>
-                            </a:prstGeom>
-                            <a:noFill/>
-                            <a:ln w="9525" cap="flat" cmpd="sng">
-                              <a:solidFill>
-                                <a:srgbClr val="000000"/>
-                              </a:solidFill>
-                              <a:prstDash val="solid"/>
-                              <a:round/>
-                              <a:headEnd type="none" w="med" len="med"/>
-                              <a:tailEnd type="none" w="med" len="med"/>
-                            </a:ln>
-                          </wps:spPr>
-                          <wps:bodyPr/>
-                        </wps:wsp>
-                      </a:graphicData>
-                    </a:graphic>
-                  </wp:anchor>
-                </w:drawing>
-              </mc:Choice>
-              <mc:Fallback xmlns:mv="urn:schemas-microsoft-com:mac:vml" xmlns:mo="http://schemas.microsoft.com/office/mac/office/2008/main">
-                <w:pict>
-                  <v:shape w14:anchorId="69AC7EEA" id="Straight Arrow Connector 205" o:spid="_x0000_s1026" type="#_x0000_t32" style="position:absolute;margin-left:184.7pt;margin-top:155.95pt;width:0;height:140.6pt;rotation:180;z-index:251672576;visibility:visible;mso-wrap-style:square;mso-wrap-distance-left:9pt;mso-wrap-distance-top:0;mso-wrap-distance-right:9pt;mso-wrap-distance-bottom:0;mso-position-horizontal:absolute;mso-position-horizontal-relative:text;mso-position-vertical:absolute;mso-position-vertical-relative:text" o:gfxdata="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">
-                    <w10:wrap type="topAndBottom"/>
-                  </v:shape>
-                </w:pict>
-              </mc:Fallback>
-            </mc:AlternateContent>
+            <w:pict>
+              <v:shape id="Straight Arrow Connector 205" o:spid="_x0000_s1038" type="#_x0000_t32" style="position:absolute;margin-left:184.7pt;margin-top:155.95pt;width:0;height:140.6pt;rotation:180;z-index:251672576;visibility:visible;mso-position-horizontal-relative:text;mso-position-vertical-relative:text" o:gfxdata="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">
+                <w10:wrap type="topAndBottom"/>
+              </v:shape>
+            </w:pict>
           </w:r>
           <w:r>
             <w:rPr>
               <w:noProof/>
             </w:rPr>
-            <mc:AlternateContent>
-              <mc:Choice Requires="wps">
-                <w:drawing>
-                  <wp:anchor distT="0" distB="0" distL="114300" distR="114300" simplePos="0" relativeHeight="251673600" behindDoc="0" locked="0" layoutInCell="1" allowOverlap="1" wp14:anchorId="4CC41E23" wp14:editId="1AC5103D">
-                    <wp:simplePos x="0" y="0"/>
-                    <wp:positionH relativeFrom="column">
-                      <wp:posOffset>2345377</wp:posOffset>
-                    </wp:positionH>
-                    <wp:positionV relativeFrom="paragraph">
-                      <wp:posOffset>1980371</wp:posOffset>
-                    </wp:positionV>
-                    <wp:extent cx="850496" cy="0"/>
-                    <wp:effectExtent l="0" t="76200" r="38735" b="101600"/>
-                    <wp:wrapTopAndBottom/>
-                    <wp:docPr id="206" name="Straight Arrow Connector 206"/>
-                    <wp:cNvGraphicFramePr/>
-                    <a:graphic xmlns:a="http://schemas.openxmlformats.org/drawingml/2006/main">
-                      <a:graphicData uri="http://schemas.microsoft.com/office/word/2010/wordprocessingShape">
-                        <wps:wsp>
-                          <wps:cNvCnPr/>
-                          <wps:spPr>
-                            <a:xfrm>
-                              <a:off x="0" y="0"/>
-                              <a:ext cx="850496" cy="0"/>
-                            </a:xfrm>
-                            <a:prstGeom prst="straightConnector1">
-                              <a:avLst/>
-                            </a:prstGeom>
-                            <a:noFill/>
-                            <a:ln w="9525" cap="flat" cmpd="sng">
-                              <a:solidFill>
-                                <a:srgbClr val="000000"/>
-                              </a:solidFill>
-                              <a:prstDash val="solid"/>
-                              <a:round/>
-                              <a:headEnd type="none" w="med" len="med"/>
-                              <a:tailEnd type="triangle" w="med" len="med"/>
-                            </a:ln>
-                          </wps:spPr>
-                          <wps:bodyPr/>
-                        </wps:wsp>
-                      </a:graphicData>
-                    </a:graphic>
-                  </wp:anchor>
-                </w:drawing>
-              </mc:Choice>
-              <mc:Fallback xmlns:mv="urn:schemas-microsoft-com:mac:vml" xmlns:mo="http://schemas.microsoft.com/office/mac/office/2008/main">
-                <w:pict>
-                  <v:shape w14:anchorId="79AF7010" id="Straight Arrow Connector 206" o:spid="_x0000_s1026" type="#_x0000_t32" style="position:absolute;margin-left:184.7pt;margin-top:155.95pt;width:66.95pt;height:0;z-index:251673600;visibility:visible;mso-wrap-style:square;mso-wrap-distance-left:9pt;mso-wrap-distance-top:0;mso-wrap-distance-right:9pt;mso-wrap-distance-bottom:0;mso-position-horizontal:absolute;mso-position-horizontal-relative:text;mso-position-vertical:absolute;mso-position-vertical-relative:text" o:gfxdata="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">
-                    <v:stroke endarrow="block"/>
-                    <w10:wrap type="topAndBottom"/>
-                  </v:shape>
-                </w:pict>
-              </mc:Fallback>
-            </mc:AlternateContent>
+            <w:pict>
+              <v:shape id="Straight Arrow Connector 206" o:spid="_x0000_s1037" type="#_x0000_t32" style="position:absolute;margin-left:184.7pt;margin-top:155.95pt;width:66.95pt;height:0;z-index:251673600;visibility:visible;mso-position-horizontal-relative:text;mso-position-vertical-relative:text" o:gfxdata="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">
+                <v:stroke endarrow="block"/>
+                <w10:wrap type="topAndBottom"/>
+              </v:shape>
+            </w:pict>
           </w:r>
           <w:r>
             <w:rPr>
               <w:noProof/>
             </w:rPr>
-            <mc:AlternateContent>
-              <mc:Choice Requires="wps">
-                <w:drawing>
-                  <wp:anchor distT="0" distB="0" distL="114300" distR="114300" simplePos="0" relativeHeight="251676672" behindDoc="0" locked="0" layoutInCell="1" allowOverlap="1" wp14:anchorId="150CC0BD" wp14:editId="254ADE91">
-                    <wp:simplePos x="0" y="0"/>
-                    <wp:positionH relativeFrom="column">
-                      <wp:posOffset>3228799</wp:posOffset>
-                    </wp:positionH>
-                    <wp:positionV relativeFrom="paragraph">
-                      <wp:posOffset>3882319</wp:posOffset>
-                    </wp:positionV>
-                    <wp:extent cx="940577" cy="618"/>
-                    <wp:effectExtent l="0" t="0" r="24765" b="25400"/>
-                    <wp:wrapTopAndBottom/>
-                    <wp:docPr id="209" name="Straight Arrow Connector 209"/>
-                    <wp:cNvGraphicFramePr/>
-                    <a:graphic xmlns:a="http://schemas.openxmlformats.org/drawingml/2006/main">
-                      <a:graphicData uri="http://schemas.microsoft.com/office/word/2010/wordprocessingShape">
-                        <wps:wsp>
-                          <wps:cNvCnPr/>
-                          <wps:spPr>
-                            <a:xfrm flipH="1">
-                              <a:off x="0" y="0"/>
-                              <a:ext cx="940577" cy="618"/>
-                            </a:xfrm>
-                            <a:prstGeom prst="straightConnector1">
-                              <a:avLst/>
-                            </a:prstGeom>
-                            <a:noFill/>
-                            <a:ln w="9525" cap="flat" cmpd="sng">
-                              <a:solidFill>
-                                <a:srgbClr val="000000"/>
-                              </a:solidFill>
-                              <a:prstDash val="solid"/>
-                              <a:round/>
-                              <a:headEnd type="none" w="med" len="med"/>
-                              <a:tailEnd type="none" w="med" len="med"/>
-                            </a:ln>
-                          </wps:spPr>
-                          <wps:bodyPr/>
-                        </wps:wsp>
-                      </a:graphicData>
-                    </a:graphic>
-                  </wp:anchor>
-                </w:drawing>
-              </mc:Choice>
-              <mc:Fallback xmlns:mv="urn:schemas-microsoft-com:mac:vml" xmlns:mo="http://schemas.microsoft.com/office/mac/office/2008/main">
-                <w:pict>
-                  <v:shape w14:anchorId="032381FD" id="Straight Arrow Connector 209" o:spid="_x0000_s1026" type="#_x0000_t32" style="position:absolute;margin-left:254.25pt;margin-top:305.7pt;width:74.05pt;height:.05pt;flip:x;z-index:251676672;visibility:visible;mso-wrap-style:square;mso-wrap-distance-left:9pt;mso-wrap-distance-top:0;mso-wrap-distance-right:9pt;mso-wrap-distance-bottom:0;mso-position-horizontal:absolute;mso-position-horizontal-relative:text;mso-position-vertical:absolute;mso-position-vertical-relative:text" o:gfxdata="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">
-                    <w10:wrap type="topAndBottom"/>
-                  </v:shape>
-                </w:pict>
-              </mc:Fallback>
-            </mc:AlternateContent>
+            <w:pict>
+              <v:shape id="Straight Arrow Connector 209" o:spid="_x0000_s1036" type="#_x0000_t32" style="position:absolute;margin-left:254.25pt;margin-top:305.7pt;width:74.05pt;height:.05pt;flip:x;z-index:251676672;visibility:visible;mso-position-horizontal-relative:text;mso-position-vertical-relative:text" o:gfxdata="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">
+                <w10:wrap type="topAndBottom"/>
+              </v:shape>
+            </w:pict>
           </w:r>
           <w:r>
             <w:rPr>
               <w:noProof/>
             </w:rPr>
-            <mc:AlternateContent>
-              <mc:Choice Requires="wps">
-                <w:drawing>
-                  <wp:anchor distT="0" distB="0" distL="114300" distR="114300" simplePos="0" relativeHeight="251677696" behindDoc="0" locked="0" layoutInCell="1" allowOverlap="1" wp14:anchorId="4449143A" wp14:editId="4299CDB6">
-                    <wp:simplePos x="0" y="0"/>
-                    <wp:positionH relativeFrom="column">
-                      <wp:posOffset>3228799</wp:posOffset>
-                    </wp:positionH>
-                    <wp:positionV relativeFrom="paragraph">
-                      <wp:posOffset>3893441</wp:posOffset>
-                    </wp:positionV>
-                    <wp:extent cx="621" cy="93923"/>
-                    <wp:effectExtent l="50800" t="0" r="76200" b="84455"/>
-                    <wp:wrapTopAndBottom/>
-                    <wp:docPr id="210" name="Straight Arrow Connector 210"/>
-                    <wp:cNvGraphicFramePr/>
-                    <a:graphic xmlns:a="http://schemas.openxmlformats.org/drawingml/2006/main">
-                      <a:graphicData uri="http://schemas.microsoft.com/office/word/2010/wordprocessingShape">
-                        <wps:wsp>
-                          <wps:cNvCnPr/>
-                          <wps:spPr>
-                            <a:xfrm>
-                              <a:off x="0" y="0"/>
-                              <a:ext cx="621" cy="93923"/>
-                            </a:xfrm>
-                            <a:prstGeom prst="straightConnector1">
-                              <a:avLst/>
-                            </a:prstGeom>
-                            <a:noFill/>
-                            <a:ln w="9525" cap="flat" cmpd="sng">
-                              <a:solidFill>
-                                <a:srgbClr val="000000"/>
-                              </a:solidFill>
-                              <a:prstDash val="solid"/>
-                              <a:round/>
-                              <a:headEnd type="none" w="med" len="med"/>
-                              <a:tailEnd type="triangle" w="med" len="med"/>
-                            </a:ln>
-                          </wps:spPr>
-                          <wps:bodyPr/>
-                        </wps:wsp>
-                      </a:graphicData>
-                    </a:graphic>
-                  </wp:anchor>
-                </w:drawing>
-              </mc:Choice>
-              <mc:Fallback xmlns:mv="urn:schemas-microsoft-com:mac:vml" xmlns:mo="http://schemas.microsoft.com/office/mac/office/2008/main">
-                <w:pict>
-                  <v:shape w14:anchorId="090C4A0D" id="Straight Arrow Connector 210" o:spid="_x0000_s1026" type="#_x0000_t32" style="position:absolute;margin-left:254.25pt;margin-top:306.55pt;width:.05pt;height:7.4pt;z-index:251677696;visibility:visible;mso-wrap-style:square;mso-wrap-distance-left:9pt;mso-wrap-distance-top:0;mso-wrap-distance-right:9pt;mso-wrap-distance-bottom:0;mso-position-horizontal:absolute;mso-position-horizontal-relative:text;mso-position-vertical:absolute;mso-position-vertical-relative:text" o:gfxdata="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">
-                    <v:stroke endarrow="block"/>
-                    <w10:wrap type="topAndBottom"/>
-                  </v:shape>
-                </w:pict>
-              </mc:Fallback>
-            </mc:AlternateContent>
+            <w:pict>
+              <v:shape id="Straight Arrow Connector 210" o:spid="_x0000_s1035" type="#_x0000_t32" style="position:absolute;margin-left:254.25pt;margin-top:306.55pt;width:.05pt;height:7.4pt;z-index:251677696;visibility:visible;mso-position-horizontal-relative:text;mso-position-vertical-relative:text" o:gfxdata="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">
+                <v:stroke endarrow="block"/>
+                <w10:wrap type="topAndBottom"/>
+              </v:shape>
+            </w:pict>
           </w:r>
           <w:r>
             <w:rPr>
               <w:noProof/>
             </w:rPr>
-            <mc:AlternateContent>
-              <mc:Choice Requires="wps">
-                <w:drawing>
-                  <wp:anchor distT="0" distB="0" distL="114300" distR="114300" simplePos="0" relativeHeight="251678720" behindDoc="0" locked="0" layoutInCell="1" allowOverlap="1" wp14:anchorId="21759463" wp14:editId="36CA6891">
-                    <wp:simplePos x="0" y="0"/>
-                    <wp:positionH relativeFrom="column">
-                      <wp:posOffset>2685202</wp:posOffset>
-                    </wp:positionH>
-                    <wp:positionV relativeFrom="paragraph">
-                      <wp:posOffset>3987365</wp:posOffset>
-                    </wp:positionV>
-                    <wp:extent cx="1039357" cy="281770"/>
-                    <wp:effectExtent l="0" t="0" r="27940" b="23495"/>
-                    <wp:wrapTopAndBottom/>
-                    <wp:docPr id="211" name="Alternate Process 211"/>
-                    <wp:cNvGraphicFramePr/>
-                    <a:graphic xmlns:a="http://schemas.openxmlformats.org/drawingml/2006/main">
-                      <a:graphicData uri="http://schemas.microsoft.com/office/word/2010/wordprocessingShape">
-                        <wps:wsp>
-                          <wps:cNvSpPr/>
-                          <wps:spPr>
-                            <a:xfrm>
-                              <a:off x="0" y="0"/>
-                              <a:ext cx="1039357" cy="281770"/>
-                            </a:xfrm>
-                            <a:prstGeom prst="flowChartAlternateProcess">
-                              <a:avLst/>
-                            </a:prstGeom>
-                            <a:solidFill>
-                              <a:srgbClr val="FFFFFF"/>
-                            </a:solidFill>
-                            <a:ln w="9525" cap="flat" cmpd="sng">
-                              <a:solidFill>
-                                <a:srgbClr val="000000"/>
-                              </a:solidFill>
-                              <a:prstDash val="solid"/>
-                              <a:miter lim="800000"/>
-                              <a:headEnd type="none" w="sm" len="sm"/>
-                              <a:tailEnd type="none" w="sm" len="sm"/>
-                            </a:ln>
-                          </wps:spPr>
-                          <wps:txbx>
-                            <w:txbxContent>
-                              <w:p>
-                                <w:pPr>
-                                  <w:jc w:val="center"/>
-                                  <w:textDirection w:val="btLr"/>
-                                </w:pPr>
-                                <w:r>
-                                  <w:rPr>
-                                    <w:color w:val="000000"/>
-                                  </w:rPr>
-                                  <w:t>End</w:t>
-                                </w:r>
-                              </w:p>
-                            </w:txbxContent>
-                          </wps:txbx>
-                          <wps:bodyPr spcFirstLastPara="1" wrap="square" lIns="77700" tIns="38850" rIns="77700" bIns="38850" anchor="t" anchorCtr="0">
-                            <a:noAutofit/>
-                          </wps:bodyPr>
-                        </wps:wsp>
-                      </a:graphicData>
-                    </a:graphic>
-                  </wp:anchor>
-                </w:drawing>
-              </mc:Choice>
-              <mc:Fallback>
-                <w:pict>
-                  <v:shape w14:anchorId="21759463" id="Alternate Process 211" o:spid="_x0000_s1033" type="#_x0000_t176" style="position:absolute;margin-left:211.45pt;margin-top:313.95pt;width:81.85pt;height:22.2pt;z-index:251678720;visibility:visible;mso-wrap-style:square;mso-wrap-distance-left:9pt;mso-wrap-distance-top:0;mso-wrap-distance-right:9pt;mso-wrap-distance-bottom:0;mso-position-horizontal:absolute;mso-position-horizontal-relative:text;mso-position-vertical:absolute;mso-position-vertical-relative:text;v-text-anchor:top" o:gfxdata="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">
-                    <v:stroke startarrowwidth="narrow" startarrowlength="short" endarrowwidth="narrow" endarrowlength="short"/>
-                    <v:textbox inset="2.15833mm,1.0792mm,2.15833mm,1.0792mm">
-                      <w:txbxContent>
-                        <w:p>
-                          <w:pPr>
-                            <w:jc w:val="center"/>
-                            <w:textDirection w:val="btLr"/>
-                          </w:pPr>
-                          <w:r>
-                            <w:rPr>
-                              <w:color w:val="000000"/>
-                            </w:rPr>
-                            <w:t>End</w:t>
-                          </w:r>
-                        </w:p>
-                      </w:txbxContent>
-                    </v:textbox>
-                    <w10:wrap type="topAndBottom"/>
-                  </v:shape>
-                </w:pict>
-              </mc:Fallback>
-            </mc:AlternateContent>
+            <w:pict>
+              <v:shape id="Alternate Process 211" o:spid="_x0000_s1033" type="#_x0000_t176" style="position:absolute;margin-left:211.45pt;margin-top:313.95pt;width:81.85pt;height:22.2pt;z-index:251678720;visibility:visible;mso-position-horizontal-relative:text;mso-position-vertical-relative:text" o:gfxdata="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">
+                <v:stroke startarrowwidth="narrow" startarrowlength="short" endarrowwidth="narrow" endarrowlength="short"/>
+                <v:textbox inset="2.15833mm,1.0792mm,2.15833mm,1.0792mm">
+                  <w:txbxContent>
+                    <w:p>
+                      <w:pPr>
+                        <w:jc w:val="center"/>
+                        <w:textDirection w:val="btLr"/>
+                      </w:pPr>
+                      <w:r>
+                        <w:rPr>
+                          <w:color w:val="000000"/>
+                        </w:rPr>
+                        <w:t>End</w:t>
+                      </w:r>
+                    </w:p>
+                  </w:txbxContent>
+                </v:textbox>
+                <w10:wrap type="topAndBottom"/>
+              </v:shape>
+            </w:pict>
           </w:r>
         </w:sdtContent>
       </w:sdt>
@@ -5331,107 +4027,35 @@
         <w:rPr>
           <w:noProof/>
         </w:rPr>
-        <mc:AlternateContent>
-          <mc:Choice Requires="wps">
-            <w:drawing>
-              <wp:anchor distT="0" distB="0" distL="114300" distR="114300" simplePos="0" relativeHeight="251679744" behindDoc="0" locked="0" layoutInCell="1" allowOverlap="1" wp14:anchorId="0E1A4AE9" wp14:editId="21B88405">
-                <wp:simplePos x="0" y="0"/>
-                <wp:positionH relativeFrom="column">
-                  <wp:posOffset>3705225</wp:posOffset>
-                </wp:positionH>
-                <wp:positionV relativeFrom="paragraph">
-                  <wp:posOffset>2196465</wp:posOffset>
-                </wp:positionV>
-                <wp:extent cx="395605" cy="264795"/>
-                <wp:effectExtent l="0" t="0" r="0" b="0"/>
-                <wp:wrapTopAndBottom/>
-                <wp:docPr id="213" name="Text Box 213"/>
-                <wp:cNvGraphicFramePr/>
-                <a:graphic xmlns:a="http://schemas.openxmlformats.org/drawingml/2006/main">
-                  <a:graphicData uri="http://schemas.microsoft.com/office/word/2010/wordprocessingShape">
-                    <wps:wsp>
-                      <wps:cNvSpPr txBox="1"/>
-                      <wps:spPr>
-                        <a:xfrm>
-                          <a:off x="0" y="0"/>
-                          <a:ext cx="395605" cy="264795"/>
-                        </a:xfrm>
-                        <a:prstGeom prst="rect">
-                          <a:avLst/>
-                        </a:prstGeom>
-                        <a:noFill/>
-                        <a:ln>
-                          <a:noFill/>
-                        </a:ln>
-                      </wps:spPr>
-                      <wps:txbx>
-                        <w:txbxContent>
-                          <w:p>
-                            <w:pPr>
-                              <w:textDirection w:val="btLr"/>
-                              <w:rPr>
-                                <w:b/>
-                                <w:sz w:val="13"/>
-                                <w:szCs w:val="16"/>
-                              </w:rPr>
-                            </w:pPr>
-                            <w:r>
-                              <w:rPr>
-                                <w:rFonts w:ascii="Arial" w:eastAsia="Arial" w:hAnsi="Arial" w:cs="Arial"/>
-                                <w:b/>
-                                <w:color w:val="000000"/>
-                                <w:sz w:val="13"/>
-                                <w:szCs w:val="16"/>
-                              </w:rPr>
-                              <w:t>False</w:t>
-                            </w:r>
-                          </w:p>
-                        </w:txbxContent>
-                      </wps:txbx>
-                      <wps:bodyPr spcFirstLastPara="1" wrap="square" lIns="91425" tIns="91425" rIns="91425" bIns="91425" anchor="t" anchorCtr="0">
-                        <a:noAutofit/>
-                      </wps:bodyPr>
-                    </wps:wsp>
-                  </a:graphicData>
-                </a:graphic>
-                <wp14:sizeRelH relativeFrom="margin">
-                  <wp14:pctWidth>0</wp14:pctWidth>
-                </wp14:sizeRelH>
-              </wp:anchor>
-            </w:drawing>
-          </mc:Choice>
-          <mc:Fallback>
-            <w:pict>
-              <v:shape w14:anchorId="0E1A4AE9" id="Text Box 213" o:spid="_x0000_s1034" type="#_x0000_t202" style="position:absolute;margin-left:291.75pt;margin-top:172.95pt;width:31.15pt;height:20.85pt;z-index:251679744;visibility:visible;mso-wrap-style:square;mso-width-percent:0;mso-wrap-distance-left:9pt;mso-wrap-distance-top:0;mso-wrap-distance-right:9pt;mso-wrap-distance-bottom:0;mso-position-horizontal:absolute;mso-position-horizontal-relative:text;mso-position-vertical:absolute;mso-position-vertical-relative:text;mso-width-percent:0;mso-width-relative:margin;v-text-anchor:top" o:gfxdata="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" filled="f" stroked="f">
-                <v:textbox inset="2.53958mm,2.53958mm,2.53958mm,2.53958mm">
-                  <w:txbxContent>
-                    <w:p>
-                      <w:pPr>
-                        <w:textDirection w:val="btLr"/>
-                        <w:rPr>
-                          <w:b/>
-                          <w:sz w:val="13"/>
-                          <w:szCs w:val="16"/>
-                        </w:rPr>
-                      </w:pPr>
-                      <w:r>
-                        <w:rPr>
-                          <w:rFonts w:ascii="Arial" w:eastAsia="Arial" w:hAnsi="Arial" w:cs="Arial"/>
-                          <w:b/>
-                          <w:color w:val="000000"/>
-                          <w:sz w:val="13"/>
-                          <w:szCs w:val="16"/>
-                        </w:rPr>
-                        <w:t>False</w:t>
-                      </w:r>
-                    </w:p>
-                  </w:txbxContent>
-                </v:textbox>
-                <w10:wrap type="topAndBottom"/>
-              </v:shape>
-            </w:pict>
-          </mc:Fallback>
-        </mc:AlternateContent>
+        <w:pict>
+          <v:shape id="Text Box 213" o:spid="_x0000_s1034" type="#_x0000_t202" style="position:absolute;margin-left:291.75pt;margin-top:172.95pt;width:31.15pt;height:20.85pt;z-index:251679744;visibility:visible;mso-width-relative:margin" o:gfxdata="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" filled="f" stroked="f">
+            <v:textbox inset="2.53958mm,2.53958mm,2.53958mm,2.53958mm">
+              <w:txbxContent>
+                <w:p>
+                  <w:pPr>
+                    <w:textDirection w:val="btLr"/>
+                    <w:rPr>
+                      <w:b/>
+                      <w:sz w:val="13"/>
+                      <w:szCs w:val="16"/>
+                    </w:rPr>
+                  </w:pPr>
+                  <w:r>
+                    <w:rPr>
+                      <w:rFonts w:ascii="Arial" w:eastAsia="Arial" w:hAnsi="Arial" w:cs="Arial"/>
+                      <w:b/>
+                      <w:color w:val="000000"/>
+                      <w:sz w:val="13"/>
+                      <w:szCs w:val="16"/>
+                    </w:rPr>
+                    <w:t>False</w:t>
+                  </w:r>
+                </w:p>
+              </w:txbxContent>
+            </v:textbox>
+            <w10:wrap type="topAndBottom"/>
+          </v:shape>
+        </w:pict>
       </w:r>
     </w:p>
     <w:p>
@@ -5524,7 +4148,6 @@
           <w:szCs w:val="24"/>
         </w:rPr>
         <w:tab/>
-        <w:t xml:space="preserve">   </w:t>
       </w:r>
       <w:r>
         <w:rPr>
@@ -5534,7 +4157,6 @@
           <w:szCs w:val="24"/>
         </w:rPr>
         <w:tab/>
-        <w:t xml:space="preserve">   </w:t>
       </w:r>
       <w:r>
         <w:rPr>
@@ -5544,7 +4166,6 @@
           <w:szCs w:val="24"/>
         </w:rPr>
         <w:tab/>
-        <w:t xml:space="preserve">                               </w:t>
       </w:r>
       <w:r>
         <w:rPr>
@@ -5563,7 +4184,6 @@
           <w:szCs w:val="24"/>
         </w:rPr>
         <w:tab/>
-        <w:t xml:space="preserve">    </w:t>
       </w:r>
       <w:r>
         <w:rPr>
@@ -5616,8 +4236,8 @@
 </file>
 
 <file path=word/numbering.xml><?xml version="1.0" encoding="utf-8"?>
-<w:numbering xmlns:wpc="http://schemas.microsoft.com/office/word/2010/wordprocessingCanvas" xmlns:cx="http://schemas.microsoft.com/office/drawing/2014/chartex" xmlns:cx1="http://schemas.microsoft.com/office/drawing/2015/9/8/chartex" xmlns:cx2="http://schemas.microsoft.com/office/drawing/2015/10/21/chartex" xmlns:cx3="http://schemas.microsoft.com/office/drawing/2016/5/9/chartex" xmlns:cx4="http://schemas.microsoft.com/office/drawing/2016/5/10/chartex" xmlns:cx5="http://schemas.microsoft.com/office/drawing/2016/5/11/chartex" xmlns:cx6="http://schemas.microsoft.com/office/drawing/2016/5/12/chartex" xmlns:cx7="http://schemas.microsoft.com/office/drawing/2016/5/13/chartex" xmlns:cx8="http://schemas.microsoft.com/office/drawing/2016/5/14/chartex" xmlns:mc="http://schemas.openxmlformats.org/markup-compatibility/2006" xmlns:aink="http://schemas.microsoft.com/office/drawing/2016/ink" xmlns:am3d="http://schemas.microsoft.com/office/drawing/2017/model3d" xmlns:o="urn:schemas-microsoft-com:office:office" xmlns:r="http://schemas.openxmlformats.org/officeDocument/2006/relationships" xmlns:m="http://schemas.openxmlformats.org/officeDocument/2006/math" xmlns:v="urn:schemas-microsoft-com:vml" xmlns:wp14="http://schemas.microsoft.com/office/word/2010/wordprocessingDrawing" xmlns:wp="http://schemas.openxmlformats.org/drawingml/2006/wordprocessingDrawing" xmlns:w10="urn:schemas-microsoft-com:office:word" xmlns:w="http://schemas.openxmlformats.org/wordprocessingml/2006/main" xmlns:w14="http://schemas.microsoft.com/office/word/2010/wordml" xmlns:w15="http://schemas.microsoft.com/office/word/2012/wordml" xmlns:w16cid="http://schemas.microsoft.com/office/word/2016/wordml/cid" xmlns:w16se="http://schemas.microsoft.com/office/word/2015/wordml/symex" xmlns:wpg="http://schemas.microsoft.com/office/word/2010/wordprocessingGroup" xmlns:wpi="http://schemas.microsoft.com/office/word/2010/wordprocessingInk" xmlns:wne="http://schemas.microsoft.com/office/word/2006/wordml" xmlns:wps="http://schemas.microsoft.com/office/word/2010/wordprocessingShape" mc:Ignorable="w14 w15 w16se w16cid wp14">
-  <w:abstractNum w:abstractNumId="0" w15:restartNumberingAfterBreak="0">
+<w:numbering xmlns:ve="http://schemas.openxmlformats.org/markup-compatibility/2006" xmlns:o="urn:schemas-microsoft-com:office:office" xmlns:r="http://schemas.openxmlformats.org/officeDocument/2006/relationships" xmlns:m="http://schemas.openxmlformats.org/officeDocument/2006/math" xmlns:v="urn:schemas-microsoft-com:vml" xmlns:wp="http://schemas.openxmlformats.org/drawingml/2006/wordprocessingDrawing" xmlns:w10="urn:schemas-microsoft-com:office:word" xmlns:w="http://schemas.openxmlformats.org/wordprocessingml/2006/main" xmlns:wne="http://schemas.microsoft.com/office/word/2006/wordml">
+  <w:abstractNum w:abstractNumId="0">
     <w:nsid w:val="11A93EC1"/>
     <w:multiLevelType w:val="multilevel"/>
     <w:tmpl w:val="54663F5E"/>
@@ -5737,7 +4357,7 @@
 </file>
 
 <file path=word/styles.xml><?xml version="1.0" encoding="utf-8"?>
-<w:styles xmlns:mc="http://schemas.openxmlformats.org/markup-compatibility/2006" xmlns:r="http://schemas.openxmlformats.org/officeDocument/2006/relationships" xmlns:w="http://schemas.openxmlformats.org/wordprocessingml/2006/main" xmlns:w14="http://schemas.microsoft.com/office/word/2010/wordml" xmlns:w15="http://schemas.microsoft.com/office/word/2012/wordml" xmlns:w16cid="http://schemas.microsoft.com/office/word/2016/wordml/cid" xmlns:w16se="http://schemas.microsoft.com/office/word/2015/wordml/symex" mc:Ignorable="w14 w15 w16se w16cid">
+<w:styles xmlns:r="http://schemas.openxmlformats.org/officeDocument/2006/relationships" xmlns:w="http://schemas.openxmlformats.org/wordprocessingml/2006/main">
   <w:docDefaults>
     <w:rPrDefault>
       <w:rPr>
@@ -5749,380 +4369,144 @@
     </w:rPrDefault>
     <w:pPrDefault/>
   </w:docDefaults>
-  <w:latentStyles w:defLockedState="0" w:defUIPriority="99" w:defSemiHidden="0" w:defUnhideWhenUsed="0" w:defQFormat="0" w:count="376">
-    <w:lsdException w:name="Normal" w:uiPriority="0" w:qFormat="1"/>
-    <w:lsdException w:name="heading 1" w:uiPriority="9" w:qFormat="1"/>
-    <w:lsdException w:name="heading 2" w:semiHidden="1" w:uiPriority="9" w:unhideWhenUsed="1" w:qFormat="1"/>
-    <w:lsdException w:name="heading 3" w:semiHidden="1" w:uiPriority="9" w:unhideWhenUsed="1" w:qFormat="1"/>
-    <w:lsdException w:name="heading 4" w:semiHidden="1" w:uiPriority="9" w:unhideWhenUsed="1" w:qFormat="1"/>
-    <w:lsdException w:name="heading 5" w:semiHidden="1" w:uiPriority="9" w:unhideWhenUsed="1" w:qFormat="1"/>
-    <w:lsdException w:name="heading 6" w:semiHidden="1" w:uiPriority="9" w:unhideWhenUsed="1" w:qFormat="1"/>
-    <w:lsdException w:name="heading 7" w:semiHidden="1" w:uiPriority="9" w:unhideWhenUsed="1" w:qFormat="1"/>
-    <w:lsdException w:name="heading 8" w:semiHidden="1" w:uiPriority="9" w:unhideWhenUsed="1" w:qFormat="1"/>
-    <w:lsdException w:name="heading 9" w:semiHidden="1" w:uiPriority="9" w:unhideWhenUsed="1" w:qFormat="1"/>
-    <w:lsdException w:name="index 1" w:semiHidden="1" w:unhideWhenUsed="1"/>
-    <w:lsdException w:name="index 2" w:semiHidden="1" w:unhideWhenUsed="1"/>
-    <w:lsdException w:name="index 3" w:semiHidden="1" w:unhideWhenUsed="1"/>
-    <w:lsdException w:name="index 4" w:semiHidden="1" w:unhideWhenUsed="1"/>
-    <w:lsdException w:name="index 5" w:semiHidden="1" w:unhideWhenUsed="1"/>
-    <w:lsdException w:name="index 6" w:semiHidden="1" w:unhideWhenUsed="1"/>
-    <w:lsdException w:name="index 7" w:semiHidden="1" w:unhideWhenUsed="1"/>
-    <w:lsdException w:name="index 8" w:semiHidden="1" w:unhideWhenUsed="1"/>
-    <w:lsdException w:name="index 9" w:semiHidden="1" w:unhideWhenUsed="1"/>
-    <w:lsdException w:name="toc 1" w:semiHidden="1" w:uiPriority="39" w:unhideWhenUsed="1"/>
-    <w:lsdException w:name="toc 2" w:semiHidden="1" w:uiPriority="39" w:unhideWhenUsed="1"/>
-    <w:lsdException w:name="toc 3" w:semiHidden="1" w:uiPriority="39" w:unhideWhenUsed="1"/>
-    <w:lsdException w:name="toc 4" w:semiHidden="1" w:uiPriority="39" w:unhideWhenUsed="1"/>
-    <w:lsdException w:name="toc 5" w:semiHidden="1" w:uiPriority="39" w:unhideWhenUsed="1"/>
-    <w:lsdException w:name="toc 6" w:semiHidden="1" w:uiPriority="39" w:unhideWhenUsed="1"/>
-    <w:lsdException w:name="toc 7" w:semiHidden="1" w:uiPriority="39" w:unhideWhenUsed="1"/>
-    <w:lsdException w:name="toc 8" w:semiHidden="1" w:uiPriority="39" w:unhideWhenUsed="1"/>
-    <w:lsdException w:name="toc 9" w:semiHidden="1" w:uiPriority="39" w:unhideWhenUsed="1"/>
-    <w:lsdException w:name="Normal Indent" w:semiHidden="1" w:unhideWhenUsed="1"/>
-    <w:lsdException w:name="footnote text" w:semiHidden="1" w:unhideWhenUsed="1"/>
-    <w:lsdException w:name="annotation text" w:semiHidden="1" w:unhideWhenUsed="1"/>
-    <w:lsdException w:name="header" w:semiHidden="1" w:unhideWhenUsed="1"/>
-    <w:lsdException w:name="footer" w:semiHidden="1" w:unhideWhenUsed="1"/>
-    <w:lsdException w:name="index heading" w:semiHidden="1" w:unhideWhenUsed="1"/>
-    <w:lsdException w:name="caption" w:semiHidden="1" w:uiPriority="35" w:unhideWhenUsed="1" w:qFormat="1"/>
-    <w:lsdException w:name="table of figures" w:semiHidden="1" w:unhideWhenUsed="1"/>
-    <w:lsdException w:name="envelope address" w:semiHidden="1" w:unhideWhenUsed="1"/>
-    <w:lsdException w:name="envelope return" w:semiHidden="1" w:unhideWhenUsed="1"/>
-    <w:lsdException w:name="footnote reference" w:semiHidden="1" w:unhideWhenUsed="1"/>
-    <w:lsdException w:name="annotation reference" w:semiHidden="1" w:unhideWhenUsed="1"/>
-    <w:lsdException w:name="line number" w:semiHidden="1" w:unhideWhenUsed="1"/>
-    <w:lsdException w:name="page number" w:semiHidden="1" w:unhideWhenUsed="1"/>
-    <w:lsdException w:name="endnote reference" w:semiHidden="1" w:unhideWhenUsed="1"/>
-    <w:lsdException w:name="endnote text" w:semiHidden="1" w:unhideWhenUsed="1"/>
-    <w:lsdException w:name="table of authorities" w:semiHidden="1" w:unhideWhenUsed="1"/>
-    <w:lsdException w:name="macro" w:semiHidden="1" w:unhideWhenUsed="1"/>
-    <w:lsdException w:name="toa heading" w:semiHidden="1" w:unhideWhenUsed="1"/>
-    <w:lsdException w:name="List" w:semiHidden="1" w:unhideWhenUsed="1"/>
-    <w:lsdException w:name="List Bullet" w:semiHidden="1" w:unhideWhenUsed="1"/>
-    <w:lsdException w:name="List Number" w:semiHidden="1" w:unhideWhenUsed="1"/>
-    <w:lsdException w:name="List 2" w:semiHidden="1" w:unhideWhenUsed="1"/>
-    <w:lsdException w:name="List 3" w:semiHidden="1" w:unhideWhenUsed="1"/>
-    <w:lsdException w:name="List 4" w:semiHidden="1" w:unhideWhenUsed="1"/>
-    <w:lsdException w:name="List 5" w:semiHidden="1" w:unhideWhenUsed="1"/>
-    <w:lsdException w:name="List Bullet 2" w:semiHidden="1" w:unhideWhenUsed="1"/>
-    <w:lsdException w:name="List Bullet 3" w:semiHidden="1" w:unhideWhenUsed="1"/>
-    <w:lsdException w:name="List Bullet 4" w:semiHidden="1" w:unhideWhenUsed="1"/>
-    <w:lsdException w:name="List Bullet 5" w:semiHidden="1" w:unhideWhenUsed="1"/>
-    <w:lsdException w:name="List Number 2" w:semiHidden="1" w:unhideWhenUsed="1"/>
-    <w:lsdException w:name="List Number 3" w:semiHidden="1" w:unhideWhenUsed="1"/>
-    <w:lsdException w:name="List Number 4" w:semiHidden="1" w:unhideWhenUsed="1"/>
-    <w:lsdException w:name="List Number 5" w:semiHidden="1" w:unhideWhenUsed="1"/>
-    <w:lsdException w:name="Title" w:uiPriority="10" w:qFormat="1"/>
-    <w:lsdException w:name="Closing" w:semiHidden="1" w:unhideWhenUsed="1"/>
-    <w:lsdException w:name="Signature" w:semiHidden="1" w:unhideWhenUsed="1"/>
-    <w:lsdException w:name="Default Paragraph Font" w:semiHidden="1" w:uiPriority="1" w:unhideWhenUsed="1"/>
-    <w:lsdException w:name="Body Text" w:semiHidden="1" w:unhideWhenUsed="1"/>
-    <w:lsdException w:name="Body Text Indent" w:semiHidden="1" w:unhideWhenUsed="1"/>
-    <w:lsdException w:name="List Continue" w:semiHidden="1" w:unhideWhenUsed="1"/>
-    <w:lsdException w:name="List Continue 2" w:semiHidden="1" w:unhideWhenUsed="1"/>
-    <w:lsdException w:name="List Continue 3" w:semiHidden="1" w:unhideWhenUsed="1"/>
-    <w:lsdException w:name="List Continue 4" w:semiHidden="1" w:unhideWhenUsed="1"/>
-    <w:lsdException w:name="List Continue 5" w:semiHidden="1" w:unhideWhenUsed="1"/>
-    <w:lsdException w:name="Message Header" w:semiHidden="1" w:unhideWhenUsed="1"/>
-    <w:lsdException w:name="Subtitle" w:uiPriority="11" w:qFormat="1"/>
-    <w:lsdException w:name="Salutation" w:semiHidden="1" w:unhideWhenUsed="1"/>
-    <w:lsdException w:name="Date" w:semiHidden="1" w:unhideWhenUsed="1"/>
-    <w:lsdException w:name="Body Text First Indent" w:semiHidden="1" w:unhideWhenUsed="1"/>
-    <w:lsdException w:name="Body Text First Indent 2" w:semiHidden="1" w:unhideWhenUsed="1"/>
-    <w:lsdException w:name="Note Heading" w:semiHidden="1" w:unhideWhenUsed="1"/>
-    <w:lsdException w:name="Body Text 2" w:semiHidden="1" w:unhideWhenUsed="1"/>
-    <w:lsdException w:name="Body Text 3" w:semiHidden="1" w:unhideWhenUsed="1"/>
-    <w:lsdException w:name="Body Text Indent 2" w:semiHidden="1" w:unhideWhenUsed="1"/>
-    <w:lsdException w:name="Body Text Indent 3" w:semiHidden="1" w:unhideWhenUsed="1"/>
-    <w:lsdException w:name="Block Text" w:semiHidden="1" w:unhideWhenUsed="1"/>
-    <w:lsdException w:name="Hyperlink" w:semiHidden="1" w:unhideWhenUsed="1"/>
-    <w:lsdException w:name="FollowedHyperlink" w:semiHidden="1" w:unhideWhenUsed="1"/>
-    <w:lsdException w:name="Strong" w:uiPriority="22" w:qFormat="1"/>
-    <w:lsdException w:name="Emphasis" w:uiPriority="20" w:qFormat="1"/>
-    <w:lsdException w:name="Document Map" w:semiHidden="1" w:unhideWhenUsed="1"/>
-    <w:lsdException w:name="Plain Text" w:semiHidden="1" w:unhideWhenUsed="1"/>
-    <w:lsdException w:name="E-mail Signature" w:semiHidden="1" w:unhideWhenUsed="1"/>
-    <w:lsdException w:name="HTML Top of Form" w:semiHidden="1" w:unhideWhenUsed="1"/>
-    <w:lsdException w:name="HTML Bottom of Form" w:semiHidden="1" w:unhideWhenUsed="1"/>
-    <w:lsdException w:name="Normal (Web)" w:semiHidden="1" w:unhideWhenUsed="1"/>
-    <w:lsdException w:name="HTML Acronym" w:semiHidden="1" w:unhideWhenUsed="1"/>
-    <w:lsdException w:name="HTML Address" w:semiHidden="1" w:unhideWhenUsed="1"/>
-    <w:lsdException w:name="HTML Cite" w:semiHidden="1" w:unhideWhenUsed="1"/>
-    <w:lsdException w:name="HTML Code" w:semiHidden="1" w:unhideWhenUsed="1"/>
-    <w:lsdException w:name="HTML Definition" w:semiHidden="1" w:unhideWhenUsed="1"/>
-    <w:lsdException w:name="HTML Keyboard" w:semiHidden="1" w:unhideWhenUsed="1"/>
-    <w:lsdException w:name="HTML Preformatted" w:semiHidden="1" w:unhideWhenUsed="1"/>
-    <w:lsdException w:name="HTML Sample" w:semiHidden="1" w:unhideWhenUsed="1"/>
-    <w:lsdException w:name="HTML Typewriter" w:semiHidden="1" w:unhideWhenUsed="1"/>
-    <w:lsdException w:name="HTML Variable" w:semiHidden="1" w:unhideWhenUsed="1"/>
-    <w:lsdException w:name="Normal Table" w:semiHidden="1" w:unhideWhenUsed="1"/>
-    <w:lsdException w:name="annotation subject" w:semiHidden="1" w:unhideWhenUsed="1"/>
-    <w:lsdException w:name="No List" w:semiHidden="1" w:unhideWhenUsed="1"/>
-    <w:lsdException w:name="Outline List 1" w:semiHidden="1" w:unhideWhenUsed="1"/>
-    <w:lsdException w:name="Outline List 2" w:semiHidden="1" w:unhideWhenUsed="1"/>
-    <w:lsdException w:name="Outline List 3" w:semiHidden="1" w:unhideWhenUsed="1"/>
-    <w:lsdException w:name="Table Simple 1" w:semiHidden="1" w:unhideWhenUsed="1"/>
-    <w:lsdException w:name="Table Simple 2" w:semiHidden="1" w:unhideWhenUsed="1"/>
-    <w:lsdException w:name="Table Simple 3" w:semiHidden="1" w:unhideWhenUsed="1"/>
-    <w:lsdException w:name="Table Classic 1" w:semiHidden="1" w:unhideWhenUsed="1"/>
-    <w:lsdException w:name="Table Classic 2" w:semiHidden="1" w:unhideWhenUsed="1"/>
-    <w:lsdException w:name="Table Classic 3" w:semiHidden="1" w:unhideWhenUsed="1"/>
-    <w:lsdException w:name="Table Classic 4" w:semiHidden="1" w:unhideWhenUsed="1"/>
-    <w:lsdException w:name="Table Colorful 1" w:semiHidden="1" w:unhideWhenUsed="1"/>
-    <w:lsdException w:name="Table Colorful 2" w:semiHidden="1" w:unhideWhenUsed="1"/>
-    <w:lsdException w:name="Table Colorful 3" w:semiHidden="1" w:unhideWhenUsed="1"/>
-    <w:lsdException w:name="Table Columns 1" w:semiHidden="1" w:unhideWhenUsed="1"/>
-    <w:lsdException w:name="Table Columns 2" w:semiHidden="1" w:unhideWhenUsed="1"/>
-    <w:lsdException w:name="Table Columns 3" w:semiHidden="1" w:unhideWhenUsed="1"/>
-    <w:lsdException w:name="Table Columns 4" w:semiHidden="1" w:unhideWhenUsed="1"/>
-    <w:lsdException w:name="Table Columns 5" w:semiHidden="1" w:unhideWhenUsed="1"/>
-    <w:lsdException w:name="Table Grid 1" w:semiHidden="1" w:unhideWhenUsed="1"/>
-    <w:lsdException w:name="Table Grid 2" w:semiHidden="1" w:unhideWhenUsed="1"/>
-    <w:lsdException w:name="Table Grid 3" w:semiHidden="1" w:unhideWhenUsed="1"/>
-    <w:lsdException w:name="Table Grid 4" w:semiHidden="1" w:unhideWhenUsed="1"/>
-    <w:lsdException w:name="Table Grid 5" w:semiHidden="1" w:unhideWhenUsed="1"/>
-    <w:lsdException w:name="Table Grid 6" w:semiHidden="1" w:unhideWhenUsed="1"/>
-    <w:lsdException w:name="Table Grid 7" w:semiHidden="1" w:unhideWhenUsed="1"/>
-    <w:lsdException w:name="Table Grid 8" w:semiHidden="1" w:unhideWhenUsed="1"/>
-    <w:lsdException w:name="Table List 1" w:semiHidden="1" w:unhideWhenUsed="1"/>
-    <w:lsdException w:name="Table List 2" w:semiHidden="1" w:unhideWhenUsed="1"/>
-    <w:lsdException w:name="Table List 3" w:semiHidden="1" w:unhideWhenUsed="1"/>
-    <w:lsdException w:name="Table List 4" w:semiHidden="1" w:unhideWhenUsed="1"/>
-    <w:lsdException w:name="Table List 5" w:semiHidden="1" w:unhideWhenUsed="1"/>
-    <w:lsdException w:name="Table List 6" w:semiHidden="1" w:unhideWhenUsed="1"/>
-    <w:lsdException w:name="Table List 7" w:semiHidden="1" w:unhideWhenUsed="1"/>
-    <w:lsdException w:name="Table List 8" w:semiHidden="1" w:unhideWhenUsed="1"/>
-    <w:lsdException w:name="Table 3D effects 1" w:semiHidden="1" w:unhideWhenUsed="1"/>
-    <w:lsdException w:name="Table 3D effects 2" w:semiHidden="1" w:unhideWhenUsed="1"/>
-    <w:lsdException w:name="Table 3D effects 3" w:semiHidden="1" w:unhideWhenUsed="1"/>
-    <w:lsdException w:name="Table Contemporary" w:semiHidden="1" w:unhideWhenUsed="1"/>
-    <w:lsdException w:name="Table Elegant" w:semiHidden="1" w:unhideWhenUsed="1"/>
-    <w:lsdException w:name="Table Professional" w:semiHidden="1" w:unhideWhenUsed="1"/>
-    <w:lsdException w:name="Table Subtle 1" w:semiHidden="1" w:unhideWhenUsed="1"/>
-    <w:lsdException w:name="Table Subtle 2" w:semiHidden="1" w:unhideWhenUsed="1"/>
-    <w:lsdException w:name="Table Web 1" w:semiHidden="1" w:unhideWhenUsed="1"/>
-    <w:lsdException w:name="Table Web 2" w:semiHidden="1" w:unhideWhenUsed="1"/>
-    <w:lsdException w:name="Table Web 3" w:semiHidden="1" w:unhideWhenUsed="1"/>
-    <w:lsdException w:name="Balloon Text" w:semiHidden="1" w:unhideWhenUsed="1"/>
-    <w:lsdException w:name="Table Grid" w:uiPriority="39"/>
-    <w:lsdException w:name="Table Theme" w:semiHidden="1" w:unhideWhenUsed="1"/>
-    <w:lsdException w:name="Placeholder Text" w:semiHidden="1"/>
-    <w:lsdException w:name="No Spacing" w:uiPriority="1" w:qFormat="1"/>
-    <w:lsdException w:name="Light Shading" w:uiPriority="60"/>
-    <w:lsdException w:name="Light List" w:uiPriority="61"/>
-    <w:lsdException w:name="Light Grid" w:uiPriority="62"/>
-    <w:lsdException w:name="Medium Shading 1" w:uiPriority="63"/>
-    <w:lsdException w:name="Medium Shading 2" w:uiPriority="64"/>
-    <w:lsdException w:name="Medium List 1" w:uiPriority="65"/>
-    <w:lsdException w:name="Medium List 2" w:uiPriority="66"/>
-    <w:lsdException w:name="Medium Grid 1" w:uiPriority="67"/>
-    <w:lsdException w:name="Medium Grid 2" w:uiPriority="68"/>
-    <w:lsdException w:name="Medium Grid 3" w:uiPriority="69"/>
-    <w:lsdException w:name="Dark List" w:uiPriority="70"/>
-    <w:lsdException w:name="Colorful Shading" w:uiPriority="71"/>
-    <w:lsdException w:name="Colorful List" w:uiPriority="72"/>
-    <w:lsdException w:name="Colorful Grid" w:uiPriority="73"/>
-    <w:lsdException w:name="Light Shading Accent 1" w:uiPriority="60"/>
-    <w:lsdException w:name="Light List Accent 1" w:uiPriority="61"/>
-    <w:lsdException w:name="Light Grid Accent 1" w:uiPriority="62"/>
-    <w:lsdException w:name="Medium Shading 1 Accent 1" w:uiPriority="63"/>
-    <w:lsdException w:name="Medium Shading 2 Accent 1" w:uiPriority="64"/>
-    <w:lsdException w:name="Medium List 1 Accent 1" w:uiPriority="65"/>
-    <w:lsdException w:name="Revision" w:semiHidden="1"/>
-    <w:lsdException w:name="List Paragraph" w:uiPriority="34" w:qFormat="1"/>
-    <w:lsdException w:name="Quote" w:uiPriority="29" w:qFormat="1"/>
-    <w:lsdException w:name="Intense Quote" w:uiPriority="30" w:qFormat="1"/>
-    <w:lsdException w:name="Medium List 2 Accent 1" w:uiPriority="66"/>
-    <w:lsdException w:name="Medium Grid 1 Accent 1" w:uiPriority="67"/>
-    <w:lsdException w:name="Medium Grid 2 Accent 1" w:uiPriority="68"/>
-    <w:lsdException w:name="Medium Grid 3 Accent 1" w:uiPriority="69"/>
-    <w:lsdException w:name="Dark List Accent 1" w:uiPriority="70"/>
-    <w:lsdException w:name="Colorful Shading Accent 1" w:uiPriority="71"/>
-    <w:lsdException w:name="Colorful List Accent 1" w:uiPriority="72"/>
-    <w:lsdException w:name="Colorful Grid Accent 1" w:uiPriority="73"/>
-    <w:lsdException w:name="Light Shading Accent 2" w:uiPriority="60"/>
-    <w:lsdException w:name="Light List Accent 2" w:uiPriority="61"/>
-    <w:lsdException w:name="Light Grid Accent 2" w:uiPriority="62"/>
-    <w:lsdException w:name="Medium Shading 1 Accent 2" w:uiPriority="63"/>
-    <w:lsdException w:name="Medium Shading 2 Accent 2" w:uiPriority="64"/>
-    <w:lsdException w:name="Medium List 1 Accent 2" w:uiPriority="65"/>
-    <w:lsdException w:name="Medium List 2 Accent 2" w:uiPriority="66"/>
-    <w:lsdException w:name="Medium Grid 1 Accent 2" w:uiPriority="67"/>
-    <w:lsdException w:name="Medium Grid 2 Accent 2" w:uiPriority="68"/>
-    <w:lsdException w:name="Medium Grid 3 Accent 2" w:uiPriority="69"/>
-    <w:lsdException w:name="Dark List Accent 2" w:uiPriority="70"/>
-    <w:lsdException w:name="Colorful Shading Accent 2" w:uiPriority="71"/>
-    <w:lsdException w:name="Colorful List Accent 2" w:uiPriority="72"/>
-    <w:lsdException w:name="Colorful Grid Accent 2" w:uiPriority="73"/>
-    <w:lsdException w:name="Light Shading Accent 3" w:uiPriority="60"/>
-    <w:lsdException w:name="Light List Accent 3" w:uiPriority="61"/>
-    <w:lsdException w:name="Light Grid Accent 3" w:uiPriority="62"/>
-    <w:lsdException w:name="Medium Shading 1 Accent 3" w:uiPriority="63"/>
-    <w:lsdException w:name="Medium Shading 2 Accent 3" w:uiPriority="64"/>
-    <w:lsdException w:name="Medium List 1 Accent 3" w:uiPriority="65"/>
-    <w:lsdException w:name="Medium List 2 Accent 3" w:uiPriority="66"/>
-    <w:lsdException w:name="Medium Grid 1 Accent 3" w:uiPriority="67"/>
-    <w:lsdException w:name="Medium Grid 2 Accent 3" w:uiPriority="68"/>
-    <w:lsdException w:name="Medium Grid 3 Accent 3" w:uiPriority="69"/>
-    <w:lsdException w:name="Dark List Accent 3" w:uiPriority="70"/>
-    <w:lsdException w:name="Colorful Shading Accent 3" w:uiPriority="71"/>
-    <w:lsdException w:name="Colorful List Accent 3" w:uiPriority="72"/>
-    <w:lsdException w:name="Colorful Grid Accent 3" w:uiPriority="73"/>
-    <w:lsdException w:name="Light Shading Accent 4" w:uiPriority="60"/>
-    <w:lsdException w:name="Light List Accent 4" w:uiPriority="61"/>
-    <w:lsdException w:name="Light Grid Accent 4" w:uiPriority="62"/>
-    <w:lsdException w:name="Medium Shading 1 Accent 4" w:uiPriority="63"/>
-    <w:lsdException w:name="Medium Shading 2 Accent 4" w:uiPriority="64"/>
-    <w:lsdException w:name="Medium List 1 Accent 4" w:uiPriority="65"/>
-    <w:lsdException w:name="Medium List 2 Accent 4" w:uiPriority="66"/>
-    <w:lsdException w:name="Medium Grid 1 Accent 4" w:uiPriority="67"/>
-    <w:lsdException w:name="Medium Grid 2 Accent 4" w:uiPriority="68"/>
-    <w:lsdException w:name="Medium Grid 3 Accent 4" w:uiPriority="69"/>
-    <w:lsdException w:name="Dark List Accent 4" w:uiPriority="70"/>
-    <w:lsdException w:name="Colorful Shading Accent 4" w:uiPriority="71"/>
-    <w:lsdException w:name="Colorful List Accent 4" w:uiPriority="72"/>
-    <w:lsdException w:name="Colorful Grid Accent 4" w:uiPriority="73"/>
-    <w:lsdException w:name="Light Shading Accent 5" w:uiPriority="60"/>
-    <w:lsdException w:name="Light List Accent 5" w:uiPriority="61"/>
-    <w:lsdException w:name="Light Grid Accent 5" w:uiPriority="62"/>
-    <w:lsdException w:name="Medium Shading 1 Accent 5" w:uiPriority="63"/>
-    <w:lsdException w:name="Medium Shading 2 Accent 5" w:uiPriority="64"/>
-    <w:lsdException w:name="Medium List 1 Accent 5" w:uiPriority="65"/>
-    <w:lsdException w:name="Medium List 2 Accent 5" w:uiPriority="66"/>
-    <w:lsdException w:name="Medium Grid 1 Accent 5" w:uiPriority="67"/>
-    <w:lsdException w:name="Medium Grid 2 Accent 5" w:uiPriority="68"/>
-    <w:lsdException w:name="Medium Grid 3 Accent 5" w:uiPriority="69"/>
-    <w:lsdException w:name="Dark List Accent 5" w:uiPriority="70"/>
-    <w:lsdException w:name="Colorful Shading Accent 5" w:uiPriority="71"/>
-    <w:lsdException w:name="Colorful List Accent 5" w:uiPriority="72"/>
-    <w:lsdException w:name="Colorful Grid Accent 5" w:uiPriority="73"/>
-    <w:lsdException w:name="Light Shading Accent 6" w:uiPriority="60"/>
-    <w:lsdException w:name="Light List Accent 6" w:uiPriority="61"/>
-    <w:lsdException w:name="Light Grid Accent 6" w:uiPriority="62"/>
-    <w:lsdException w:name="Medium Shading 1 Accent 6" w:uiPriority="63"/>
-    <w:lsdException w:name="Medium Shading 2 Accent 6" w:uiPriority="64"/>
-    <w:lsdException w:name="Medium List 1 Accent 6" w:uiPriority="65"/>
-    <w:lsdException w:name="Medium List 2 Accent 6" w:uiPriority="66"/>
-    <w:lsdException w:name="Medium Grid 1 Accent 6" w:uiPriority="67"/>
-    <w:lsdException w:name="Medium Grid 2 Accent 6" w:uiPriority="68"/>
-    <w:lsdException w:name="Medium Grid 3 Accent 6" w:uiPriority="69"/>
-    <w:lsdException w:name="Dark List Accent 6" w:uiPriority="70"/>
-    <w:lsdException w:name="Colorful Shading Accent 6" w:uiPriority="71"/>
-    <w:lsdException w:name="Colorful List Accent 6" w:uiPriority="72"/>
-    <w:lsdException w:name="Colorful Grid Accent 6" w:uiPriority="73"/>
-    <w:lsdException w:name="Subtle Emphasis" w:uiPriority="19" w:qFormat="1"/>
-    <w:lsdException w:name="Intense Emphasis" w:uiPriority="21" w:qFormat="1"/>
-    <w:lsdException w:name="Subtle Reference" w:uiPriority="31" w:qFormat="1"/>
-    <w:lsdException w:name="Intense Reference" w:uiPriority="32" w:qFormat="1"/>
-    <w:lsdException w:name="Book Title" w:uiPriority="33" w:qFormat="1"/>
-    <w:lsdException w:name="Bibliography" w:semiHidden="1" w:uiPriority="37" w:unhideWhenUsed="1"/>
-    <w:lsdException w:name="TOC Heading" w:semiHidden="1" w:uiPriority="39" w:unhideWhenUsed="1" w:qFormat="1"/>
-    <w:lsdException w:name="Plain Table 1" w:uiPriority="41"/>
-    <w:lsdException w:name="Plain Table 2" w:uiPriority="42"/>
-    <w:lsdException w:name="Plain Table 3" w:uiPriority="43"/>
-    <w:lsdException w:name="Plain Table 4" w:uiPriority="44"/>
-    <w:lsdException w:name="Plain Table 5" w:uiPriority="45"/>
-    <w:lsdException w:name="Grid Table Light" w:uiPriority="40"/>
-    <w:lsdException w:name="Grid Table 1 Light" w:uiPriority="46"/>
-    <w:lsdException w:name="Grid Table 2" w:uiPriority="47"/>
-    <w:lsdException w:name="Grid Table 3" w:uiPriority="48"/>
-    <w:lsdException w:name="Grid Table 4" w:uiPriority="49"/>
-    <w:lsdException w:name="Grid Table 5 Dark" w:uiPriority="50"/>
-    <w:lsdException w:name="Grid Table 6 Colorful" w:uiPriority="51"/>
-    <w:lsdException w:name="Grid Table 7 Colorful" w:uiPriority="52"/>
-    <w:lsdException w:name="Grid Table 1 Light Accent 1" w:uiPriority="46"/>
-    <w:lsdException w:name="Grid Table 2 Accent 1" w:uiPriority="47"/>
-    <w:lsdException w:name="Grid Table 3 Accent 1" w:uiPriority="48"/>
-    <w:lsdException w:name="Grid Table 4 Accent 1" w:uiPriority="49"/>
-    <w:lsdException w:name="Grid Table 5 Dark Accent 1" w:uiPriority="50"/>
-    <w:lsdException w:name="Grid Table 6 Colorful Accent 1" w:uiPriority="51"/>
-    <w:lsdException w:name="Grid Table 7 Colorful Accent 1" w:uiPriority="52"/>
-    <w:lsdException w:name="Grid Table 1 Light Accent 2" w:uiPriority="46"/>
-    <w:lsdException w:name="Grid Table 2 Accent 2" w:uiPriority="47"/>
-    <w:lsdException w:name="Grid Table 3 Accent 2" w:uiPriority="48"/>
-    <w:lsdException w:name="Grid Table 4 Accent 2" w:uiPriority="49"/>
-    <w:lsdException w:name="Grid Table 5 Dark Accent 2" w:uiPriority="50"/>
-    <w:lsdException w:name="Grid Table 6 Colorful Accent 2" w:uiPriority="51"/>
-    <w:lsdException w:name="Grid Table 7 Colorful Accent 2" w:uiPriority="52"/>
-    <w:lsdException w:name="Grid Table 1 Light Accent 3" w:uiPriority="46"/>
-    <w:lsdException w:name="Grid Table 2 Accent 3" w:uiPriority="47"/>
-    <w:lsdException w:name="Grid Table 3 Accent 3" w:uiPriority="48"/>
-    <w:lsdException w:name="Grid Table 4 Accent 3" w:uiPriority="49"/>
-    <w:lsdException w:name="Grid Table 5 Dark Accent 3" w:uiPriority="50"/>
-    <w:lsdException w:name="Grid Table 6 Colorful Accent 3" w:uiPriority="51"/>
-    <w:lsdException w:name="Grid Table 7 Colorful Accent 3" w:uiPriority="52"/>
-    <w:lsdException w:name="Grid Table 1 Light Accent 4" w:uiPriority="46"/>
-    <w:lsdException w:name="Grid Table 2 Accent 4" w:uiPriority="47"/>
-    <w:lsdException w:name="Grid Table 3 Accent 4" w:uiPriority="48"/>
-    <w:lsdException w:name="Grid Table 4 Accent 4" w:uiPriority="49"/>
-    <w:lsdException w:name="Grid Table 5 Dark Accent 4" w:uiPriority="50"/>
-    <w:lsdException w:name="Grid Table 6 Colorful Accent 4" w:uiPriority="51"/>
-    <w:lsdException w:name="Grid Table 7 Colorful Accent 4" w:uiPriority="52"/>
-    <w:lsdException w:name="Grid Table 1 Light Accent 5" w:uiPriority="46"/>
-    <w:lsdException w:name="Grid Table 2 Accent 5" w:uiPriority="47"/>
-    <w:lsdException w:name="Grid Table 3 Accent 5" w:uiPriority="48"/>
-    <w:lsdException w:name="Grid Table 4 Accent 5" w:uiPriority="49"/>
-    <w:lsdException w:name="Grid Table 5 Dark Accent 5" w:uiPriority="50"/>
-    <w:lsdException w:name="Grid Table 6 Colorful Accent 5" w:uiPriority="51"/>
-    <w:lsdException w:name="Grid Table 7 Colorful Accent 5" w:uiPriority="52"/>
-    <w:lsdException w:name="Grid Table 1 Light Accent 6" w:uiPriority="46"/>
-    <w:lsdException w:name="Grid Table 2 Accent 6" w:uiPriority="47"/>
-    <w:lsdException w:name="Grid Table 3 Accent 6" w:uiPriority="48"/>
-    <w:lsdException w:name="Grid Table 4 Accent 6" w:uiPriority="49"/>
-    <w:lsdException w:name="Grid Table 5 Dark Accent 6" w:uiPriority="50"/>
-    <w:lsdException w:name="Grid Table 6 Colorful Accent 6" w:uiPriority="51"/>
-    <w:lsdException w:name="Grid Table 7 Colorful Accent 6" w:uiPriority="52"/>
-    <w:lsdException w:name="List Table 1 Light" w:uiPriority="46"/>
-    <w:lsdException w:name="List Table 2" w:uiPriority="47"/>
-    <w:lsdException w:name="List Table 3" w:uiPriority="48"/>
-    <w:lsdException w:name="List Table 4" w:uiPriority="49"/>
-    <w:lsdException w:name="List Table 5 Dark" w:uiPriority="50"/>
-    <w:lsdException w:name="List Table 6 Colorful" w:uiPriority="51"/>
-    <w:lsdException w:name="List Table 7 Colorful" w:uiPriority="52"/>
-    <w:lsdException w:name="List Table 1 Light Accent 1" w:uiPriority="46"/>
-    <w:lsdException w:name="List Table 2 Accent 1" w:uiPriority="47"/>
-    <w:lsdException w:name="List Table 3 Accent 1" w:uiPriority="48"/>
-    <w:lsdException w:name="List Table 4 Accent 1" w:uiPriority="49"/>
-    <w:lsdException w:name="List Table 5 Dark Accent 1" w:uiPriority="50"/>
-    <w:lsdException w:name="List Table 6 Colorful Accent 1" w:uiPriority="51"/>
-    <w:lsdException w:name="List Table 7 Colorful Accent 1" w:uiPriority="52"/>
-    <w:lsdException w:name="List Table 1 Light Accent 2" w:uiPriority="46"/>
-    <w:lsdException w:name="List Table 2 Accent 2" w:uiPriority="47"/>
-    <w:lsdException w:name="List Table 3 Accent 2" w:uiPriority="48"/>
-    <w:lsdException w:name="List Table 4 Accent 2" w:uiPriority="49"/>
-    <w:lsdException w:name="List Table 5 Dark Accent 2" w:uiPriority="50"/>
-    <w:lsdException w:name="List Table 6 Colorful Accent 2" w:uiPriority="51"/>
-    <w:lsdException w:name="List Table 7 Colorful Accent 2" w:uiPriority="52"/>
-    <w:lsdException w:name="List Table 1 Light Accent 3" w:uiPriority="46"/>
-    <w:lsdException w:name="List Table 2 Accent 3" w:uiPriority="47"/>
-    <w:lsdException w:name="List Table 3 Accent 3" w:uiPriority="48"/>
-    <w:lsdException w:name="List Table 4 Accent 3" w:uiPriority="49"/>
-    <w:lsdException w:name="List Table 5 Dark Accent 3" w:uiPriority="50"/>
-    <w:lsdException w:name="List Table 6 Colorful Accent 3" w:uiPriority="51"/>
-    <w:lsdException w:name="List Table 7 Colorful Accent 3" w:uiPriority="52"/>
-    <w:lsdException w:name="List Table 1 Light Accent 4" w:uiPriority="46"/>
-    <w:lsdException w:name="List Table 2 Accent 4" w:uiPriority="47"/>
-    <w:lsdException w:name="List Table 3 Accent 4" w:uiPriority="48"/>
-    <w:lsdException w:name="List Table 4 Accent 4" w:uiPriority="49"/>
-    <w:lsdException w:name="List Table 5 Dark Accent 4" w:uiPriority="50"/>
-    <w:lsdException w:name="List Table 6 Colorful Accent 4" w:uiPriority="51"/>
-    <w:lsdException w:name="List Table 7 Colorful Accent 4" w:uiPriority="52"/>
-    <w:lsdException w:name="List Table 1 Light Accent 5" w:uiPriority="46"/>
-    <w:lsdException w:name="List Table 2 Accent 5" w:uiPriority="47"/>
-    <w:lsdException w:name="List Table 3 Accent 5" w:uiPriority="48"/>
-    <w:lsdException w:name="List Table 4 Accent 5" w:uiPriority="49"/>
-    <w:lsdException w:name="List Table 5 Dark Accent 5" w:uiPriority="50"/>
-    <w:lsdException w:name="List Table 6 Colorful Accent 5" w:uiPriority="51"/>
-    <w:lsdException w:name="List Table 7 Colorful Accent 5" w:uiPriority="52"/>
-    <w:lsdException w:name="List Table 1 Light Accent 6" w:uiPriority="46"/>
-    <w:lsdException w:name="List Table 2 Accent 6" w:uiPriority="47"/>
-    <w:lsdException w:name="List Table 3 Accent 6" w:uiPriority="48"/>
-    <w:lsdException w:name="List Table 4 Accent 6" w:uiPriority="49"/>
-    <w:lsdException w:name="List Table 5 Dark Accent 6" w:uiPriority="50"/>
-    <w:lsdException w:name="List Table 6 Colorful Accent 6" w:uiPriority="51"/>
-    <w:lsdException w:name="List Table 7 Colorful Accent 6" w:uiPriority="52"/>
-    <w:lsdException w:name="Mention" w:semiHidden="1" w:unhideWhenUsed="1"/>
-    <w:lsdException w:name="Smart Hyperlink" w:semiHidden="1" w:unhideWhenUsed="1"/>
+  <w:latentStyles w:defLockedState="0" w:defUIPriority="99" w:defSemiHidden="1" w:defUnhideWhenUsed="1" w:defQFormat="0" w:count="267">
+    <w:lsdException w:name="Normal" w:semiHidden="0" w:uiPriority="0" w:unhideWhenUsed="0" w:qFormat="1"/>
+    <w:lsdException w:name="heading 1" w:semiHidden="0" w:uiPriority="9" w:unhideWhenUsed="0" w:qFormat="1"/>
+    <w:lsdException w:name="heading 2" w:uiPriority="9" w:qFormat="1"/>
+    <w:lsdException w:name="heading 3" w:uiPriority="9" w:qFormat="1"/>
+    <w:lsdException w:name="heading 4" w:uiPriority="9" w:qFormat="1"/>
+    <w:lsdException w:name="heading 5" w:uiPriority="9" w:qFormat="1"/>
+    <w:lsdException w:name="heading 6" w:uiPriority="9" w:qFormat="1"/>
+    <w:lsdException w:name="heading 7" w:uiPriority="9" w:qFormat="1"/>
+    <w:lsdException w:name="heading 8" w:uiPriority="9" w:qFormat="1"/>
+    <w:lsdException w:name="heading 9" w:uiPriority="9" w:qFormat="1"/>
+    <w:lsdException w:name="toc 1" w:uiPriority="39"/>
+    <w:lsdException w:name="toc 2" w:uiPriority="39"/>
+    <w:lsdException w:name="toc 3" w:uiPriority="39"/>
+    <w:lsdException w:name="toc 4" w:uiPriority="39"/>
+    <w:lsdException w:name="toc 5" w:uiPriority="39"/>
+    <w:lsdException w:name="toc 6" w:uiPriority="39"/>
+    <w:lsdException w:name="toc 7" w:uiPriority="39"/>
+    <w:lsdException w:name="toc 8" w:uiPriority="39"/>
+    <w:lsdException w:name="toc 9" w:uiPriority="39"/>
+    <w:lsdException w:name="caption" w:uiPriority="35" w:qFormat="1"/>
+    <w:lsdException w:name="Title" w:semiHidden="0" w:uiPriority="10" w:unhideWhenUsed="0" w:qFormat="1"/>
+    <w:lsdException w:name="Default Paragraph Font" w:uiPriority="1"/>
+    <w:lsdException w:name="Subtitle" w:semiHidden="0" w:uiPriority="11" w:unhideWhenUsed="0" w:qFormat="1"/>
+    <w:lsdException w:name="Strong" w:semiHidden="0" w:uiPriority="22" w:unhideWhenUsed="0" w:qFormat="1"/>
+    <w:lsdException w:name="Emphasis" w:semiHidden="0" w:uiPriority="20" w:unhideWhenUsed="0" w:qFormat="1"/>
+    <w:lsdException w:name="Table Grid" w:semiHidden="0" w:uiPriority="39" w:unhideWhenUsed="0"/>
+    <w:lsdException w:name="Placeholder Text" w:unhideWhenUsed="0"/>
+    <w:lsdException w:name="No Spacing" w:semiHidden="0" w:uiPriority="1" w:unhideWhenUsed="0" w:qFormat="1"/>
+    <w:lsdException w:name="Light Shading" w:semiHidden="0" w:uiPriority="60" w:unhideWhenUsed="0"/>
+    <w:lsdException w:name="Light List" w:semiHidden="0" w:uiPriority="61" w:unhideWhenUsed="0"/>
+    <w:lsdException w:name="Light Grid" w:semiHidden="0" w:uiPriority="62" w:unhideWhenUsed="0"/>
+    <w:lsdException w:name="Medium Shading 1" w:semiHidden="0" w:uiPriority="63" w:unhideWhenUsed="0"/>
+    <w:lsdException w:name="Medium Shading 2" w:semiHidden="0" w:uiPriority="64" w:unhideWhenUsed="0"/>
+    <w:lsdException w:name="Medium List 1" w:semiHidden="0" w:uiPriority="65" w:unhideWhenUsed="0"/>
+    <w:lsdException w:name="Medium List 2" w:semiHidden="0" w:uiPriority="66" w:unhideWhenUsed="0"/>
+    <w:lsdException w:name="Medium Grid 1" w:semiHidden="0" w:uiPriority="67" w:unhideWhenUsed="0"/>
+    <w:lsdException w:name="Medium Grid 2" w:semiHidden="0" w:uiPriority="68" w:unhideWhenUsed="0"/>
+    <w:lsdException w:name="Medium Grid 3" w:semiHidden="0" w:uiPriority="69" w:unhideWhenUsed="0"/>
+    <w:lsdException w:name="Dark List" w:semiHidden="0" w:uiPriority="70" w:unhideWhenUsed="0"/>
+    <w:lsdException w:name="Colorful Shading" w:semiHidden="0" w:uiPriority="71" w:unhideWhenUsed="0"/>
+    <w:lsdException w:name="Colorful List" w:semiHidden="0" w:uiPriority="72" w:unhideWhenUsed="0"/>
+    <w:lsdException w:name="Colorful Grid" w:semiHidden="0" w:uiPriority="73" w:unhideWhenUsed="0"/>
+    <w:lsdException w:name="Light Shading Accent 1" w:semiHidden="0" w:uiPriority="60" w:unhideWhenUsed="0"/>
+    <w:lsdException w:name="Light List Accent 1" w:semiHidden="0" w:uiPriority="61" w:unhideWhenUsed="0"/>
+    <w:lsdException w:name="Light Grid Accent 1" w:semiHidden="0" w:uiPriority="62" w:unhideWhenUsed="0"/>
+    <w:lsdException w:name="Medium Shading 1 Accent 1" w:semiHidden="0" w:uiPriority="63" w:unhideWhenUsed="0"/>
+    <w:lsdException w:name="Medium Shading 2 Accent 1" w:semiHidden="0" w:uiPriority="64" w:unhideWhenUsed="0"/>
+    <w:lsdException w:name="Medium List 1 Accent 1" w:semiHidden="0" w:uiPriority="65" w:unhideWhenUsed="0"/>
+    <w:lsdException w:name="Revision" w:unhideWhenUsed="0"/>
+    <w:lsdException w:name="List Paragraph" w:semiHidden="0" w:uiPriority="34" w:unhideWhenUsed="0" w:qFormat="1"/>
+    <w:lsdException w:name="Quote" w:semiHidden="0" w:uiPriority="29" w:unhideWhenUsed="0" w:qFormat="1"/>
+    <w:lsdException w:name="Intense Quote" w:semiHidden="0" w:uiPriority="30" w:unhideWhenUsed="0" w:qFormat="1"/>
+    <w:lsdException w:name="Medium List 2 Accent 1" w:semiHidden="0" w:uiPriority="66" w:unhideWhenUsed="0"/>
+    <w:lsdException w:name="Medium Grid 1 Accent 1" w:semiHidden="0" w:uiPriority="67" w:unhideWhenUsed="0"/>
+    <w:lsdException w:name="Medium Grid 2 Accent 1" w:semiHidden="0" w:uiPriority="68" w:unhideWhenUsed="0"/>
+    <w:lsdException w:name="Medium Grid 3 Accent 1" w:semiHidden="0" w:uiPriority="69" w:unhideWhenUsed="0"/>
+    <w:lsdException w:name="Dark List Accent 1" w:semiHidden="0" w:uiPriority="70" w:unhideWhenUsed="0"/>
+    <w:lsdException w:name="Colorful Shading Accent 1" w:semiHidden="0" w:uiPriority="71" w:unhideWhenUsed="0"/>
+    <w:lsdException w:name="Colorful List Accent 1" w:semiHidden="0" w:uiPriority="72" w:unhideWhenUsed="0"/>
+    <w:lsdException w:name="Colorful Grid Accent 1" w:semiHidden="0" w:uiPriority="73" w:unhideWhenUsed="0"/>
+    <w:lsdException w:name="Light Shading Accent 2" w:semiHidden="0" w:uiPriority="60" w:unhideWhenUsed="0"/>
+    <w:lsdException w:name="Light List Accent 2" w:semiHidden="0" w:uiPriority="61" w:unhideWhenUsed="0"/>
+    <w:lsdException w:name="Light Grid Accent 2" w:semiHidden="0" w:uiPriority="62" w:unhideWhenUsed="0"/>
+    <w:lsdException w:name="Medium Shading 1 Accent 2" w:semiHidden="0" w:uiPriority="63" w:unhideWhenUsed="0"/>
+    <w:lsdException w:name="Medium Shading 2 Accent 2" w:semiHidden="0" w:uiPriority="64" w:unhideWhenUsed="0"/>
+    <w:lsdException w:name="Medium List 1 Accent 2" w:semiHidden="0" w:uiPriority="65" w:unhideWhenUsed="0"/>
+    <w:lsdException w:name="Medium List 2 Accent 2" w:semiHidden="0" w:uiPriority="66" w:unhideWhenUsed="0"/>
+    <w:lsdException w:name="Medium Grid 1 Accent 2" w:semiHidden="0" w:uiPriority="67" w:unhideWhenUsed="0"/>
+    <w:lsdException w:name="Medium Grid 2 Accent 2" w:semiHidden="0" w:uiPriority="68" w:unhideWhenUsed="0"/>
+    <w:lsdException w:name="Medium Grid 3 Accent 2" w:semiHidden="0" w:uiPriority="69" w:unhideWhenUsed="0"/>
+    <w:lsdException w:name="Dark List Accent 2" w:semiHidden="0" w:uiPriority="70" w:unhideWhenUsed="0"/>
+    <w:lsdException w:name="Colorful Shading Accent 2" w:semiHidden="0" w:uiPriority="71" w:unhideWhenUsed="0"/>
+    <w:lsdException w:name="Colorful List Accent 2" w:semiHidden="0" w:uiPriority="72" w:unhideWhenUsed="0"/>
+    <w:lsdException w:name="Colorful Grid Accent 2" w:semiHidden="0" w:uiPriority="73" w:unhideWhenUsed="0"/>
+    <w:lsdException w:name="Light Shading Accent 3" w:semiHidden="0" w:uiPriority="60" w:unhideWhenUsed="0"/>
+    <w:lsdException w:name="Light List Accent 3" w:semiHidden="0" w:uiPriority="61" w:unhideWhenUsed="0"/>
+    <w:lsdException w:name="Light Grid Accent 3" w:semiHidden="0" w:uiPriority="62" w:unhideWhenUsed="0"/>
+    <w:lsdException w:name="Medium Shading 1 Accent 3" w:semiHidden="0" w:uiPriority="63" w:unhideWhenUsed="0"/>
+    <w:lsdException w:name="Medium Shading 2 Accent 3" w:semiHidden="0" w:uiPriority="64" w:unhideWhenUsed="0"/>
+    <w:lsdException w:name="Medium List 1 Accent 3" w:semiHidden="0" w:uiPriority="65" w:unhideWhenUsed="0"/>
+    <w:lsdException w:name="Medium List 2 Accent 3" w:semiHidden="0" w:uiPriority="66" w:unhideWhenUsed="0"/>
+    <w:lsdException w:name="Medium Grid 1 Accent 3" w:semiHidden="0" w:uiPriority="67" w:unhideWhenUsed="0"/>
+    <w:lsdException w:name="Medium Grid 2 Accent 3" w:semiHidden="0" w:uiPriority="68" w:unhideWhenUsed="0"/>
+    <w:lsdException w:name="Medium Grid 3 Accent 3" w:semiHidden="0" w:uiPriority="69" w:unhideWhenUsed="0"/>
+    <w:lsdException w:name="Dark List Accent 3" w:semiHidden="0" w:uiPriority="70" w:unhideWhenUsed="0"/>
+    <w:lsdException w:name="Colorful Shading Accent 3" w:semiHidden="0" w:uiPriority="71" w:unhideWhenUsed="0"/>
+    <w:lsdException w:name="Colorful List Accent 3" w:semiHidden="0" w:uiPriority="72" w:unhideWhenUsed="0"/>
+    <w:lsdException w:name="Colorful Grid Accent 3" w:semiHidden="0" w:uiPriority="73" w:unhideWhenUsed="0"/>
+    <w:lsdException w:name="Light Shading Accent 4" w:semiHidden="0" w:uiPriority="60" w:unhideWhenUsed="0"/>
+    <w:lsdException w:name="Light List Accent 4" w:semiHidden="0" w:uiPriority="61" w:unhideWhenUsed="0"/>
+    <w:lsdException w:name="Light Grid Accent 4" w:semiHidden="0" w:uiPriority="62" w:unhideWhenUsed="0"/>
+    <w:lsdException w:name="Medium Shading 1 Accent 4" w:semiHidden="0" w:uiPriority="63" w:unhideWhenUsed="0"/>
+    <w:lsdException w:name="Medium Shading 2 Accent 4" w:semiHidden="0" w:uiPriority="64" w:unhideWhenUsed="0"/>
+    <w:lsdException w:name="Medium List 1 Accent 4" w:semiHidden="0" w:uiPriority="65" w:unhideWhenUsed="0"/>
+    <w:lsdException w:name="Medium List 2 Accent 4" w:semiHidden="0" w:uiPriority="66" w:unhideWhenUsed="0"/>
+    <w:lsdException w:name="Medium Grid 1 Accent 4" w:semiHidden="0" w:uiPriority="67" w:unhideWhenUsed="0"/>
+    <w:lsdException w:name="Medium Grid 2 Accent 4" w:semiHidden="0" w:uiPriority="68" w:unhideWhenUsed="0"/>
+    <w:lsdException w:name="Medium Grid 3 Accent 4" w:semiHidden="0" w:uiPriority="69" w:unhideWhenUsed="0"/>
+    <w:lsdException w:name="Dark List Accent 4" w:semiHidden="0" w:uiPriority="70" w:unhideWhenUsed="0"/>
+    <w:lsdException w:name="Colorful Shading Accent 4" w:semiHidden="0" w:uiPriority="71" w:unhideWhenUsed="0"/>
+    <w:lsdException w:name="Colorful List Accent 4" w:semiHidden="0" w:uiPriority="72" w:unhideWhenUsed="0"/>
+    <w:lsdException w:name="Colorful Grid Accent 4" w:semiHidden="0" w:uiPriority="73" w:unhideWhenUsed="0"/>
+    <w:lsdException w:name="Light Shading Accent 5" w:semiHidden="0" w:uiPriority="60" w:unhideWhenUsed="0"/>
+    <w:lsdException w:name="Light List Accent 5" w:semiHidden="0" w:uiPriority="61" w:unhideWhenUsed="0"/>
+    <w:lsdException w:name="Light Grid Accent 5" w:semiHidden="0" w:uiPriority="62" w:unhideWhenUsed="0"/>
+    <w:lsdException w:name="Medium Shading 1 Accent 5" w:semiHidden="0" w:uiPriority="63" w:unhideWhenUsed="0"/>
+    <w:lsdException w:name="Medium Shading 2 Accent 5" w:semiHidden="0" w:uiPriority="64" w:unhideWhenUsed="0"/>
+    <w:lsdException w:name="Medium List 1 Accent 5" w:semiHidden="0" w:uiPriority="65" w:unhideWhenUsed="0"/>
+    <w:lsdException w:name="Medium List 2 Accent 5" w:semiHidden="0" w:uiPriority="66" w:unhideWhenUsed="0"/>
+    <w:lsdException w:name="Medium Grid 1 Accent 5" w:semiHidden="0" w:uiPriority="67" w:unhideWhenUsed="0"/>
+    <w:lsdException w:name="Medium Grid 2 Accent 5" w:semiHidden="0" w:uiPriority="68" w:unhideWhenUsed="0"/>
+    <w:lsdException w:name="Medium Grid 3 Accent 5" w:semiHidden="0" w:uiPriority="69" w:unhideWhenUsed="0"/>
+    <w:lsdException w:name="Dark List Accent 5" w:semiHidden="0" w:uiPriority="70" w:unhideWhenUsed="0"/>
+    <w:lsdException w:name="Colorful Shading Accent 5" w:semiHidden="0" w:uiPriority="71" w:unhideWhenUsed="0"/>
+    <w:lsdException w:name="Colorful List Accent 5" w:semiHidden="0" w:uiPriority="72" w:unhideWhenUsed="0"/>
+    <w:lsdException w:name="Colorful Grid Accent 5" w:semiHidden="0" w:uiPriority="73" w:unhideWhenUsed="0"/>
+    <w:lsdException w:name="Light Shading Accent 6" w:semiHidden="0" w:uiPriority="60" w:unhideWhenUsed="0"/>
+    <w:lsdException w:name="Light List Accent 6" w:semiHidden="0" w:uiPriority="61" w:unhideWhenUsed="0"/>
+    <w:lsdException w:name="Light Grid Accent 6" w:semiHidden="0" w:uiPriority="62" w:unhideWhenUsed="0"/>
+    <w:lsdException w:name="Medium Shading 1 Accent 6" w:semiHidden="0" w:uiPriority="63" w:unhideWhenUsed="0"/>
+    <w:lsdException w:name="Medium Shading 2 Accent 6" w:semiHidden="0" w:uiPriority="64" w:unhideWhenUsed="0"/>
+    <w:lsdException w:name="Medium List 1 Accent 6" w:semiHidden="0" w:uiPriority="65" w:unhideWhenUsed="0"/>
+    <w:lsdException w:name="Medium List 2 Accent 6" w:semiHidden="0" w:uiPriority="66" w:unhideWhenUsed="0"/>
+    <w:lsdException w:name="Medium Grid 1 Accent 6" w:semiHidden="0" w:uiPriority="67" w:unhideWhenUsed="0"/>
+    <w:lsdException w:name="Medium Grid 2 Accent 6" w:semiHidden="0" w:uiPriority="68" w:unhideWhenUsed="0"/>
+    <w:lsdException w:name="Medium Grid 3 Accent 6" w:semiHidden="0" w:uiPriority="69" w:unhideWhenUsed="0"/>
+    <w:lsdException w:name="Dark List Accent 6" w:semiHidden="0" w:uiPriority="70" w:unhideWhenUsed="0"/>
+    <w:lsdException w:name="Colorful Shading Accent 6" w:semiHidden="0" w:uiPriority="71" w:unhideWhenUsed="0"/>
+    <w:lsdException w:name="Colorful List Accent 6" w:semiHidden="0" w:uiPriority="72" w:unhideWhenUsed="0"/>
+    <w:lsdException w:name="Colorful Grid Accent 6" w:semiHidden="0" w:uiPriority="73" w:unhideWhenUsed="0"/>
+    <w:lsdException w:name="Subtle Emphasis" w:semiHidden="0" w:uiPriority="19" w:unhideWhenUsed="0" w:qFormat="1"/>
+    <w:lsdException w:name="Intense Emphasis" w:semiHidden="0" w:uiPriority="21" w:unhideWhenUsed="0" w:qFormat="1"/>
+    <w:lsdException w:name="Subtle Reference" w:semiHidden="0" w:uiPriority="31" w:unhideWhenUsed="0" w:qFormat="1"/>
+    <w:lsdException w:name="Intense Reference" w:semiHidden="0" w:uiPriority="32" w:unhideWhenUsed="0" w:qFormat="1"/>
+    <w:lsdException w:name="Book Title" w:semiHidden="0" w:uiPriority="33" w:unhideWhenUsed="0" w:qFormat="1"/>
+    <w:lsdException w:name="Bibliography" w:uiPriority="37"/>
+    <w:lsdException w:name="TOC Heading" w:uiPriority="39" w:qFormat="1"/>
   </w:latentStyles>
   <w:style w:type="paragraph" w:default="1" w:styleId="Normal">
     <w:name w:val="Normal"/>
@@ -6147,6 +4531,7 @@
     <w:uiPriority w:val="99"/>
     <w:semiHidden/>
     <w:unhideWhenUsed/>
+    <w:qFormat/>
     <w:tblPr>
       <w:tblInd w:w="0" w:type="dxa"/>
       <w:tblCellMar>
@@ -6209,7 +4594,7 @@
     </a:clrScheme>
     <a:fontScheme name="Office">
       <a:majorFont>
-        <a:latin typeface="Calibri Light" panose="020F0302020204030204"/>
+        <a:latin typeface="Calibri Light"/>
         <a:ea typeface=""/>
         <a:cs typeface=""/>
         <a:font script="Jpan" typeface="Yu Gothic Light"/>
@@ -6244,7 +4629,7 @@
         <a:font script="Geor" typeface="Sylfaen"/>
       </a:majorFont>
       <a:minorFont>
-        <a:latin typeface="Calibri" panose="020F0502020204030204"/>
+        <a:latin typeface="Calibri"/>
         <a:ea typeface=""/>
         <a:cs typeface=""/>
         <a:font script="Jpan" typeface="Yu Mincho"/>
@@ -6421,7 +4806,7 @@
   <a:extraClrSchemeLst/>
   <a:extLst>
     <a:ext uri="{05A4C25C-085E-4340-85A3-A5531E510DB2}">
-      <thm15:themeFamily xmlns:thm15="http://schemas.microsoft.com/office/thememl/2012/main" name="Office Theme" id="{62F939B6-93AF-4DB8-9C6B-D6C7DFDC589F}" vid="{4A3C46E8-61CC-4603-A589-7422A47A8E4A}"/>
+      <thm15:themeFamily xmlns:thm15="http://schemas.microsoft.com/office/thememl/2012/main" xmlns="" name="Office Theme" id="{62F939B6-93AF-4DB8-9C6B-D6C7DFDC589F}" vid="{4A3C46E8-61CC-4603-A589-7422A47A8E4A}"/>
     </a:ext>
   </a:extLst>
 </a:theme>

</xml_diff>